<commit_message>
Alterações nos Requisitos funcionais e não funcionais
</commit_message>
<xml_diff>
--- a/docs/Trabalho Entregar NOVO.docx
+++ b/docs/Trabalho Entregar NOVO.docx
@@ -1464,8 +1464,6 @@
           <w:szCs w:val="24"/>
         </w:rPr>
       </w:pPr>
-      <w:bookmarkStart w:id="0" w:name="_GoBack"/>
-      <w:bookmarkEnd w:id="0"/>
     </w:p>
     <w:p>
       <w:pPr>
@@ -1815,55 +1813,91 @@
     </w:p>
     <w:p>
       <w:pPr>
-        <w:shd w:val="clear" w:color="auto" w:fill="FFFFFF" w:themeFill="background1"/>
-        <w:spacing w:after="240" w:line="360" w:lineRule="auto"/>
-        <w:jc w:val="both"/>
-        <w:rPr>
-          <w:rFonts w:ascii="Times New Roman" w:hAnsi="Times New Roman" w:eastAsia="Times New Roman" w:cs="Times New Roman"/>
-          <w:b/>
-          <w:bCs/>
-          <w:sz w:val="24"/>
-          <w:szCs w:val="24"/>
-          <w:lang w:eastAsia="pt-BR"/>
-        </w:rPr>
-      </w:pPr>
-      <w:r>
-        <w:rPr>
-          <w:rFonts w:ascii="Times New Roman" w:hAnsi="Times New Roman" w:eastAsia="Times New Roman" w:cs="Times New Roman"/>
-          <w:b/>
-          <w:bCs/>
-          <w:sz w:val="24"/>
-          <w:szCs w:val="24"/>
-          <w:lang w:eastAsia="pt-BR"/>
-        </w:rPr>
-        <w:t>-&gt; Requisitos não funcionais:</w:t>
-      </w:r>
-    </w:p>
-    <w:p>
-      <w:pPr>
         <w:numPr>
           <w:ilvl w:val="0"/>
           <w:numId w:val="2"/>
         </w:numPr>
         <w:shd w:val="clear" w:color="auto" w:fill="FFFFFF" w:themeFill="background1"/>
-        <w:spacing w:before="100" w:beforeAutospacing="1" w:after="100" w:afterAutospacing="1" w:line="360" w:lineRule="auto"/>
-        <w:jc w:val="both"/>
-        <w:rPr>
-          <w:rFonts w:ascii="Times New Roman" w:hAnsi="Times New Roman" w:eastAsia="Times New Roman" w:cs="Times New Roman"/>
-          <w:sz w:val="24"/>
-          <w:szCs w:val="24"/>
-          <w:lang w:eastAsia="pt-BR"/>
-        </w:rPr>
-      </w:pPr>
-      <w:r>
-        <w:rPr>
-          <w:rFonts w:ascii="Times New Roman" w:hAnsi="Times New Roman" w:eastAsia="Times New Roman" w:cs="Times New Roman"/>
-          <w:sz w:val="24"/>
-          <w:szCs w:val="24"/>
-          <w:lang w:eastAsia="pt-BR"/>
-        </w:rPr>
-        <w:t>sistema deverá ter uma comunicação fluente entre os terminais e Sub terminais de vendas mantendo sempre os mesmos atualizados.</w:t>
-      </w:r>
+        <w:spacing w:before="60" w:after="100" w:afterAutospacing="1" w:line="360" w:lineRule="auto"/>
+        <w:jc w:val="both"/>
+        <w:rPr>
+          <w:rFonts w:ascii="Times New Roman" w:hAnsi="Times New Roman" w:eastAsia="Times New Roman" w:cs="Times New Roman"/>
+          <w:sz w:val="24"/>
+          <w:szCs w:val="24"/>
+          <w:lang w:eastAsia="pt-BR"/>
+        </w:rPr>
+      </w:pPr>
+      <w:r>
+        <w:rPr>
+          <w:rFonts w:ascii="Times New Roman" w:hAnsi="Times New Roman" w:eastAsia="Times New Roman" w:cs="Times New Roman"/>
+          <w:sz w:val="24"/>
+          <w:szCs w:val="24"/>
+          <w:lang w:eastAsia="pt-BR"/>
+        </w:rPr>
+        <w:t xml:space="preserve">Cada colaborador deve ter acesso com login e senha tendo acesso somente ao que lhe cabe, Ex: </w:t>
+      </w:r>
+      <w:r>
+        <w:rPr>
+          <w:rFonts w:hint="default" w:ascii="Times New Roman" w:hAnsi="Times New Roman" w:eastAsia="Times New Roman" w:cs="Times New Roman"/>
+          <w:sz w:val="24"/>
+          <w:szCs w:val="24"/>
+          <w:lang w:val="en-US" w:eastAsia="pt-BR"/>
+        </w:rPr>
+        <w:t>Controle de Ferrovia</w:t>
+      </w:r>
+      <w:r>
+        <w:rPr>
+          <w:rFonts w:ascii="Times New Roman" w:hAnsi="Times New Roman" w:eastAsia="Times New Roman" w:cs="Times New Roman"/>
+          <w:sz w:val="24"/>
+          <w:szCs w:val="24"/>
+          <w:lang w:eastAsia="pt-BR"/>
+        </w:rPr>
+        <w:t xml:space="preserve">, somente </w:t>
+      </w:r>
+      <w:r>
+        <w:rPr>
+          <w:rFonts w:hint="default" w:ascii="Times New Roman" w:hAnsi="Times New Roman" w:eastAsia="Times New Roman" w:cs="Times New Roman"/>
+          <w:sz w:val="24"/>
+          <w:szCs w:val="24"/>
+          <w:lang w:val="en-US" w:eastAsia="pt-BR"/>
+        </w:rPr>
+        <w:t>pessoa especializada</w:t>
+      </w:r>
+      <w:r>
+        <w:rPr>
+          <w:rFonts w:ascii="Times New Roman" w:hAnsi="Times New Roman" w:eastAsia="Times New Roman" w:cs="Times New Roman"/>
+          <w:sz w:val="24"/>
+          <w:szCs w:val="24"/>
+          <w:lang w:eastAsia="pt-BR"/>
+        </w:rPr>
+        <w:t>.</w:t>
+      </w:r>
+    </w:p>
+    <w:p>
+      <w:pPr>
+        <w:shd w:val="clear" w:color="auto" w:fill="FFFFFF" w:themeFill="background1"/>
+        <w:spacing w:after="240" w:line="360" w:lineRule="auto"/>
+        <w:jc w:val="both"/>
+        <w:rPr>
+          <w:rFonts w:ascii="Times New Roman" w:hAnsi="Times New Roman" w:eastAsia="Times New Roman" w:cs="Times New Roman"/>
+          <w:sz w:val="24"/>
+          <w:szCs w:val="24"/>
+          <w:lang w:eastAsia="pt-BR"/>
+        </w:rPr>
+      </w:pPr>
+      <w:r>
+        <w:rPr>
+          <w:rFonts w:ascii="Times New Roman" w:hAnsi="Times New Roman" w:eastAsia="Times New Roman" w:cs="Times New Roman"/>
+          <w:b/>
+          <w:bCs/>
+          <w:sz w:val="24"/>
+          <w:szCs w:val="24"/>
+          <w:lang w:eastAsia="pt-BR"/>
+        </w:rPr>
+        <w:t>-&gt; Requisitos não funcionais:</w:t>
+      </w:r>
+      <w:bookmarkStart w:id="0" w:name="_GoBack"/>
+      <w:bookmarkEnd w:id="0"/>
     </w:p>
     <w:p>
       <w:pPr>
@@ -1888,43 +1922,74 @@
           <w:szCs w:val="24"/>
           <w:lang w:eastAsia="pt-BR"/>
         </w:rPr>
-        <w:t>Cada colaborador deve ter acesso com login e senha tendo acesso somente ao que lhe cabe, Ex: setor financeiro, somente financeiro.</w:t>
-      </w:r>
-    </w:p>
-    <w:p>
-      <w:pPr>
-        <w:numPr>
-          <w:ilvl w:val="0"/>
-          <w:numId w:val="2"/>
-        </w:numPr>
-        <w:shd w:val="clear" w:color="auto" w:fill="FFFFFF" w:themeFill="background1"/>
-        <w:spacing w:before="60" w:after="100" w:afterAutospacing="1" w:line="360" w:lineRule="auto"/>
-        <w:jc w:val="both"/>
-        <w:rPr>
-          <w:rFonts w:ascii="Times New Roman" w:hAnsi="Times New Roman" w:eastAsia="Times New Roman" w:cs="Times New Roman"/>
-          <w:sz w:val="24"/>
-          <w:szCs w:val="24"/>
-          <w:lang w:eastAsia="pt-BR"/>
-        </w:rPr>
-      </w:pPr>
-      <w:r>
-        <w:rPr>
-          <w:rFonts w:ascii="Times New Roman" w:hAnsi="Times New Roman" w:eastAsia="Times New Roman" w:cs="Times New Roman"/>
-          <w:sz w:val="24"/>
-          <w:szCs w:val="24"/>
-          <w:lang w:eastAsia="pt-BR"/>
-        </w:rPr>
-        <w:t>Os produtos (chinelos) são registrados pelo modelo (referencia (Wk02)), e também pelo código de barras.</w:t>
-      </w:r>
-    </w:p>
-    <w:p>
-      <w:pPr>
-        <w:shd w:val="clear" w:color="auto" w:fill="FFFFFF" w:themeFill="background1"/>
-        <w:spacing w:before="60" w:after="100" w:afterAutospacing="1" w:line="360" w:lineRule="auto"/>
-        <w:ind w:left="720"/>
-        <w:jc w:val="both"/>
-        <w:rPr>
-          <w:rFonts w:ascii="Times New Roman" w:hAnsi="Times New Roman" w:eastAsia="Times New Roman" w:cs="Times New Roman"/>
+        <w:t>C</w:t>
+      </w:r>
+    </w:p>
+    <w:p>
+      <w:pPr>
+        <w:shd w:val="clear" w:color="auto" w:fill="FFFFFF" w:themeFill="background1"/>
+        <w:spacing w:before="60" w:after="100" w:afterAutospacing="1" w:line="360" w:lineRule="auto"/>
+        <w:jc w:val="both"/>
+        <w:rPr>
+          <w:rFonts w:ascii="Times New Roman" w:hAnsi="Times New Roman" w:eastAsia="Times New Roman" w:cs="Times New Roman"/>
+          <w:sz w:val="24"/>
+          <w:szCs w:val="24"/>
+          <w:lang w:eastAsia="pt-BR"/>
+        </w:rPr>
+      </w:pPr>
+    </w:p>
+    <w:p>
+      <w:pPr>
+        <w:shd w:val="clear" w:color="auto" w:fill="FFFFFF" w:themeFill="background1"/>
+        <w:spacing w:before="60" w:after="100" w:afterAutospacing="1" w:line="360" w:lineRule="auto"/>
+        <w:jc w:val="both"/>
+        <w:rPr>
+          <w:rFonts w:ascii="Times New Roman" w:hAnsi="Times New Roman" w:eastAsia="Times New Roman" w:cs="Times New Roman"/>
+          <w:sz w:val="24"/>
+          <w:szCs w:val="24"/>
+          <w:lang w:eastAsia="pt-BR"/>
+        </w:rPr>
+      </w:pPr>
+    </w:p>
+    <w:p>
+      <w:pPr>
+        <w:shd w:val="clear" w:color="auto" w:fill="FFFFFF" w:themeFill="background1"/>
+        <w:spacing w:before="60" w:after="100" w:afterAutospacing="1" w:line="360" w:lineRule="auto"/>
+        <w:jc w:val="both"/>
+        <w:rPr>
+          <w:rFonts w:ascii="Times New Roman" w:hAnsi="Times New Roman" w:eastAsia="Times New Roman" w:cs="Times New Roman"/>
+          <w:b/>
+          <w:bCs/>
+          <w:sz w:val="24"/>
+          <w:szCs w:val="24"/>
+          <w:lang w:eastAsia="pt-BR"/>
+        </w:rPr>
+      </w:pPr>
+    </w:p>
+    <w:p>
+      <w:pPr>
+        <w:shd w:val="clear" w:color="auto" w:fill="FFFFFF" w:themeFill="background1"/>
+        <w:spacing w:before="60" w:after="100" w:afterAutospacing="1" w:line="360" w:lineRule="auto"/>
+        <w:jc w:val="both"/>
+        <w:rPr>
+          <w:rFonts w:ascii="Times New Roman" w:hAnsi="Times New Roman" w:eastAsia="Times New Roman" w:cs="Times New Roman"/>
+          <w:b/>
+          <w:bCs/>
+          <w:sz w:val="24"/>
+          <w:szCs w:val="24"/>
+          <w:lang w:eastAsia="pt-BR"/>
+        </w:rPr>
+      </w:pPr>
+    </w:p>
+    <w:p>
+      <w:pPr>
+        <w:shd w:val="clear" w:color="auto" w:fill="FFFFFF" w:themeFill="background1"/>
+        <w:spacing w:before="60" w:after="100" w:afterAutospacing="1" w:line="360" w:lineRule="auto"/>
+        <w:jc w:val="both"/>
+        <w:rPr>
+          <w:rFonts w:ascii="Times New Roman" w:hAnsi="Times New Roman" w:eastAsia="Times New Roman" w:cs="Times New Roman"/>
+          <w:b/>
+          <w:bCs/>
           <w:sz w:val="24"/>
           <w:szCs w:val="24"/>
           <w:lang w:eastAsia="pt-BR"/>
@@ -7294,7 +7359,6 @@
       <w:footerReference r:id="rId5" w:type="default"/>
       <w:pgSz w:w="11906" w:h="16838"/>
       <w:pgMar w:top="1701" w:right="1134" w:bottom="1134" w:left="1701" w:header="708" w:footer="709" w:gutter="0"/>
-      <w:paperSrc/>
       <w:pgNumType w:start="0"/>
       <w:cols w:space="0" w:num="1"/>
       <w:titlePg/>
@@ -7336,7 +7400,7 @@
     <w:sdtPr>
       <w:id w:val="-970523202"/>
       <w:docPartObj>
-        <w:docPartGallery w:val="AutoText"/>
+        <w:docPartGallery w:val="autotext"/>
       </w:docPartObj>
     </w:sdtPr>
     <w:sdtContent>

</xml_diff>

<commit_message>
Finalizado Documento para entrega em formato ABNT.
</commit_message>
<xml_diff>
--- a/docs/Trabalho Entregar NOVO.docx
+++ b/docs/Trabalho Entregar NOVO.docx
@@ -150,13 +150,99 @@
           <w:tab w:val="left" w:pos="8931"/>
         </w:tabs>
         <w:spacing w:line="360" w:lineRule="auto"/>
+        <w:jc w:val="both"/>
+        <w:rPr>
+          <w:rFonts w:ascii="Times New Roman" w:hAnsi="Times New Roman" w:cs="Times New Roman"/>
+          <w:sz w:val="24"/>
+          <w:szCs w:val="24"/>
+        </w:rPr>
+      </w:pPr>
+    </w:p>
+    <w:p>
+      <w:pPr>
+        <w:tabs>
+          <w:tab w:val="left" w:pos="8931"/>
+        </w:tabs>
+        <w:spacing w:line="360" w:lineRule="auto"/>
+        <w:jc w:val="both"/>
+        <w:rPr>
+          <w:rFonts w:ascii="Times New Roman" w:hAnsi="Times New Roman" w:cs="Times New Roman"/>
+          <w:sz w:val="24"/>
+          <w:szCs w:val="24"/>
+        </w:rPr>
+      </w:pPr>
+    </w:p>
+    <w:p>
+      <w:pPr>
+        <w:tabs>
+          <w:tab w:val="left" w:pos="8931"/>
+        </w:tabs>
+        <w:spacing w:line="360" w:lineRule="auto"/>
+        <w:jc w:val="both"/>
+        <w:rPr>
+          <w:rFonts w:ascii="Times New Roman" w:hAnsi="Times New Roman" w:cs="Times New Roman"/>
+          <w:sz w:val="24"/>
+          <w:szCs w:val="24"/>
+        </w:rPr>
+      </w:pPr>
+    </w:p>
+    <w:p>
+      <w:pPr>
+        <w:tabs>
+          <w:tab w:val="left" w:pos="8931"/>
+        </w:tabs>
+        <w:spacing w:line="360" w:lineRule="auto"/>
+        <w:jc w:val="both"/>
+        <w:rPr>
+          <w:rFonts w:ascii="Times New Roman" w:hAnsi="Times New Roman" w:cs="Times New Roman"/>
+          <w:sz w:val="24"/>
+          <w:szCs w:val="24"/>
+        </w:rPr>
+      </w:pPr>
+    </w:p>
+    <w:p>
+      <w:pPr>
+        <w:tabs>
+          <w:tab w:val="left" w:pos="8931"/>
+        </w:tabs>
+        <w:spacing w:line="360" w:lineRule="auto"/>
+        <w:jc w:val="both"/>
+        <w:rPr>
+          <w:rFonts w:ascii="Times New Roman" w:hAnsi="Times New Roman" w:cs="Times New Roman"/>
+          <w:b/>
+          <w:bCs/>
+          <w:sz w:val="24"/>
+          <w:szCs w:val="24"/>
+        </w:rPr>
+      </w:pPr>
+    </w:p>
+    <w:p>
+      <w:pPr>
+        <w:tabs>
+          <w:tab w:val="left" w:pos="8931"/>
+        </w:tabs>
+        <w:spacing w:line="360" w:lineRule="auto"/>
         <w:jc w:val="center"/>
         <w:rPr>
-          <w:rFonts w:ascii="Times New Roman" w:hAnsi="Times New Roman" w:cs="Times New Roman"/>
-          <w:sz w:val="24"/>
-          <w:szCs w:val="24"/>
-        </w:rPr>
-      </w:pPr>
+          <w:rFonts w:hint="default" w:ascii="Times New Roman" w:hAnsi="Times New Roman" w:cs="Times New Roman"/>
+          <w:b/>
+          <w:bCs/>
+          <w:sz w:val="24"/>
+          <w:szCs w:val="24"/>
+          <w:lang w:val="pt-BR"/>
+        </w:rPr>
+      </w:pPr>
+      <w:r>
+        <w:rPr>
+          <w:rFonts w:hint="default" w:ascii="Times New Roman" w:hAnsi="Times New Roman" w:cs="Times New Roman"/>
+          <w:b/>
+          <w:bCs/>
+          <w:sz w:val="24"/>
+          <w:szCs w:val="24"/>
+          <w:lang w:val="pt-BR"/>
+        </w:rPr>
+        <w:t>RAILWISE</w:t>
+      </w:r>
     </w:p>
     <w:p>
       <w:pPr>
@@ -164,13 +250,175 @@
           <w:tab w:val="left" w:pos="8931"/>
         </w:tabs>
         <w:spacing w:line="360" w:lineRule="auto"/>
+        <w:jc w:val="both"/>
+        <w:rPr>
+          <w:rFonts w:ascii="Times New Roman" w:hAnsi="Times New Roman" w:cs="Times New Roman"/>
+          <w:b/>
+          <w:bCs/>
+          <w:sz w:val="24"/>
+          <w:szCs w:val="24"/>
+        </w:rPr>
+      </w:pPr>
+    </w:p>
+    <w:p>
+      <w:pPr>
+        <w:tabs>
+          <w:tab w:val="left" w:pos="8931"/>
+        </w:tabs>
+        <w:spacing w:line="360" w:lineRule="auto"/>
+        <w:jc w:val="both"/>
+        <w:rPr>
+          <w:rFonts w:ascii="Times New Roman" w:hAnsi="Times New Roman" w:cs="Times New Roman"/>
+          <w:b/>
+          <w:bCs/>
+          <w:sz w:val="24"/>
+          <w:szCs w:val="24"/>
+        </w:rPr>
+      </w:pPr>
+    </w:p>
+    <w:p>
+      <w:pPr>
+        <w:tabs>
+          <w:tab w:val="left" w:pos="8931"/>
+        </w:tabs>
+        <w:spacing w:line="360" w:lineRule="auto"/>
+        <w:jc w:val="both"/>
+        <w:rPr>
+          <w:rFonts w:ascii="Times New Roman" w:hAnsi="Times New Roman" w:cs="Times New Roman"/>
+          <w:b/>
+          <w:bCs/>
+          <w:sz w:val="24"/>
+          <w:szCs w:val="24"/>
+        </w:rPr>
+      </w:pPr>
+    </w:p>
+    <w:p>
+      <w:pPr>
+        <w:tabs>
+          <w:tab w:val="left" w:pos="8931"/>
+        </w:tabs>
+        <w:spacing w:line="360" w:lineRule="auto"/>
+        <w:jc w:val="both"/>
+        <w:rPr>
+          <w:rFonts w:ascii="Times New Roman" w:hAnsi="Times New Roman" w:cs="Times New Roman"/>
+          <w:b/>
+          <w:bCs/>
+          <w:sz w:val="24"/>
+          <w:szCs w:val="24"/>
+        </w:rPr>
+      </w:pPr>
+    </w:p>
+    <w:p>
+      <w:pPr>
+        <w:tabs>
+          <w:tab w:val="left" w:pos="8931"/>
+        </w:tabs>
+        <w:spacing w:line="360" w:lineRule="auto"/>
+        <w:jc w:val="both"/>
+        <w:rPr>
+          <w:rFonts w:ascii="Times New Roman" w:hAnsi="Times New Roman" w:cs="Times New Roman"/>
+          <w:b/>
+          <w:bCs/>
+          <w:sz w:val="24"/>
+          <w:szCs w:val="24"/>
+        </w:rPr>
+      </w:pPr>
+    </w:p>
+    <w:p>
+      <w:pPr>
+        <w:tabs>
+          <w:tab w:val="left" w:pos="8931"/>
+        </w:tabs>
+        <w:spacing w:line="360" w:lineRule="auto"/>
+        <w:jc w:val="both"/>
+        <w:rPr>
+          <w:rFonts w:ascii="Times New Roman" w:hAnsi="Times New Roman" w:cs="Times New Roman"/>
+          <w:b/>
+          <w:bCs/>
+          <w:sz w:val="24"/>
+          <w:szCs w:val="24"/>
+        </w:rPr>
+      </w:pPr>
+    </w:p>
+    <w:p>
+      <w:pPr>
+        <w:tabs>
+          <w:tab w:val="left" w:pos="8931"/>
+        </w:tabs>
+        <w:spacing w:line="360" w:lineRule="auto"/>
+        <w:jc w:val="both"/>
+        <w:rPr>
+          <w:rFonts w:ascii="Times New Roman" w:hAnsi="Times New Roman" w:cs="Times New Roman"/>
+          <w:b/>
+          <w:bCs/>
+          <w:sz w:val="24"/>
+          <w:szCs w:val="24"/>
+        </w:rPr>
+      </w:pPr>
+    </w:p>
+    <w:p>
+      <w:pPr>
+        <w:tabs>
+          <w:tab w:val="left" w:pos="8931"/>
+        </w:tabs>
+        <w:spacing w:line="360" w:lineRule="auto"/>
+        <w:jc w:val="both"/>
+        <w:rPr>
+          <w:rFonts w:ascii="Times New Roman" w:hAnsi="Times New Roman" w:cs="Times New Roman"/>
+          <w:b/>
+          <w:bCs/>
+          <w:sz w:val="24"/>
+          <w:szCs w:val="24"/>
+        </w:rPr>
+      </w:pPr>
+    </w:p>
+    <w:p>
+      <w:pPr>
+        <w:tabs>
+          <w:tab w:val="left" w:pos="8931"/>
+        </w:tabs>
+        <w:spacing w:line="360" w:lineRule="auto"/>
+        <w:jc w:val="both"/>
+        <w:rPr>
+          <w:rFonts w:ascii="Times New Roman" w:hAnsi="Times New Roman" w:cs="Times New Roman"/>
+          <w:b/>
+          <w:bCs/>
+          <w:sz w:val="24"/>
+          <w:szCs w:val="24"/>
+        </w:rPr>
+      </w:pPr>
+    </w:p>
+    <w:p>
+      <w:pPr>
+        <w:tabs>
+          <w:tab w:val="left" w:pos="8931"/>
+        </w:tabs>
+        <w:spacing w:line="360" w:lineRule="auto"/>
         <w:jc w:val="center"/>
         <w:rPr>
-          <w:rFonts w:ascii="Times New Roman" w:hAnsi="Times New Roman" w:cs="Times New Roman"/>
-          <w:sz w:val="24"/>
-          <w:szCs w:val="24"/>
-        </w:rPr>
-      </w:pPr>
+          <w:rFonts w:hint="default" w:ascii="Times New Roman" w:hAnsi="Times New Roman" w:cs="Times New Roman"/>
+          <w:sz w:val="24"/>
+          <w:szCs w:val="24"/>
+          <w:lang w:val="pt-BR"/>
+        </w:rPr>
+      </w:pPr>
+      <w:r>
+        <w:rPr>
+          <w:rFonts w:ascii="Times New Roman" w:hAnsi="Times New Roman" w:cs="Times New Roman"/>
+          <w:sz w:val="24"/>
+          <w:szCs w:val="24"/>
+        </w:rPr>
+        <w:t>São Miguel do Oeste</w:t>
+      </w:r>
+      <w:r>
+        <w:rPr>
+          <w:rFonts w:hint="default" w:ascii="Times New Roman" w:hAnsi="Times New Roman" w:cs="Times New Roman"/>
+          <w:sz w:val="24"/>
+          <w:szCs w:val="24"/>
+          <w:lang w:val="pt-BR"/>
+        </w:rPr>
+        <w:t>, Santa Catarina</w:t>
+      </w:r>
     </w:p>
     <w:p>
       <w:pPr>
@@ -180,11 +428,29 @@
         <w:spacing w:line="360" w:lineRule="auto"/>
         <w:jc w:val="center"/>
         <w:rPr>
-          <w:rFonts w:ascii="Times New Roman" w:hAnsi="Times New Roman" w:cs="Times New Roman"/>
-          <w:sz w:val="24"/>
-          <w:szCs w:val="24"/>
-        </w:rPr>
-      </w:pPr>
+          <w:rFonts w:hint="default" w:ascii="Times New Roman" w:hAnsi="Times New Roman" w:cs="Times New Roman"/>
+          <w:sz w:val="24"/>
+          <w:szCs w:val="24"/>
+          <w:lang w:val="pt-BR"/>
+        </w:rPr>
+      </w:pPr>
+      <w:r>
+        <w:rPr>
+          <w:rFonts w:ascii="Times New Roman" w:hAnsi="Times New Roman" w:cs="Times New Roman"/>
+          <w:sz w:val="24"/>
+          <w:szCs w:val="24"/>
+        </w:rPr>
+        <w:t>202</w:t>
+      </w:r>
+      <w:r>
+        <w:rPr>
+          <w:rFonts w:hint="default" w:ascii="Times New Roman" w:hAnsi="Times New Roman" w:cs="Times New Roman"/>
+          <w:sz w:val="24"/>
+          <w:szCs w:val="24"/>
+          <w:lang w:val="pt-BR"/>
+        </w:rPr>
+        <w:t>3</w:t>
+      </w:r>
     </w:p>
     <w:p>
       <w:pPr>
@@ -199,6 +465,15 @@
           <w:szCs w:val="24"/>
         </w:rPr>
       </w:pPr>
+      <w:r>
+        <w:rPr>
+          <w:rFonts w:hint="default" w:ascii="Times New Roman" w:hAnsi="Times New Roman" w:cs="Times New Roman"/>
+          <w:sz w:val="24"/>
+          <w:szCs w:val="24"/>
+          <w:lang w:val="pt-BR"/>
+        </w:rPr>
+        <w:t>FABRÍCIO TOLOTTI, GABRIEL PÉRICO, LUIZ AUGUSTO E JOÃO PALUDO</w:t>
+      </w:r>
     </w:p>
     <w:p>
       <w:pPr>
@@ -209,8 +484,6 @@
         <w:jc w:val="center"/>
         <w:rPr>
           <w:rFonts w:ascii="Times New Roman" w:hAnsi="Times New Roman" w:cs="Times New Roman"/>
-          <w:b/>
-          <w:bCs/>
           <w:sz w:val="24"/>
           <w:szCs w:val="24"/>
         </w:rPr>
@@ -224,6 +497,34 @@
         <w:spacing w:line="360" w:lineRule="auto"/>
         <w:jc w:val="center"/>
         <w:rPr>
+          <w:rFonts w:ascii="Times New Roman" w:hAnsi="Times New Roman" w:cs="Times New Roman"/>
+          <w:sz w:val="24"/>
+          <w:szCs w:val="24"/>
+        </w:rPr>
+      </w:pPr>
+    </w:p>
+    <w:p>
+      <w:pPr>
+        <w:tabs>
+          <w:tab w:val="left" w:pos="8931"/>
+        </w:tabs>
+        <w:spacing w:line="360" w:lineRule="auto"/>
+        <w:jc w:val="center"/>
+        <w:rPr>
+          <w:rFonts w:ascii="Times New Roman" w:hAnsi="Times New Roman" w:cs="Times New Roman"/>
+          <w:sz w:val="24"/>
+          <w:szCs w:val="24"/>
+        </w:rPr>
+      </w:pPr>
+    </w:p>
+    <w:p>
+      <w:pPr>
+        <w:tabs>
+          <w:tab w:val="left" w:pos="8931"/>
+        </w:tabs>
+        <w:spacing w:line="360" w:lineRule="auto"/>
+        <w:jc w:val="center"/>
+        <w:rPr>
           <w:rFonts w:hint="default" w:ascii="Times New Roman" w:hAnsi="Times New Roman" w:cs="Times New Roman"/>
           <w:b/>
           <w:bCs/>
@@ -250,11 +551,9 @@
           <w:tab w:val="left" w:pos="8931"/>
         </w:tabs>
         <w:spacing w:line="360" w:lineRule="auto"/>
-        <w:jc w:val="center"/>
-        <w:rPr>
-          <w:rFonts w:ascii="Times New Roman" w:hAnsi="Times New Roman" w:cs="Times New Roman"/>
-          <w:b/>
-          <w:bCs/>
+        <w:jc w:val="both"/>
+        <w:rPr>
+          <w:rFonts w:ascii="Times New Roman" w:hAnsi="Times New Roman" w:cs="Times New Roman"/>
           <w:sz w:val="24"/>
           <w:szCs w:val="24"/>
         </w:rPr>
@@ -266,11 +565,9 @@
           <w:tab w:val="left" w:pos="8931"/>
         </w:tabs>
         <w:spacing w:line="360" w:lineRule="auto"/>
-        <w:jc w:val="center"/>
-        <w:rPr>
-          <w:rFonts w:ascii="Times New Roman" w:hAnsi="Times New Roman" w:cs="Times New Roman"/>
-          <w:b/>
-          <w:bCs/>
+        <w:jc w:val="both"/>
+        <w:rPr>
+          <w:rFonts w:ascii="Times New Roman" w:hAnsi="Times New Roman" w:cs="Times New Roman"/>
           <w:sz w:val="24"/>
           <w:szCs w:val="24"/>
         </w:rPr>
@@ -282,11 +579,9 @@
           <w:tab w:val="left" w:pos="8931"/>
         </w:tabs>
         <w:spacing w:line="360" w:lineRule="auto"/>
-        <w:jc w:val="center"/>
-        <w:rPr>
-          <w:rFonts w:ascii="Times New Roman" w:hAnsi="Times New Roman" w:cs="Times New Roman"/>
-          <w:b/>
-          <w:bCs/>
+        <w:jc w:val="both"/>
+        <w:rPr>
+          <w:rFonts w:ascii="Times New Roman" w:hAnsi="Times New Roman" w:cs="Times New Roman"/>
           <w:sz w:val="24"/>
           <w:szCs w:val="24"/>
         </w:rPr>
@@ -298,11 +593,9 @@
           <w:tab w:val="left" w:pos="8931"/>
         </w:tabs>
         <w:spacing w:line="360" w:lineRule="auto"/>
-        <w:jc w:val="center"/>
-        <w:rPr>
-          <w:rFonts w:ascii="Times New Roman" w:hAnsi="Times New Roman" w:cs="Times New Roman"/>
-          <w:b/>
-          <w:bCs/>
+        <w:jc w:val="both"/>
+        <w:rPr>
+          <w:rFonts w:ascii="Times New Roman" w:hAnsi="Times New Roman" w:cs="Times New Roman"/>
           <w:sz w:val="24"/>
           <w:szCs w:val="24"/>
         </w:rPr>
@@ -314,15 +607,39 @@
           <w:tab w:val="left" w:pos="8931"/>
         </w:tabs>
         <w:spacing w:line="360" w:lineRule="auto"/>
-        <w:jc w:val="both"/>
-        <w:rPr>
-          <w:rFonts w:ascii="Times New Roman" w:hAnsi="Times New Roman" w:cs="Times New Roman"/>
-          <w:b/>
-          <w:bCs/>
-          <w:sz w:val="24"/>
-          <w:szCs w:val="24"/>
-        </w:rPr>
-      </w:pPr>
+        <w:ind w:left="4678"/>
+        <w:jc w:val="both"/>
+        <w:rPr>
+          <w:rFonts w:hint="default" w:ascii="Times New Roman" w:hAnsi="Times New Roman"/>
+          <w:sz w:val="24"/>
+          <w:szCs w:val="24"/>
+        </w:rPr>
+      </w:pPr>
+      <w:r>
+        <w:rPr>
+          <w:rFonts w:hint="default" w:ascii="Times New Roman" w:hAnsi="Times New Roman"/>
+          <w:sz w:val="24"/>
+          <w:szCs w:val="24"/>
+        </w:rPr>
+        <w:t xml:space="preserve">Projeto de desenvolvimento de um sistema para gerenciamento de </w:t>
+      </w:r>
+      <w:r>
+        <w:rPr>
+          <w:rFonts w:hint="default" w:ascii="Times New Roman" w:hAnsi="Times New Roman"/>
+          <w:sz w:val="24"/>
+          <w:szCs w:val="24"/>
+          <w:lang w:val="pt-BR"/>
+        </w:rPr>
+        <w:t>ferrovias cargueiras</w:t>
+      </w:r>
+      <w:r>
+        <w:rPr>
+          <w:rFonts w:hint="default" w:ascii="Times New Roman" w:hAnsi="Times New Roman"/>
+          <w:sz w:val="24"/>
+          <w:szCs w:val="24"/>
+        </w:rPr>
+        <w:t xml:space="preserve"> ao curso de bacharelado em Ciência da Computação da Universidade do Oeste de Santa Catarina – UNOESC.</w:t>
+      </w:r>
     </w:p>
     <w:p>
       <w:pPr>
@@ -330,11 +647,10 @@
           <w:tab w:val="left" w:pos="8931"/>
         </w:tabs>
         <w:spacing w:line="360" w:lineRule="auto"/>
-        <w:jc w:val="both"/>
-        <w:rPr>
-          <w:rFonts w:ascii="Times New Roman" w:hAnsi="Times New Roman" w:cs="Times New Roman"/>
-          <w:b/>
-          <w:bCs/>
+        <w:ind w:left="4678"/>
+        <w:jc w:val="both"/>
+        <w:rPr>
+          <w:rFonts w:hint="default" w:ascii="Times New Roman" w:hAnsi="Times New Roman"/>
           <w:sz w:val="24"/>
           <w:szCs w:val="24"/>
         </w:rPr>
@@ -346,15 +662,22 @@
           <w:tab w:val="left" w:pos="8931"/>
         </w:tabs>
         <w:spacing w:line="360" w:lineRule="auto"/>
-        <w:jc w:val="both"/>
-        <w:rPr>
-          <w:rFonts w:ascii="Times New Roman" w:hAnsi="Times New Roman" w:cs="Times New Roman"/>
-          <w:b/>
-          <w:bCs/>
-          <w:sz w:val="24"/>
-          <w:szCs w:val="24"/>
-        </w:rPr>
-      </w:pPr>
+        <w:ind w:left="4678"/>
+        <w:jc w:val="both"/>
+        <w:rPr>
+          <w:rFonts w:ascii="Times New Roman" w:hAnsi="Times New Roman" w:cs="Times New Roman"/>
+          <w:sz w:val="24"/>
+          <w:szCs w:val="24"/>
+        </w:rPr>
+      </w:pPr>
+      <w:r>
+        <w:rPr>
+          <w:rFonts w:ascii="Times New Roman" w:hAnsi="Times New Roman" w:cs="Times New Roman"/>
+          <w:sz w:val="24"/>
+          <w:szCs w:val="24"/>
+        </w:rPr>
+        <w:t>Orientador: Roberson Junior Fernandes Alves</w:t>
+      </w:r>
     </w:p>
     <w:p>
       <w:pPr>
@@ -362,15 +685,16 @@
           <w:tab w:val="left" w:pos="8931"/>
         </w:tabs>
         <w:spacing w:line="360" w:lineRule="auto"/>
-        <w:jc w:val="both"/>
-        <w:rPr>
-          <w:rFonts w:ascii="Times New Roman" w:hAnsi="Times New Roman" w:cs="Times New Roman"/>
-          <w:b/>
-          <w:bCs/>
-          <w:sz w:val="24"/>
-          <w:szCs w:val="24"/>
-        </w:rPr>
-      </w:pPr>
+        <w:ind w:left="4678"/>
+        <w:jc w:val="both"/>
+        <w:rPr>
+          <w:rFonts w:ascii="Times New Roman" w:hAnsi="Times New Roman" w:cs="Times New Roman"/>
+          <w:sz w:val="24"/>
+          <w:szCs w:val="24"/>
+        </w:rPr>
+      </w:pPr>
+      <w:bookmarkStart w:id="0" w:name="_GoBack"/>
+      <w:bookmarkEnd w:id="0"/>
     </w:p>
     <w:p>
       <w:pPr>
@@ -378,11 +702,10 @@
           <w:tab w:val="left" w:pos="8931"/>
         </w:tabs>
         <w:spacing w:line="360" w:lineRule="auto"/>
-        <w:jc w:val="center"/>
-        <w:rPr>
-          <w:rFonts w:ascii="Times New Roman" w:hAnsi="Times New Roman" w:cs="Times New Roman"/>
-          <w:b/>
-          <w:bCs/>
+        <w:ind w:left="4678"/>
+        <w:jc w:val="both"/>
+        <w:rPr>
+          <w:rFonts w:ascii="Times New Roman" w:hAnsi="Times New Roman" w:cs="Times New Roman"/>
           <w:sz w:val="24"/>
           <w:szCs w:val="24"/>
         </w:rPr>
@@ -394,31 +717,14 @@
           <w:tab w:val="left" w:pos="8931"/>
         </w:tabs>
         <w:spacing w:line="360" w:lineRule="auto"/>
-        <w:jc w:val="center"/>
-        <w:rPr>
-          <w:rFonts w:hint="default" w:ascii="Times New Roman" w:hAnsi="Times New Roman" w:cs="Times New Roman"/>
-          <w:sz w:val="24"/>
-          <w:szCs w:val="24"/>
-          <w:lang w:val="pt-BR"/>
-        </w:rPr>
-      </w:pPr>
-      <w:r>
-        <w:rPr>
-          <w:rFonts w:ascii="Times New Roman" w:hAnsi="Times New Roman" w:cs="Times New Roman"/>
-          <w:sz w:val="24"/>
-          <w:szCs w:val="24"/>
-        </w:rPr>
-        <w:t>São Miguel do Oeste</w:t>
-      </w:r>
-      <w:r>
-        <w:rPr>
-          <w:rFonts w:hint="default" w:ascii="Times New Roman" w:hAnsi="Times New Roman" w:cs="Times New Roman"/>
-          <w:sz w:val="24"/>
-          <w:szCs w:val="24"/>
-          <w:lang w:val="pt-BR"/>
-        </w:rPr>
-        <w:t>, Santa Catarina</w:t>
-      </w:r>
+        <w:ind w:left="4678"/>
+        <w:jc w:val="both"/>
+        <w:rPr>
+          <w:rFonts w:ascii="Times New Roman" w:hAnsi="Times New Roman" w:cs="Times New Roman"/>
+          <w:sz w:val="24"/>
+          <w:szCs w:val="24"/>
+        </w:rPr>
+      </w:pPr>
     </w:p>
     <w:p>
       <w:pPr>
@@ -426,31 +732,14 @@
           <w:tab w:val="left" w:pos="8931"/>
         </w:tabs>
         <w:spacing w:line="360" w:lineRule="auto"/>
-        <w:jc w:val="center"/>
-        <w:rPr>
-          <w:rFonts w:hint="default" w:ascii="Times New Roman" w:hAnsi="Times New Roman" w:cs="Times New Roman"/>
-          <w:sz w:val="24"/>
-          <w:szCs w:val="24"/>
-          <w:lang w:val="pt-BR"/>
-        </w:rPr>
-      </w:pPr>
-      <w:r>
-        <w:rPr>
-          <w:rFonts w:ascii="Times New Roman" w:hAnsi="Times New Roman" w:cs="Times New Roman"/>
-          <w:sz w:val="24"/>
-          <w:szCs w:val="24"/>
-        </w:rPr>
-        <w:t>202</w:t>
-      </w:r>
-      <w:r>
-        <w:rPr>
-          <w:rFonts w:hint="default" w:ascii="Times New Roman" w:hAnsi="Times New Roman" w:cs="Times New Roman"/>
-          <w:sz w:val="24"/>
-          <w:szCs w:val="24"/>
-          <w:lang w:val="pt-BR"/>
-        </w:rPr>
-        <w:t>3</w:t>
-      </w:r>
+        <w:ind w:left="4678"/>
+        <w:jc w:val="both"/>
+        <w:rPr>
+          <w:rFonts w:ascii="Times New Roman" w:hAnsi="Times New Roman" w:cs="Times New Roman"/>
+          <w:sz w:val="24"/>
+          <w:szCs w:val="24"/>
+        </w:rPr>
+      </w:pPr>
     </w:p>
     <w:p>
       <w:pPr>
@@ -458,22 +747,13 @@
           <w:tab w:val="left" w:pos="8931"/>
         </w:tabs>
         <w:spacing w:line="360" w:lineRule="auto"/>
-        <w:jc w:val="center"/>
-        <w:rPr>
-          <w:rFonts w:ascii="Times New Roman" w:hAnsi="Times New Roman" w:cs="Times New Roman"/>
-          <w:sz w:val="24"/>
-          <w:szCs w:val="24"/>
-        </w:rPr>
-      </w:pPr>
-      <w:r>
-        <w:rPr>
-          <w:rFonts w:hint="default" w:ascii="Times New Roman" w:hAnsi="Times New Roman" w:cs="Times New Roman"/>
-          <w:sz w:val="24"/>
-          <w:szCs w:val="24"/>
-          <w:lang w:val="pt-BR"/>
-        </w:rPr>
-        <w:t>FABRÍCIO TOLOTTI, GABRIEL PÉRICO, LUIZ AUGUSTO E JOÃO PALUDO</w:t>
-      </w:r>
+        <w:jc w:val="both"/>
+        <w:rPr>
+          <w:rFonts w:ascii="Times New Roman" w:hAnsi="Times New Roman" w:cs="Times New Roman"/>
+          <w:sz w:val="24"/>
+          <w:szCs w:val="24"/>
+        </w:rPr>
+      </w:pPr>
     </w:p>
     <w:p>
       <w:pPr>
@@ -481,7 +761,7 @@
           <w:tab w:val="left" w:pos="8931"/>
         </w:tabs>
         <w:spacing w:line="360" w:lineRule="auto"/>
-        <w:jc w:val="center"/>
+        <w:jc w:val="both"/>
         <w:rPr>
           <w:rFonts w:ascii="Times New Roman" w:hAnsi="Times New Roman" w:cs="Times New Roman"/>
           <w:sz w:val="24"/>
@@ -495,285 +775,7 @@
           <w:tab w:val="left" w:pos="8931"/>
         </w:tabs>
         <w:spacing w:line="360" w:lineRule="auto"/>
-        <w:jc w:val="center"/>
-        <w:rPr>
-          <w:rFonts w:ascii="Times New Roman" w:hAnsi="Times New Roman" w:cs="Times New Roman"/>
-          <w:sz w:val="24"/>
-          <w:szCs w:val="24"/>
-        </w:rPr>
-      </w:pPr>
-    </w:p>
-    <w:p>
-      <w:pPr>
-        <w:tabs>
-          <w:tab w:val="left" w:pos="8931"/>
-        </w:tabs>
-        <w:spacing w:line="360" w:lineRule="auto"/>
-        <w:jc w:val="center"/>
-        <w:rPr>
-          <w:rFonts w:ascii="Times New Roman" w:hAnsi="Times New Roman" w:cs="Times New Roman"/>
-          <w:sz w:val="24"/>
-          <w:szCs w:val="24"/>
-        </w:rPr>
-      </w:pPr>
-    </w:p>
-    <w:p>
-      <w:pPr>
-        <w:tabs>
-          <w:tab w:val="left" w:pos="8931"/>
-        </w:tabs>
-        <w:spacing w:line="360" w:lineRule="auto"/>
-        <w:jc w:val="center"/>
-        <w:rPr>
-          <w:rFonts w:hint="default" w:ascii="Times New Roman" w:hAnsi="Times New Roman" w:cs="Times New Roman"/>
-          <w:b/>
-          <w:bCs/>
-          <w:sz w:val="24"/>
-          <w:szCs w:val="24"/>
-          <w:lang w:val="pt-BR"/>
-        </w:rPr>
-      </w:pPr>
-      <w:r>
-        <w:rPr>
-          <w:rFonts w:hint="default" w:ascii="Times New Roman" w:hAnsi="Times New Roman" w:cs="Times New Roman"/>
-          <w:b/>
-          <w:bCs/>
-          <w:sz w:val="24"/>
-          <w:szCs w:val="24"/>
-          <w:lang w:val="pt-BR"/>
-        </w:rPr>
-        <w:t>RAILWISE</w:t>
-      </w:r>
-    </w:p>
-    <w:p>
-      <w:pPr>
-        <w:tabs>
-          <w:tab w:val="left" w:pos="8931"/>
-        </w:tabs>
-        <w:spacing w:line="360" w:lineRule="auto"/>
-        <w:jc w:val="both"/>
-        <w:rPr>
-          <w:rFonts w:ascii="Times New Roman" w:hAnsi="Times New Roman" w:cs="Times New Roman"/>
-          <w:sz w:val="24"/>
-          <w:szCs w:val="24"/>
-        </w:rPr>
-      </w:pPr>
-    </w:p>
-    <w:p>
-      <w:pPr>
-        <w:tabs>
-          <w:tab w:val="left" w:pos="8931"/>
-        </w:tabs>
-        <w:spacing w:line="360" w:lineRule="auto"/>
-        <w:jc w:val="both"/>
-        <w:rPr>
-          <w:rFonts w:ascii="Times New Roman" w:hAnsi="Times New Roman" w:cs="Times New Roman"/>
-          <w:sz w:val="24"/>
-          <w:szCs w:val="24"/>
-        </w:rPr>
-      </w:pPr>
-    </w:p>
-    <w:p>
-      <w:pPr>
-        <w:tabs>
-          <w:tab w:val="left" w:pos="8931"/>
-        </w:tabs>
-        <w:spacing w:line="360" w:lineRule="auto"/>
-        <w:jc w:val="both"/>
-        <w:rPr>
-          <w:rFonts w:ascii="Times New Roman" w:hAnsi="Times New Roman" w:cs="Times New Roman"/>
-          <w:sz w:val="24"/>
-          <w:szCs w:val="24"/>
-        </w:rPr>
-      </w:pPr>
-    </w:p>
-    <w:p>
-      <w:pPr>
-        <w:tabs>
-          <w:tab w:val="left" w:pos="8931"/>
-        </w:tabs>
-        <w:spacing w:line="360" w:lineRule="auto"/>
-        <w:jc w:val="both"/>
-        <w:rPr>
-          <w:rFonts w:ascii="Times New Roman" w:hAnsi="Times New Roman" w:cs="Times New Roman"/>
-          <w:sz w:val="24"/>
-          <w:szCs w:val="24"/>
-        </w:rPr>
-      </w:pPr>
-    </w:p>
-    <w:p>
-      <w:pPr>
-        <w:tabs>
-          <w:tab w:val="left" w:pos="8931"/>
-        </w:tabs>
-        <w:spacing w:line="360" w:lineRule="auto"/>
-        <w:ind w:left="4678"/>
-        <w:jc w:val="both"/>
-        <w:rPr>
-          <w:rFonts w:hint="default" w:ascii="Times New Roman" w:hAnsi="Times New Roman"/>
-          <w:sz w:val="24"/>
-          <w:szCs w:val="24"/>
-        </w:rPr>
-      </w:pPr>
-      <w:r>
-        <w:rPr>
-          <w:rFonts w:hint="default" w:ascii="Times New Roman" w:hAnsi="Times New Roman"/>
-          <w:sz w:val="24"/>
-          <w:szCs w:val="24"/>
-        </w:rPr>
-        <w:t xml:space="preserve">Projeto de desenvolvimento de um sistema para gerenciamento de </w:t>
-      </w:r>
-      <w:r>
-        <w:rPr>
-          <w:rFonts w:hint="default" w:ascii="Times New Roman" w:hAnsi="Times New Roman"/>
-          <w:sz w:val="24"/>
-          <w:szCs w:val="24"/>
-          <w:lang w:val="pt-BR"/>
-        </w:rPr>
-        <w:t>ferrovias cargueiras</w:t>
-      </w:r>
-      <w:r>
-        <w:rPr>
-          <w:rFonts w:hint="default" w:ascii="Times New Roman" w:hAnsi="Times New Roman"/>
-          <w:sz w:val="24"/>
-          <w:szCs w:val="24"/>
-        </w:rPr>
-        <w:t xml:space="preserve"> ao curso de bacharelado em Ciência da Computação da Universidade do Oeste de Santa Catarina – UNOESC.</w:t>
-      </w:r>
-    </w:p>
-    <w:p>
-      <w:pPr>
-        <w:tabs>
-          <w:tab w:val="left" w:pos="8931"/>
-        </w:tabs>
-        <w:spacing w:line="360" w:lineRule="auto"/>
-        <w:ind w:left="4678"/>
-        <w:jc w:val="both"/>
-        <w:rPr>
-          <w:rFonts w:hint="default" w:ascii="Times New Roman" w:hAnsi="Times New Roman"/>
-          <w:sz w:val="24"/>
-          <w:szCs w:val="24"/>
-        </w:rPr>
-      </w:pPr>
-    </w:p>
-    <w:p>
-      <w:pPr>
-        <w:tabs>
-          <w:tab w:val="left" w:pos="8931"/>
-        </w:tabs>
-        <w:spacing w:line="360" w:lineRule="auto"/>
-        <w:ind w:left="4678"/>
-        <w:jc w:val="both"/>
-        <w:rPr>
-          <w:rFonts w:ascii="Times New Roman" w:hAnsi="Times New Roman" w:cs="Times New Roman"/>
-          <w:sz w:val="24"/>
-          <w:szCs w:val="24"/>
-        </w:rPr>
-      </w:pPr>
-      <w:r>
-        <w:rPr>
-          <w:rFonts w:ascii="Times New Roman" w:hAnsi="Times New Roman" w:cs="Times New Roman"/>
-          <w:sz w:val="24"/>
-          <w:szCs w:val="24"/>
-        </w:rPr>
-        <w:t>Orientador: Roberson Junior Fernandes Alves</w:t>
-      </w:r>
-    </w:p>
-    <w:p>
-      <w:pPr>
-        <w:tabs>
-          <w:tab w:val="left" w:pos="8931"/>
-        </w:tabs>
-        <w:spacing w:line="360" w:lineRule="auto"/>
-        <w:ind w:left="4678"/>
-        <w:jc w:val="both"/>
-        <w:rPr>
-          <w:rFonts w:ascii="Times New Roman" w:hAnsi="Times New Roman" w:cs="Times New Roman"/>
-          <w:sz w:val="24"/>
-          <w:szCs w:val="24"/>
-        </w:rPr>
-      </w:pPr>
-    </w:p>
-    <w:p>
-      <w:pPr>
-        <w:tabs>
-          <w:tab w:val="left" w:pos="8931"/>
-        </w:tabs>
-        <w:spacing w:line="360" w:lineRule="auto"/>
-        <w:ind w:left="4678"/>
-        <w:jc w:val="both"/>
-        <w:rPr>
-          <w:rFonts w:ascii="Times New Roman" w:hAnsi="Times New Roman" w:cs="Times New Roman"/>
-          <w:sz w:val="24"/>
-          <w:szCs w:val="24"/>
-        </w:rPr>
-      </w:pPr>
-    </w:p>
-    <w:p>
-      <w:pPr>
-        <w:tabs>
-          <w:tab w:val="left" w:pos="8931"/>
-        </w:tabs>
-        <w:spacing w:line="360" w:lineRule="auto"/>
-        <w:ind w:left="4678"/>
-        <w:jc w:val="both"/>
-        <w:rPr>
-          <w:rFonts w:ascii="Times New Roman" w:hAnsi="Times New Roman" w:cs="Times New Roman"/>
-          <w:sz w:val="24"/>
-          <w:szCs w:val="24"/>
-        </w:rPr>
-      </w:pPr>
-    </w:p>
-    <w:p>
-      <w:pPr>
-        <w:tabs>
-          <w:tab w:val="left" w:pos="8931"/>
-        </w:tabs>
-        <w:spacing w:line="360" w:lineRule="auto"/>
-        <w:ind w:left="4678"/>
-        <w:jc w:val="both"/>
-        <w:rPr>
-          <w:rFonts w:ascii="Times New Roman" w:hAnsi="Times New Roman" w:cs="Times New Roman"/>
-          <w:sz w:val="24"/>
-          <w:szCs w:val="24"/>
-        </w:rPr>
-      </w:pPr>
-    </w:p>
-    <w:p>
-      <w:pPr>
-        <w:tabs>
-          <w:tab w:val="left" w:pos="8931"/>
-        </w:tabs>
-        <w:spacing w:line="360" w:lineRule="auto"/>
-        <w:jc w:val="both"/>
-        <w:rPr>
-          <w:rFonts w:ascii="Times New Roman" w:hAnsi="Times New Roman" w:cs="Times New Roman"/>
-          <w:sz w:val="24"/>
-          <w:szCs w:val="24"/>
-        </w:rPr>
-      </w:pPr>
-    </w:p>
-    <w:p>
-      <w:pPr>
-        <w:tabs>
-          <w:tab w:val="left" w:pos="8931"/>
-        </w:tabs>
-        <w:spacing w:line="360" w:lineRule="auto"/>
-        <w:jc w:val="both"/>
-        <w:rPr>
-          <w:rFonts w:ascii="Times New Roman" w:hAnsi="Times New Roman" w:cs="Times New Roman"/>
-          <w:sz w:val="24"/>
-          <w:szCs w:val="24"/>
-        </w:rPr>
-      </w:pPr>
-    </w:p>
-    <w:p>
-      <w:pPr>
-        <w:tabs>
-          <w:tab w:val="left" w:pos="8931"/>
-        </w:tabs>
-        <w:spacing w:line="360" w:lineRule="auto"/>
-        <w:jc w:val="center"/>
+        <w:jc w:val="both"/>
         <w:rPr>
           <w:rFonts w:ascii="Times New Roman" w:hAnsi="Times New Roman" w:cs="Times New Roman"/>
           <w:sz w:val="24"/>
@@ -871,6 +873,8 @@
         <w:p>
           <w:pPr>
             <w:pStyle w:val="18"/>
+            <w:spacing w:line="360" w:lineRule="auto"/>
+            <w:jc w:val="both"/>
             <w:rPr>
               <w:rFonts w:ascii="Times New Roman" w:hAnsi="Times New Roman" w:cs="Times New Roman"/>
               <w:b/>
@@ -904,6 +908,8 @@
         </w:p>
         <w:p>
           <w:pPr>
+            <w:spacing w:line="360" w:lineRule="auto"/>
+            <w:jc w:val="both"/>
             <w:rPr>
               <w:rFonts w:ascii="Times New Roman" w:hAnsi="Times New Roman" w:cs="Times New Roman"/>
               <w:sz w:val="24"/>
@@ -915,10 +921,10 @@
         <w:p>
           <w:pPr>
             <w:pStyle w:val="11"/>
+            <w:spacing w:line="360" w:lineRule="auto"/>
+            <w:jc w:val="both"/>
             <w:rPr>
               <w:rFonts w:ascii="Times New Roman" w:hAnsi="Times New Roman"/>
-              <w:b/>
-              <w:bCs/>
               <w:sz w:val="24"/>
               <w:szCs w:val="24"/>
             </w:rPr>
@@ -932,6 +938,15 @@
               <w:szCs w:val="24"/>
             </w:rPr>
             <w:t>Introdução</w:t>
+          </w:r>
+          <w:r>
+            <w:rPr>
+              <w:rFonts w:ascii="Times New Roman" w:hAnsi="Times New Roman" w:cs="Times New Roman"/>
+              <w:sz w:val="24"/>
+              <w:szCs w:val="24"/>
+              <w:lang w:eastAsia="pt-BR"/>
+            </w:rPr>
+            <w:t>.....................................</w:t>
           </w:r>
           <w:r>
             <w:rPr>
@@ -955,40 +970,8 @@
         <w:p>
           <w:pPr>
             <w:pStyle w:val="11"/>
-            <w:rPr>
-              <w:rFonts w:ascii="Times New Roman" w:hAnsi="Times New Roman"/>
-              <w:sz w:val="24"/>
-              <w:szCs w:val="24"/>
-            </w:rPr>
-          </w:pPr>
-          <w:r>
-            <w:rPr>
-              <w:rFonts w:ascii="Times New Roman" w:hAnsi="Times New Roman"/>
-              <w:sz w:val="24"/>
-              <w:szCs w:val="24"/>
-            </w:rPr>
-            <w:t>Slipper Industry Managemnt</w:t>
-          </w:r>
-          <w:r>
-            <w:rPr>
-              <w:rFonts w:ascii="Times New Roman" w:hAnsi="Times New Roman"/>
-              <w:sz w:val="24"/>
-              <w:szCs w:val="24"/>
-            </w:rPr>
-            <w:ptab w:relativeTo="margin" w:alignment="right" w:leader="dot"/>
-          </w:r>
-          <w:r>
-            <w:rPr>
-              <w:rFonts w:ascii="Times New Roman" w:hAnsi="Times New Roman"/>
-              <w:sz w:val="24"/>
-              <w:szCs w:val="24"/>
-            </w:rPr>
-            <w:t>4</w:t>
-          </w:r>
-        </w:p>
-        <w:p>
-          <w:pPr>
-            <w:pStyle w:val="11"/>
+            <w:spacing w:line="360" w:lineRule="auto"/>
+            <w:jc w:val="both"/>
             <w:rPr>
               <w:rFonts w:ascii="Times New Roman" w:hAnsi="Times New Roman"/>
               <w:sz w:val="24"/>
@@ -1023,10 +1006,13 @@
         <w:p>
           <w:pPr>
             <w:pStyle w:val="11"/>
+            <w:spacing w:line="360" w:lineRule="auto"/>
+            <w:jc w:val="both"/>
             <w:rPr>
-              <w:rFonts w:ascii="Times New Roman" w:hAnsi="Times New Roman"/>
+              <w:rFonts w:hint="default" w:ascii="Times New Roman" w:hAnsi="Times New Roman"/>
               <w:sz w:val="24"/>
               <w:szCs w:val="24"/>
+              <w:lang w:val="pt-BR"/>
             </w:rPr>
           </w:pPr>
           <w:r>
@@ -1039,6 +1025,15 @@
           </w:r>
           <w:r>
             <w:rPr>
+              <w:rFonts w:ascii="Times New Roman" w:hAnsi="Times New Roman" w:cs="Times New Roman"/>
+              <w:sz w:val="24"/>
+              <w:szCs w:val="24"/>
+              <w:lang w:eastAsia="pt-BR"/>
+            </w:rPr>
+            <w:t>.....................................</w:t>
+          </w:r>
+          <w:r>
+            <w:rPr>
               <w:rFonts w:ascii="Times New Roman" w:hAnsi="Times New Roman"/>
               <w:sz w:val="24"/>
               <w:szCs w:val="24"/>
@@ -1047,20 +1042,24 @@
           </w:r>
           <w:r>
             <w:rPr>
-              <w:rFonts w:ascii="Times New Roman" w:hAnsi="Times New Roman"/>
+              <w:rFonts w:hint="default" w:ascii="Times New Roman" w:hAnsi="Times New Roman"/>
               <w:sz w:val="24"/>
               <w:szCs w:val="24"/>
+              <w:lang w:val="pt-BR"/>
             </w:rPr>
-            <w:t>4</w:t>
+            <w:t>5</w:t>
           </w:r>
         </w:p>
         <w:p>
           <w:pPr>
             <w:pStyle w:val="11"/>
+            <w:spacing w:line="360" w:lineRule="auto"/>
+            <w:jc w:val="both"/>
             <w:rPr>
-              <w:rFonts w:ascii="Times New Roman" w:hAnsi="Times New Roman"/>
+              <w:rFonts w:hint="default" w:ascii="Times New Roman" w:hAnsi="Times New Roman"/>
               <w:sz w:val="24"/>
               <w:szCs w:val="24"/>
+              <w:lang w:val="pt-BR"/>
             </w:rPr>
           </w:pPr>
           <w:r>
@@ -1081,20 +1080,24 @@
           </w:r>
           <w:r>
             <w:rPr>
-              <w:rFonts w:ascii="Times New Roman" w:hAnsi="Times New Roman"/>
+              <w:rFonts w:hint="default" w:ascii="Times New Roman" w:hAnsi="Times New Roman"/>
               <w:sz w:val="24"/>
               <w:szCs w:val="24"/>
+              <w:lang w:val="pt-BR"/>
             </w:rPr>
-            <w:t>5</w:t>
+            <w:t>7</w:t>
           </w:r>
         </w:p>
         <w:p>
           <w:pPr>
             <w:pStyle w:val="11"/>
+            <w:spacing w:line="360" w:lineRule="auto"/>
+            <w:jc w:val="both"/>
             <w:rPr>
-              <w:rFonts w:ascii="Times New Roman" w:hAnsi="Times New Roman"/>
+              <w:rFonts w:hint="default" w:ascii="Times New Roman" w:hAnsi="Times New Roman"/>
               <w:sz w:val="24"/>
               <w:szCs w:val="24"/>
+              <w:lang w:val="pt-BR"/>
             </w:rPr>
           </w:pPr>
           <w:r>
@@ -1107,6 +1110,15 @@
           </w:r>
           <w:r>
             <w:rPr>
+              <w:rFonts w:ascii="Times New Roman" w:hAnsi="Times New Roman" w:cs="Times New Roman"/>
+              <w:sz w:val="24"/>
+              <w:szCs w:val="24"/>
+              <w:lang w:eastAsia="pt-BR"/>
+            </w:rPr>
+            <w:t>.....................................</w:t>
+          </w:r>
+          <w:r>
+            <w:rPr>
               <w:rFonts w:ascii="Times New Roman" w:hAnsi="Times New Roman"/>
               <w:sz w:val="24"/>
               <w:szCs w:val="24"/>
@@ -1115,15 +1127,18 @@
           </w:r>
           <w:r>
             <w:rPr>
-              <w:rFonts w:ascii="Times New Roman" w:hAnsi="Times New Roman"/>
+              <w:rFonts w:hint="default" w:ascii="Times New Roman" w:hAnsi="Times New Roman"/>
               <w:sz w:val="24"/>
               <w:szCs w:val="24"/>
+              <w:lang w:val="pt-BR"/>
             </w:rPr>
-            <w:t>6</w:t>
+            <w:t>7</w:t>
           </w:r>
         </w:p>
         <w:p>
           <w:pPr>
+            <w:spacing w:line="360" w:lineRule="auto"/>
+            <w:jc w:val="both"/>
             <w:rPr>
               <w:rFonts w:ascii="Times New Roman" w:hAnsi="Times New Roman" w:cs="Times New Roman"/>
               <w:sz w:val="24"/>
@@ -1138,16 +1153,20 @@
               <w:szCs w:val="24"/>
               <w:lang w:eastAsia="pt-BR"/>
             </w:rPr>
-            <w:t>Scripts.......................................................................................................................................7</w:t>
+            <w:t>Scripts..........................................................................................................................................7</w:t>
           </w:r>
         </w:p>
         <w:p>
           <w:pPr>
+            <w:spacing w:line="360" w:lineRule="auto"/>
+            <w:jc w:val="both"/>
             <w:rPr>
-              <w:rFonts w:ascii="Times New Roman" w:hAnsi="Times New Roman" w:cs="Times New Roman"/>
+              <w:rFonts w:hint="default" w:ascii="Times New Roman" w:hAnsi="Times New Roman" w:cs="Times New Roman"/>
+              <w:b w:val="0"/>
+              <w:bCs w:val="0"/>
               <w:sz w:val="24"/>
               <w:szCs w:val="24"/>
-              <w:lang w:eastAsia="pt-BR"/>
+              <w:lang w:val="en-US" w:eastAsia="pt-BR"/>
             </w:rPr>
           </w:pPr>
           <w:r>
@@ -1157,11 +1176,45 @@
               <w:szCs w:val="24"/>
               <w:lang w:eastAsia="pt-BR"/>
             </w:rPr>
-            <w:t>Comandos de Consulta – Selects............................................................................................17</w:t>
+            <w:t>Comandos de Consulta – Selects................................................................................................</w:t>
+          </w:r>
+          <w:r>
+            <w:rPr>
+              <w:rFonts w:hint="default" w:ascii="Times New Roman" w:hAnsi="Times New Roman" w:cs="Times New Roman"/>
+              <w:b w:val="0"/>
+              <w:bCs w:val="0"/>
+              <w:sz w:val="24"/>
+              <w:szCs w:val="24"/>
+              <w:lang w:val="en-US" w:eastAsia="pt-BR"/>
+            </w:rPr>
+            <w:t>8</w:t>
           </w:r>
         </w:p>
         <w:p>
           <w:pPr>
+            <w:spacing w:line="360" w:lineRule="auto"/>
+            <w:jc w:val="both"/>
+            <w:rPr>
+              <w:rFonts w:hint="default" w:ascii="Times New Roman" w:hAnsi="Times New Roman" w:cs="Times New Roman"/>
+              <w:b w:val="0"/>
+              <w:bCs w:val="0"/>
+              <w:sz w:val="24"/>
+              <w:szCs w:val="24"/>
+              <w:lang w:val="en-US" w:eastAsia="pt-BR"/>
+            </w:rPr>
+          </w:pPr>
+          <w:r>
+            <w:rPr>
+              <w:rFonts w:hint="default" w:ascii="Times New Roman" w:hAnsi="Times New Roman" w:cs="Times New Roman"/>
+              <w:b/>
+              <w:bCs/>
+              <w:sz w:val="24"/>
+              <w:szCs w:val="24"/>
+              <w:lang w:val="en-US" w:eastAsia="pt-BR"/>
+            </w:rPr>
+            <w:t>Anexos</w:t>
+          </w:r>
+          <w:r>
             <w:rPr>
               <w:rFonts w:ascii="Times New Roman" w:hAnsi="Times New Roman" w:cs="Times New Roman"/>
               <w:b/>
@@ -1169,6 +1222,32 @@
               <w:sz w:val="24"/>
               <w:szCs w:val="24"/>
               <w:lang w:eastAsia="pt-BR"/>
+            </w:rPr>
+            <w:t>......................................................................................................................................</w:t>
+          </w:r>
+          <w:r>
+            <w:rPr>
+              <w:rFonts w:hint="default" w:ascii="Times New Roman" w:hAnsi="Times New Roman" w:cs="Times New Roman"/>
+              <w:b/>
+              <w:bCs/>
+              <w:sz w:val="24"/>
+              <w:szCs w:val="24"/>
+              <w:lang w:val="en-US" w:eastAsia="pt-BR"/>
+            </w:rPr>
+            <w:t>10</w:t>
+          </w:r>
+        </w:p>
+        <w:p>
+          <w:pPr>
+            <w:spacing w:line="360" w:lineRule="auto"/>
+            <w:jc w:val="both"/>
+            <w:rPr>
+              <w:rFonts w:hint="default" w:ascii="Times New Roman" w:hAnsi="Times New Roman" w:cs="Times New Roman"/>
+              <w:b/>
+              <w:bCs/>
+              <w:sz w:val="24"/>
+              <w:szCs w:val="24"/>
+              <w:lang w:val="en-US" w:eastAsia="pt-BR"/>
             </w:rPr>
           </w:pPr>
           <w:r>
@@ -1180,17 +1259,46 @@
               <w:szCs w:val="24"/>
               <w:lang w:eastAsia="pt-BR"/>
             </w:rPr>
-            <w:t>Conclusão..............................................................................................................................19</w:t>
+            <w:t>Conclusão.............................................................................................................................</w:t>
+          </w:r>
+          <w:r>
+            <w:rPr>
+              <w:rFonts w:ascii="Times New Roman" w:hAnsi="Times New Roman" w:cs="Times New Roman"/>
+              <w:b/>
+              <w:bCs/>
+              <w:sz w:val="24"/>
+              <w:szCs w:val="24"/>
+              <w:lang w:eastAsia="pt-BR"/>
+            </w:rPr>
+            <w:t>...</w:t>
+          </w:r>
+          <w:r>
+            <w:rPr>
+              <w:rFonts w:ascii="Times New Roman" w:hAnsi="Times New Roman" w:cs="Times New Roman"/>
+              <w:b/>
+              <w:bCs/>
+              <w:sz w:val="24"/>
+              <w:szCs w:val="24"/>
+              <w:lang w:eastAsia="pt-BR"/>
+            </w:rPr>
+            <w:t>.</w:t>
+          </w:r>
+          <w:r>
+            <w:rPr>
+              <w:rFonts w:hint="default" w:ascii="Times New Roman" w:hAnsi="Times New Roman" w:cs="Times New Roman"/>
+              <w:b/>
+              <w:bCs/>
+              <w:sz w:val="24"/>
+              <w:szCs w:val="24"/>
+              <w:lang w:val="en-US" w:eastAsia="pt-BR"/>
+            </w:rPr>
+            <w:t>11</w:t>
           </w:r>
         </w:p>
         <w:p>
           <w:pPr>
-            <w:rPr>
-              <w:rFonts w:ascii="Times New Roman" w:hAnsi="Times New Roman" w:cs="Times New Roman"/>
-              <w:sz w:val="24"/>
-              <w:szCs w:val="24"/>
-              <w:lang w:eastAsia="pt-BR"/>
-            </w:rPr>
+            <w:spacing w:line="360" w:lineRule="auto"/>
+            <w:jc w:val="both"/>
           </w:pPr>
           <w:r>
             <w:rPr>
@@ -1201,13 +1309,48 @@
               <w:szCs w:val="24"/>
               <w:lang w:eastAsia="pt-BR"/>
             </w:rPr>
-            <w:t>Referências............................................................................................................................20</w:t>
+            <w:t>Referências............................................................................................................................</w:t>
+          </w:r>
+          <w:r>
+            <w:rPr>
+              <w:rFonts w:ascii="Times New Roman" w:hAnsi="Times New Roman" w:cs="Times New Roman"/>
+              <w:b/>
+              <w:bCs/>
+              <w:sz w:val="24"/>
+              <w:szCs w:val="24"/>
+              <w:lang w:eastAsia="pt-BR"/>
+            </w:rPr>
+            <w:t>.</w:t>
+          </w:r>
+          <w:r>
+            <w:rPr>
+              <w:rFonts w:ascii="Times New Roman" w:hAnsi="Times New Roman" w:cs="Times New Roman"/>
+              <w:b/>
+              <w:bCs/>
+              <w:sz w:val="24"/>
+              <w:szCs w:val="24"/>
+              <w:lang w:eastAsia="pt-BR"/>
+            </w:rPr>
+            <w:t>..</w:t>
+          </w:r>
+          <w:r>
+            <w:rPr>
+              <w:rFonts w:hint="default" w:ascii="Times New Roman" w:hAnsi="Times New Roman" w:cs="Times New Roman"/>
+              <w:b/>
+              <w:bCs/>
+              <w:sz w:val="24"/>
+              <w:szCs w:val="24"/>
+              <w:lang w:val="en-US" w:eastAsia="pt-BR"/>
+            </w:rPr>
+            <w:t>12</w:t>
           </w:r>
         </w:p>
       </w:sdtContent>
     </w:sdt>
     <w:p>
       <w:pPr>
+        <w:spacing w:line="360" w:lineRule="auto"/>
+        <w:jc w:val="both"/>
         <w:rPr>
           <w:rFonts w:ascii="Times New Roman" w:hAnsi="Times New Roman" w:cs="Times New Roman"/>
           <w:b/>
@@ -1372,6 +1515,8 @@
     </w:p>
     <w:p>
       <w:pPr>
+        <w:spacing w:line="360" w:lineRule="auto"/>
+        <w:jc w:val="both"/>
         <w:rPr>
           <w:rFonts w:ascii="Times New Roman" w:hAnsi="Times New Roman" w:cs="Times New Roman"/>
           <w:sz w:val="24"/>
@@ -1389,6 +1534,8 @@
     </w:p>
     <w:p>
       <w:pPr>
+        <w:spacing w:line="360" w:lineRule="auto"/>
+        <w:jc w:val="both"/>
         <w:rPr>
           <w:rFonts w:ascii="Times New Roman" w:hAnsi="Times New Roman" w:cs="Times New Roman"/>
           <w:b/>
@@ -1410,6 +1557,8 @@
     </w:p>
     <w:p>
       <w:pPr>
+        <w:spacing w:line="360" w:lineRule="auto"/>
+        <w:jc w:val="both"/>
         <w:rPr>
           <w:rFonts w:ascii="Times New Roman" w:hAnsi="Times New Roman" w:cs="Times New Roman"/>
           <w:b/>
@@ -1464,6 +1613,14 @@
           <w:szCs w:val="24"/>
         </w:rPr>
       </w:pPr>
+      <w:r>
+        <w:rPr>
+          <w:rFonts w:hint="default" w:ascii="Times New Roman" w:hAnsi="Times New Roman"/>
+          <w:sz w:val="24"/>
+          <w:szCs w:val="24"/>
+        </w:rPr>
+        <w:t>Agendamento e Planejamento de Rotas: Esta funcionalidade é definida ao criar uma rota, onde se adiciona o local de partida e o destino, e, logo após a data e horário previsto para saída do trem, onde o sistema irá calcular a data e hora prevista de chegada e também irá demonstrar ao usuário a melhor rota a ser feita e se há possibilidade de conflitos com outros trens.</w:t>
+      </w:r>
     </w:p>
     <w:p>
       <w:pPr>
@@ -1484,7 +1641,7 @@
           <w:sz w:val="24"/>
           <w:szCs w:val="24"/>
         </w:rPr>
-        <w:t>Agendamento e Planejamento de Rotas: Esta funcionalidade é definida ao criar uma rota, onde se adiciona o local de partida e o destino, e, logo após a data e horário previsto para saída do trem, onde o sistema irá calcular a data e hora prevista de chegada e também irá demonstrar ao usuário a melhor rota a ser feita e se há possibilidade de conflitos com outros trens.</w:t>
+        <w:t>Gestão de Vagões e Locomotivas: Possibilita cadastrar e gerenciar novos vagões e trens, este cadastro é necessário para realizar uma contratação de carga, onde só se pode atribuir vagões e trens a rotas caso estes já estiverem cadastrados. Aqui também ocorre a vinculação dos trens as cargas, onde é definido que um determinado trem, efetuará o transporte de determinados vagões.</w:t>
       </w:r>
     </w:p>
     <w:p>
@@ -1500,6 +1657,14 @@
           <w:szCs w:val="24"/>
         </w:rPr>
       </w:pPr>
+      <w:r>
+        <w:rPr>
+          <w:rFonts w:hint="default" w:ascii="Times New Roman" w:hAnsi="Times New Roman"/>
+          <w:sz w:val="24"/>
+          <w:szCs w:val="24"/>
+        </w:rPr>
+        <w:t>Gestão de Carga: Ficam armazenados nesse local informações sobre as cargas que estão sendo ou serão transportadas, esta funcionalidade também controla o peso de cada vagão e a capacidade do trem, para que todos os limites de capacidade sejam respeitados.</w:t>
+      </w:r>
     </w:p>
     <w:p>
       <w:pPr>
@@ -1520,7 +1685,7 @@
           <w:sz w:val="24"/>
           <w:szCs w:val="24"/>
         </w:rPr>
-        <w:t>Gestão de Vagões e Locomotivas: Possibilita cadastrar e gerenciar novos vagões e trens, este cadastro é necessário para realizar uma contratação de carga, onde só se pode atribuir vagões e trens a rotas caso estes já estiverem cadastrados. Aqui também ocorre a vinculação dos trens as cargas, onde é definido que um determinado trem, efetuará o transporte de determinados vagões.</w:t>
+        <w:t>Gestão de Manutenção: Controla todas as manutenções que estão ocorrendo ou ocorrerão na ferrovia. Permite ao usuário agendar manutenções preventivas e controlar as linhas e os custos das manutenções.</w:t>
       </w:r>
     </w:p>
     <w:p>
@@ -1536,6 +1701,14 @@
           <w:szCs w:val="24"/>
         </w:rPr>
       </w:pPr>
+      <w:r>
+        <w:rPr>
+          <w:rFonts w:hint="default" w:ascii="Times New Roman" w:hAnsi="Times New Roman"/>
+          <w:sz w:val="24"/>
+          <w:szCs w:val="24"/>
+        </w:rPr>
+        <w:t>Gestão de Funcionários: Permite controlar quais funcionários trabalham em uma estação ou em um trem, e também definir as liberações que cada um vai ter dentro de sistema com base no cargo que o mesmo possui.</w:t>
+      </w:r>
     </w:p>
     <w:p>
       <w:pPr>
@@ -1545,18 +1718,18 @@
         <w:spacing w:line="360" w:lineRule="auto"/>
         <w:jc w:val="both"/>
         <w:rPr>
-          <w:rFonts w:hint="default" w:ascii="Times New Roman" w:hAnsi="Times New Roman"/>
-          <w:sz w:val="24"/>
-          <w:szCs w:val="24"/>
-        </w:rPr>
-      </w:pPr>
-      <w:r>
-        <w:rPr>
-          <w:rFonts w:hint="default" w:ascii="Times New Roman" w:hAnsi="Times New Roman"/>
-          <w:sz w:val="24"/>
-          <w:szCs w:val="24"/>
-        </w:rPr>
-        <w:t>Gestão de Carga: Ficam armazenados nesse local informações sobre as cargas que estão sendo ou serão transportadas, esta funcionalidade também controla o peso de cada vagão e a capacidade do trem, para que todos os limites de capacidade sejam respeitados.</w:t>
+          <w:rFonts w:ascii="Times New Roman" w:hAnsi="Times New Roman" w:cs="Times New Roman"/>
+          <w:sz w:val="24"/>
+          <w:szCs w:val="24"/>
+        </w:rPr>
+      </w:pPr>
+      <w:r>
+        <w:rPr>
+          <w:rFonts w:hint="default" w:ascii="Times New Roman" w:hAnsi="Times New Roman"/>
+          <w:sz w:val="24"/>
+          <w:szCs w:val="24"/>
+        </w:rPr>
+        <w:t>Gestão de Problemas: Esta funcionalidade é focada em gravar no sistema e alertar os funcionários da ferrovia possíveis impecilhos que podem vir a ocorrer com as viagens, tais como: problemas climáticos, manutenções na via ferroviária, entre diversos outros casos.</w:t>
       </w:r>
     </w:p>
     <w:p>
@@ -1567,7 +1740,7 @@
         <w:spacing w:line="360" w:lineRule="auto"/>
         <w:jc w:val="both"/>
         <w:rPr>
-          <w:rFonts w:hint="default" w:ascii="Times New Roman" w:hAnsi="Times New Roman"/>
+          <w:rFonts w:ascii="Times New Roman" w:hAnsi="Times New Roman" w:cs="Times New Roman"/>
           <w:sz w:val="24"/>
           <w:szCs w:val="24"/>
         </w:rPr>
@@ -1581,19 +1754,13 @@
         <w:spacing w:line="360" w:lineRule="auto"/>
         <w:jc w:val="both"/>
         <w:rPr>
-          <w:rFonts w:hint="default" w:ascii="Times New Roman" w:hAnsi="Times New Roman"/>
-          <w:sz w:val="24"/>
-          <w:szCs w:val="24"/>
-        </w:rPr>
-      </w:pPr>
-      <w:r>
-        <w:rPr>
-          <w:rFonts w:hint="default" w:ascii="Times New Roman" w:hAnsi="Times New Roman"/>
-          <w:sz w:val="24"/>
-          <w:szCs w:val="24"/>
-        </w:rPr>
-        <w:t>Gestão de Manutenção: Controla todas as manutenções que estão ocorrendo ou ocorrerão na ferrovia. Permite ao usuário agendar manutenções preventivas e controlar as linhas e os custos das manutenções.</w:t>
-      </w:r>
+          <w:rFonts w:ascii="Times New Roman" w:hAnsi="Times New Roman" w:cs="Times New Roman"/>
+          <w:b/>
+          <w:bCs/>
+          <w:sz w:val="24"/>
+          <w:szCs w:val="24"/>
+        </w:rPr>
+      </w:pPr>
     </w:p>
     <w:p>
       <w:pPr>
@@ -1603,79 +1770,9 @@
         <w:spacing w:line="360" w:lineRule="auto"/>
         <w:jc w:val="both"/>
         <w:rPr>
-          <w:rFonts w:hint="default" w:ascii="Times New Roman" w:hAnsi="Times New Roman"/>
-          <w:sz w:val="24"/>
-          <w:szCs w:val="24"/>
-        </w:rPr>
-      </w:pPr>
-    </w:p>
-    <w:p>
-      <w:pPr>
-        <w:tabs>
-          <w:tab w:val="left" w:pos="0"/>
-        </w:tabs>
-        <w:spacing w:line="360" w:lineRule="auto"/>
-        <w:jc w:val="both"/>
-        <w:rPr>
-          <w:rFonts w:hint="default" w:ascii="Times New Roman" w:hAnsi="Times New Roman"/>
-          <w:sz w:val="24"/>
-          <w:szCs w:val="24"/>
-        </w:rPr>
-      </w:pPr>
-      <w:r>
-        <w:rPr>
-          <w:rFonts w:hint="default" w:ascii="Times New Roman" w:hAnsi="Times New Roman"/>
-          <w:sz w:val="24"/>
-          <w:szCs w:val="24"/>
-        </w:rPr>
-        <w:t>Gestão de Funcionários: Permite controlar quais funcionários trabalham em uma estação ou em um trem, e também definir as liberações que cada um vai ter dentro de sistema com base no cargo que o mesmo possui.</w:t>
-      </w:r>
-    </w:p>
-    <w:p>
-      <w:pPr>
-        <w:tabs>
-          <w:tab w:val="left" w:pos="0"/>
-        </w:tabs>
-        <w:spacing w:line="360" w:lineRule="auto"/>
-        <w:jc w:val="both"/>
-        <w:rPr>
-          <w:rFonts w:hint="default" w:ascii="Times New Roman" w:hAnsi="Times New Roman"/>
-          <w:sz w:val="24"/>
-          <w:szCs w:val="24"/>
-        </w:rPr>
-      </w:pPr>
-    </w:p>
-    <w:p>
-      <w:pPr>
-        <w:tabs>
-          <w:tab w:val="left" w:pos="0"/>
-        </w:tabs>
-        <w:spacing w:line="360" w:lineRule="auto"/>
-        <w:jc w:val="both"/>
-        <w:rPr>
-          <w:rFonts w:ascii="Times New Roman" w:hAnsi="Times New Roman" w:cs="Times New Roman"/>
-          <w:sz w:val="24"/>
-          <w:szCs w:val="24"/>
-        </w:rPr>
-      </w:pPr>
-      <w:r>
-        <w:rPr>
-          <w:rFonts w:hint="default" w:ascii="Times New Roman" w:hAnsi="Times New Roman"/>
-          <w:sz w:val="24"/>
-          <w:szCs w:val="24"/>
-        </w:rPr>
-        <w:t>Gestão de Problemas: Esta funcionalidade é focada em gravar no sistema e alertar os funcionários da ferrovia possíveis impecilhos que podem vir a ocorrer com as viagens, tais como: problemas climáticos, manutenções na via ferroviária, entre diversos outros casos.</w:t>
-      </w:r>
-    </w:p>
-    <w:p>
-      <w:pPr>
-        <w:tabs>
-          <w:tab w:val="left" w:pos="0"/>
-        </w:tabs>
-        <w:spacing w:line="360" w:lineRule="auto"/>
-        <w:jc w:val="both"/>
-        <w:rPr>
-          <w:rFonts w:ascii="Times New Roman" w:hAnsi="Times New Roman" w:cs="Times New Roman"/>
+          <w:rFonts w:ascii="Times New Roman" w:hAnsi="Times New Roman" w:cs="Times New Roman"/>
+          <w:b/>
+          <w:bCs/>
           <w:sz w:val="24"/>
           <w:szCs w:val="24"/>
         </w:rPr>
@@ -2497,6 +2594,120 @@
         <w:spacing w:before="60" w:after="100" w:afterAutospacing="1" w:line="360" w:lineRule="auto"/>
         <w:jc w:val="both"/>
         <w:rPr>
+          <w:rFonts w:ascii="Times New Roman" w:hAnsi="Times New Roman" w:eastAsia="Times New Roman" w:cs="Times New Roman"/>
+          <w:b/>
+          <w:bCs/>
+          <w:sz w:val="24"/>
+          <w:szCs w:val="24"/>
+          <w:lang w:eastAsia="pt-BR"/>
+        </w:rPr>
+      </w:pPr>
+    </w:p>
+    <w:p>
+      <w:pPr>
+        <w:shd w:val="clear" w:color="auto" w:fill="FFFFFF" w:themeFill="background1"/>
+        <w:spacing w:before="60" w:after="100" w:afterAutospacing="1" w:line="360" w:lineRule="auto"/>
+        <w:jc w:val="both"/>
+        <w:rPr>
+          <w:rFonts w:ascii="Times New Roman" w:hAnsi="Times New Roman" w:eastAsia="Times New Roman" w:cs="Times New Roman"/>
+          <w:b/>
+          <w:bCs/>
+          <w:sz w:val="24"/>
+          <w:szCs w:val="24"/>
+          <w:lang w:eastAsia="pt-BR"/>
+        </w:rPr>
+      </w:pPr>
+    </w:p>
+    <w:p>
+      <w:pPr>
+        <w:shd w:val="clear" w:color="auto" w:fill="FFFFFF" w:themeFill="background1"/>
+        <w:spacing w:before="60" w:after="100" w:afterAutospacing="1" w:line="360" w:lineRule="auto"/>
+        <w:jc w:val="both"/>
+        <w:rPr>
+          <w:rFonts w:ascii="Times New Roman" w:hAnsi="Times New Roman" w:eastAsia="Times New Roman" w:cs="Times New Roman"/>
+          <w:b/>
+          <w:bCs/>
+          <w:sz w:val="24"/>
+          <w:szCs w:val="24"/>
+          <w:lang w:eastAsia="pt-BR"/>
+        </w:rPr>
+      </w:pPr>
+    </w:p>
+    <w:p>
+      <w:pPr>
+        <w:shd w:val="clear" w:color="auto" w:fill="FFFFFF" w:themeFill="background1"/>
+        <w:spacing w:before="60" w:after="100" w:afterAutospacing="1" w:line="360" w:lineRule="auto"/>
+        <w:jc w:val="both"/>
+        <w:rPr>
+          <w:rFonts w:ascii="Times New Roman" w:hAnsi="Times New Roman" w:eastAsia="Times New Roman" w:cs="Times New Roman"/>
+          <w:b/>
+          <w:bCs/>
+          <w:sz w:val="24"/>
+          <w:szCs w:val="24"/>
+          <w:lang w:eastAsia="pt-BR"/>
+        </w:rPr>
+      </w:pPr>
+    </w:p>
+    <w:p>
+      <w:pPr>
+        <w:shd w:val="clear" w:color="auto" w:fill="FFFFFF" w:themeFill="background1"/>
+        <w:spacing w:before="60" w:after="100" w:afterAutospacing="1" w:line="360" w:lineRule="auto"/>
+        <w:jc w:val="both"/>
+        <w:rPr>
+          <w:rFonts w:ascii="Times New Roman" w:hAnsi="Times New Roman" w:eastAsia="Times New Roman" w:cs="Times New Roman"/>
+          <w:b/>
+          <w:bCs/>
+          <w:sz w:val="24"/>
+          <w:szCs w:val="24"/>
+          <w:lang w:eastAsia="pt-BR"/>
+        </w:rPr>
+      </w:pPr>
+      <w:r>
+        <w:rPr>
+          <w:rFonts w:ascii="Times New Roman" w:hAnsi="Times New Roman" w:eastAsia="Times New Roman" w:cs="Times New Roman"/>
+          <w:b/>
+          <w:bCs/>
+          <w:sz w:val="24"/>
+          <w:szCs w:val="24"/>
+          <w:lang w:eastAsia="pt-BR"/>
+        </w:rPr>
+        <w:t>Dicion</w:t>
+      </w:r>
+      <w:r>
+        <w:rPr>
+          <w:rFonts w:hint="default" w:ascii="Times New Roman" w:hAnsi="Times New Roman" w:eastAsia="Times New Roman" w:cs="Times New Roman"/>
+          <w:b/>
+          <w:bCs/>
+          <w:sz w:val="24"/>
+          <w:szCs w:val="24"/>
+          <w:lang w:val="en-US" w:eastAsia="pt-BR"/>
+        </w:rPr>
+        <w:t>á</w:t>
+      </w:r>
+      <w:r>
+        <w:rPr>
+          <w:rFonts w:ascii="Times New Roman" w:hAnsi="Times New Roman" w:eastAsia="Times New Roman" w:cs="Times New Roman"/>
+          <w:b/>
+          <w:bCs/>
+          <w:sz w:val="24"/>
+          <w:szCs w:val="24"/>
+          <w:lang w:eastAsia="pt-BR"/>
+        </w:rPr>
+        <w:t>rio de dados</w:t>
+      </w:r>
+      <w:r>
+        <w:rPr>
+          <w:rFonts w:hint="default" w:ascii="Times New Roman" w:hAnsi="Times New Roman" w:eastAsia="Times New Roman" w:cs="Times New Roman"/>
+          <w:b/>
+          <w:bCs/>
+          <w:sz w:val="24"/>
+          <w:szCs w:val="24"/>
+          <w:lang w:val="en-US" w:eastAsia="pt-BR"/>
+        </w:rPr>
+        <w:t xml:space="preserve">: </w:t>
+      </w:r>
+      <w:r>
+        <w:rPr>
           <w:rFonts w:hint="default" w:ascii="Times New Roman" w:hAnsi="Times New Roman" w:eastAsia="Times New Roman" w:cs="Times New Roman"/>
           <w:b w:val="0"/>
           <w:bCs w:val="0"/>
@@ -2504,9 +2715,21 @@
           <w:szCs w:val="24"/>
           <w:lang w:val="en-US" w:eastAsia="pt-BR"/>
         </w:rPr>
-      </w:pPr>
-      <w:bookmarkStart w:id="0" w:name="_GoBack"/>
-      <w:bookmarkEnd w:id="0"/>
+        <w:t>Disponibilizado no Anexo 01 no fim do documento.</w:t>
+      </w:r>
+    </w:p>
+    <w:p>
+      <w:pPr>
+        <w:shd w:val="clear" w:color="auto" w:fill="FFFFFF" w:themeFill="background1"/>
+        <w:spacing w:before="60" w:after="100" w:afterAutospacing="1" w:line="360" w:lineRule="auto"/>
+        <w:jc w:val="both"/>
+        <w:rPr>
+          <w:rFonts w:hint="default" w:ascii="Times New Roman" w:hAnsi="Times New Roman" w:eastAsia="Times New Roman" w:cs="Times New Roman"/>
+          <w:sz w:val="24"/>
+          <w:szCs w:val="24"/>
+          <w:lang w:val="en-US" w:eastAsia="pt-BR"/>
+        </w:rPr>
+      </w:pPr>
       <w:r>
         <w:rPr>
           <w:rFonts w:ascii="Times New Roman" w:hAnsi="Times New Roman" w:eastAsia="Times New Roman" w:cs="Times New Roman"/>
@@ -2516,7 +2739,7 @@
           <w:szCs w:val="24"/>
           <w:lang w:eastAsia="pt-BR"/>
         </w:rPr>
-        <w:t>Dicion</w:t>
+        <w:t>Modelo ER (Entidade Relacionamento</w:t>
       </w:r>
       <w:r>
         <w:rPr>
@@ -2527,29 +2750,7 @@
           <w:szCs w:val="24"/>
           <w:lang w:val="en-US" w:eastAsia="pt-BR"/>
         </w:rPr>
-        <w:t>á</w:t>
-      </w:r>
-      <w:r>
-        <w:rPr>
-          <w:rFonts w:ascii="Times New Roman" w:hAnsi="Times New Roman" w:eastAsia="Times New Roman" w:cs="Times New Roman"/>
-          <w:b/>
-          <w:bCs/>
-          <w:sz w:val="24"/>
-          <w:szCs w:val="24"/>
-          <w:lang w:eastAsia="pt-BR"/>
-        </w:rPr>
-        <w:t>rio de dados</w:t>
-      </w:r>
-      <w:r>
-        <w:rPr>
-          <w:rFonts w:hint="default" w:ascii="Times New Roman" w:hAnsi="Times New Roman" w:eastAsia="Times New Roman" w:cs="Times New Roman"/>
-          <w:b/>
-          <w:bCs/>
-          <w:sz w:val="24"/>
-          <w:szCs w:val="24"/>
-          <w:lang w:val="en-US" w:eastAsia="pt-BR"/>
-        </w:rPr>
-        <w:t xml:space="preserve">: </w:t>
+        <w:t xml:space="preserve">): </w:t>
       </w:r>
       <w:r>
         <w:rPr>
@@ -2560,7 +2761,7 @@
           <w:szCs w:val="24"/>
           <w:lang w:val="en-US" w:eastAsia="pt-BR"/>
         </w:rPr>
-        <w:t>Disponibilizado no Anexo 01 no fim do documento.</w:t>
+        <w:t>Disponibilizado no Anexo 02 no fim do documento.</w:t>
       </w:r>
     </w:p>
     <w:p>
@@ -2568,261 +2769,6 @@
         <w:shd w:val="clear" w:color="auto" w:fill="FFFFFF" w:themeFill="background1"/>
         <w:spacing w:before="60" w:after="100" w:afterAutospacing="1" w:line="360" w:lineRule="auto"/>
         <w:jc w:val="both"/>
-        <w:rPr>
-          <w:rFonts w:ascii="Times New Roman" w:hAnsi="Times New Roman" w:eastAsia="Times New Roman" w:cs="Times New Roman"/>
-          <w:b/>
-          <w:bCs/>
-          <w:sz w:val="24"/>
-          <w:szCs w:val="24"/>
-          <w:lang w:eastAsia="pt-BR"/>
-        </w:rPr>
-      </w:pPr>
-      <w:r>
-        <w:rPr>
-          <w:rFonts w:ascii="Times New Roman" w:hAnsi="Times New Roman" w:eastAsia="Times New Roman" w:cs="Times New Roman"/>
-          <w:b/>
-          <w:bCs/>
-          <w:sz w:val="24"/>
-          <w:szCs w:val="24"/>
-          <w:lang w:eastAsia="pt-BR"/>
-        </w:rPr>
-        <w:t>Modelo ER (Entidade Relacionamento)</w:t>
-      </w:r>
-    </w:p>
-    <w:p>
-      <w:pPr>
-        <w:shd w:val="clear" w:color="auto" w:fill="FFFFFF" w:themeFill="background1"/>
-        <w:spacing w:before="60" w:after="100" w:afterAutospacing="1" w:line="360" w:lineRule="auto"/>
-        <w:jc w:val="both"/>
-        <w:rPr>
-          <w:rFonts w:ascii="Times New Roman" w:hAnsi="Times New Roman" w:eastAsia="Times New Roman" w:cs="Times New Roman"/>
-          <w:sz w:val="24"/>
-          <w:szCs w:val="24"/>
-          <w:lang w:eastAsia="pt-BR"/>
-        </w:rPr>
-      </w:pPr>
-    </w:p>
-    <w:p>
-      <w:pPr>
-        <w:shd w:val="clear" w:color="auto" w:fill="FFFFFF" w:themeFill="background1"/>
-        <w:spacing w:before="60" w:after="100" w:afterAutospacing="1" w:line="360" w:lineRule="auto"/>
-        <w:jc w:val="both"/>
-        <w:rPr>
-          <w:rFonts w:ascii="Times New Roman" w:hAnsi="Times New Roman" w:eastAsia="Times New Roman" w:cs="Times New Roman"/>
-          <w:sz w:val="24"/>
-          <w:szCs w:val="24"/>
-          <w:lang w:eastAsia="pt-BR"/>
-        </w:rPr>
-      </w:pPr>
-      <w:r>
-        <w:rPr>
-          <w:rFonts w:ascii="Times New Roman" w:hAnsi="Times New Roman" w:eastAsia="Times New Roman" w:cs="Times New Roman"/>
-          <w:sz w:val="24"/>
-          <w:szCs w:val="24"/>
-          <w:lang w:eastAsia="pt-BR"/>
-        </w:rPr>
-        <w:drawing>
-          <wp:inline distT="0" distB="0" distL="0" distR="0">
-            <wp:extent cx="5667375" cy="3486150"/>
-            <wp:effectExtent l="0" t="0" r="9525" b="0"/>
-            <wp:docPr id="2" name="Imagem 2"/>
-            <wp:cNvGraphicFramePr>
-              <a:graphicFrameLocks xmlns:a="http://schemas.openxmlformats.org/drawingml/2006/main" noChangeAspect="1"/>
-            </wp:cNvGraphicFramePr>
-            <a:graphic xmlns:a="http://schemas.openxmlformats.org/drawingml/2006/main">
-              <a:graphicData uri="http://schemas.openxmlformats.org/drawingml/2006/picture">
-                <pic:pic xmlns:pic="http://schemas.openxmlformats.org/drawingml/2006/picture">
-                  <pic:nvPicPr>
-                    <pic:cNvPr id="2" name="Imagem 2"/>
-                    <pic:cNvPicPr>
-                      <a:picLocks noChangeAspect="1" noChangeArrowheads="1"/>
-                    </pic:cNvPicPr>
-                  </pic:nvPicPr>
-                  <pic:blipFill>
-                    <a:blip r:embed="rId7">
-                      <a:extLst>
-                        <a:ext uri="{28A0092B-C50C-407E-A947-70E740481C1C}">
-                          <a14:useLocalDpi xmlns:a14="http://schemas.microsoft.com/office/drawing/2010/main" val="0"/>
-                        </a:ext>
-                      </a:extLst>
-                    </a:blip>
-                    <a:srcRect/>
-                    <a:stretch>
-                      <a:fillRect/>
-                    </a:stretch>
-                  </pic:blipFill>
-                  <pic:spPr>
-                    <a:xfrm>
-                      <a:off x="0" y="0"/>
-                      <a:ext cx="5667375" cy="3486150"/>
-                    </a:xfrm>
-                    <a:prstGeom prst="rect">
-                      <a:avLst/>
-                    </a:prstGeom>
-                    <a:noFill/>
-                    <a:ln>
-                      <a:noFill/>
-                    </a:ln>
-                  </pic:spPr>
-                </pic:pic>
-              </a:graphicData>
-            </a:graphic>
-          </wp:inline>
-        </w:drawing>
-      </w:r>
-    </w:p>
-    <w:p>
-      <w:pPr>
-        <w:shd w:val="clear" w:color="auto" w:fill="FFFFFF" w:themeFill="background1"/>
-        <w:spacing w:before="60" w:after="100" w:afterAutospacing="1" w:line="360" w:lineRule="auto"/>
-        <w:jc w:val="both"/>
-        <w:rPr>
-          <w:rFonts w:ascii="Times New Roman" w:hAnsi="Times New Roman" w:eastAsia="Times New Roman" w:cs="Times New Roman"/>
-          <w:sz w:val="24"/>
-          <w:szCs w:val="24"/>
-          <w:lang w:eastAsia="pt-BR"/>
-        </w:rPr>
-      </w:pPr>
-    </w:p>
-    <w:p>
-      <w:pPr>
-        <w:shd w:val="clear" w:color="auto" w:fill="FFFFFF" w:themeFill="background1"/>
-        <w:spacing w:before="60" w:after="100" w:afterAutospacing="1" w:line="360" w:lineRule="auto"/>
-        <w:jc w:val="both"/>
-        <w:rPr>
-          <w:rFonts w:ascii="Times New Roman" w:hAnsi="Times New Roman" w:eastAsia="Times New Roman" w:cs="Times New Roman"/>
-          <w:sz w:val="24"/>
-          <w:szCs w:val="24"/>
-          <w:lang w:eastAsia="pt-BR"/>
-        </w:rPr>
-      </w:pPr>
-    </w:p>
-    <w:p>
-      <w:pPr>
-        <w:shd w:val="clear" w:color="auto" w:fill="FFFFFF" w:themeFill="background1"/>
-        <w:spacing w:before="60" w:after="100" w:afterAutospacing="1" w:line="360" w:lineRule="auto"/>
-        <w:jc w:val="both"/>
-        <w:rPr>
-          <w:rFonts w:ascii="Times New Roman" w:hAnsi="Times New Roman" w:eastAsia="Times New Roman" w:cs="Times New Roman"/>
-          <w:sz w:val="24"/>
-          <w:szCs w:val="24"/>
-          <w:lang w:eastAsia="pt-BR"/>
-        </w:rPr>
-      </w:pPr>
-    </w:p>
-    <w:p>
-      <w:pPr>
-        <w:shd w:val="clear" w:color="auto" w:fill="FFFFFF" w:themeFill="background1"/>
-        <w:spacing w:before="60" w:after="100" w:afterAutospacing="1" w:line="360" w:lineRule="auto"/>
-        <w:jc w:val="both"/>
-        <w:rPr>
-          <w:rFonts w:ascii="Times New Roman" w:hAnsi="Times New Roman" w:eastAsia="Times New Roman" w:cs="Times New Roman"/>
-          <w:sz w:val="24"/>
-          <w:szCs w:val="24"/>
-          <w:lang w:eastAsia="pt-BR"/>
-        </w:rPr>
-      </w:pPr>
-    </w:p>
-    <w:p>
-      <w:pPr>
-        <w:shd w:val="clear" w:color="auto" w:fill="FFFFFF" w:themeFill="background1"/>
-        <w:spacing w:before="60" w:after="100" w:afterAutospacing="1" w:line="360" w:lineRule="auto"/>
-        <w:jc w:val="both"/>
-        <w:rPr>
-          <w:rFonts w:ascii="Times New Roman" w:hAnsi="Times New Roman" w:eastAsia="Times New Roman" w:cs="Times New Roman"/>
-          <w:sz w:val="24"/>
-          <w:szCs w:val="24"/>
-          <w:lang w:eastAsia="pt-BR"/>
-        </w:rPr>
-      </w:pPr>
-    </w:p>
-    <w:p>
-      <w:pPr>
-        <w:shd w:val="clear" w:color="auto" w:fill="FFFFFF" w:themeFill="background1"/>
-        <w:spacing w:before="60" w:after="100" w:afterAutospacing="1" w:line="360" w:lineRule="auto"/>
-        <w:jc w:val="both"/>
-        <w:rPr>
-          <w:rFonts w:ascii="Times New Roman" w:hAnsi="Times New Roman" w:eastAsia="Times New Roman" w:cs="Times New Roman"/>
-          <w:sz w:val="24"/>
-          <w:szCs w:val="24"/>
-          <w:lang w:eastAsia="pt-BR"/>
-        </w:rPr>
-      </w:pPr>
-    </w:p>
-    <w:p>
-      <w:pPr>
-        <w:shd w:val="clear" w:color="auto" w:fill="FFFFFF" w:themeFill="background1"/>
-        <w:spacing w:before="60" w:after="100" w:afterAutospacing="1" w:line="360" w:lineRule="auto"/>
-        <w:jc w:val="both"/>
-        <w:rPr>
-          <w:rFonts w:ascii="Times New Roman" w:hAnsi="Times New Roman" w:eastAsia="Times New Roman" w:cs="Times New Roman"/>
-          <w:sz w:val="24"/>
-          <w:szCs w:val="24"/>
-          <w:lang w:eastAsia="pt-BR"/>
-        </w:rPr>
-      </w:pPr>
-    </w:p>
-    <w:p>
-      <w:pPr>
-        <w:shd w:val="clear" w:color="auto" w:fill="FFFFFF" w:themeFill="background1"/>
-        <w:spacing w:before="60" w:after="100" w:afterAutospacing="1" w:line="360" w:lineRule="auto"/>
-        <w:jc w:val="both"/>
-        <w:rPr>
-          <w:rFonts w:ascii="Times New Roman" w:hAnsi="Times New Roman" w:eastAsia="Times New Roman" w:cs="Times New Roman"/>
-          <w:sz w:val="24"/>
-          <w:szCs w:val="24"/>
-          <w:lang w:eastAsia="pt-BR"/>
-        </w:rPr>
-      </w:pPr>
-    </w:p>
-    <w:p>
-      <w:pPr>
-        <w:shd w:val="clear" w:color="auto" w:fill="FFFFFF" w:themeFill="background1"/>
-        <w:spacing w:before="60" w:after="100" w:afterAutospacing="1" w:line="360" w:lineRule="auto"/>
-        <w:jc w:val="both"/>
-        <w:rPr>
-          <w:rFonts w:ascii="Times New Roman" w:hAnsi="Times New Roman" w:eastAsia="Times New Roman" w:cs="Times New Roman"/>
-          <w:sz w:val="24"/>
-          <w:szCs w:val="24"/>
-          <w:lang w:eastAsia="pt-BR"/>
-        </w:rPr>
-      </w:pPr>
-    </w:p>
-    <w:p>
-      <w:pPr>
-        <w:shd w:val="clear" w:color="auto" w:fill="FFFFFF" w:themeFill="background1"/>
-        <w:spacing w:before="60" w:after="100" w:afterAutospacing="1" w:line="360" w:lineRule="auto"/>
-        <w:jc w:val="both"/>
-        <w:rPr>
-          <w:rFonts w:ascii="Times New Roman" w:hAnsi="Times New Roman" w:eastAsia="Times New Roman" w:cs="Times New Roman"/>
-          <w:sz w:val="24"/>
-          <w:szCs w:val="24"/>
-          <w:lang w:eastAsia="pt-BR"/>
-        </w:rPr>
-      </w:pPr>
-      <w:r>
-        <w:rPr>
-          <w:rFonts w:ascii="Times New Roman" w:hAnsi="Times New Roman" w:eastAsia="Times New Roman" w:cs="Times New Roman"/>
-          <w:b/>
-          <w:bCs/>
-          <w:sz w:val="24"/>
-          <w:szCs w:val="24"/>
-          <w:lang w:eastAsia="pt-BR"/>
-        </w:rPr>
-        <w:t>SCRIPTS:</w:t>
-      </w:r>
-      <w:r>
-        <w:rPr>
-          <w:rFonts w:hint="default" w:ascii="Times New Roman" w:hAnsi="Times New Roman" w:eastAsia="Times New Roman" w:cs="Times New Roman"/>
-          <w:b/>
-          <w:bCs/>
-          <w:sz w:val="24"/>
-          <w:szCs w:val="24"/>
-          <w:lang w:val="en-US" w:eastAsia="pt-BR"/>
-        </w:rPr>
-        <w:t xml:space="preserve"> </w:t>
-      </w:r>
-      <w:r>
         <w:rPr>
           <w:rFonts w:hint="default" w:ascii="Times New Roman" w:hAnsi="Times New Roman" w:eastAsia="Times New Roman" w:cs="Times New Roman"/>
           <w:b w:val="0"/>
@@ -2831,7 +2777,62 @@
           <w:szCs w:val="24"/>
           <w:lang w:val="en-US" w:eastAsia="pt-BR"/>
         </w:rPr>
-        <w:t>Disponibilizados no Anexo 02 no fim do documento.</w:t>
+      </w:pPr>
+      <w:r>
+        <w:rPr>
+          <w:rFonts w:ascii="Times New Roman" w:hAnsi="Times New Roman" w:eastAsia="Times New Roman" w:cs="Times New Roman"/>
+          <w:b/>
+          <w:bCs/>
+          <w:sz w:val="24"/>
+          <w:szCs w:val="24"/>
+          <w:lang w:eastAsia="pt-BR"/>
+        </w:rPr>
+        <w:t>SCRIPTS:</w:t>
+      </w:r>
+      <w:r>
+        <w:rPr>
+          <w:rFonts w:hint="default" w:ascii="Times New Roman" w:hAnsi="Times New Roman" w:eastAsia="Times New Roman" w:cs="Times New Roman"/>
+          <w:b/>
+          <w:bCs/>
+          <w:sz w:val="24"/>
+          <w:szCs w:val="24"/>
+          <w:lang w:val="en-US" w:eastAsia="pt-BR"/>
+        </w:rPr>
+        <w:t xml:space="preserve"> </w:t>
+      </w:r>
+      <w:r>
+        <w:rPr>
+          <w:rFonts w:hint="default" w:ascii="Times New Roman" w:hAnsi="Times New Roman" w:eastAsia="Times New Roman" w:cs="Times New Roman"/>
+          <w:b w:val="0"/>
+          <w:bCs w:val="0"/>
+          <w:sz w:val="24"/>
+          <w:szCs w:val="24"/>
+          <w:lang w:val="en-US" w:eastAsia="pt-BR"/>
+        </w:rPr>
+        <w:t>Disponibilizados no Anexo 03 no fim do documento.</w:t>
+      </w:r>
+    </w:p>
+    <w:p>
+      <w:pPr>
+        <w:rPr>
+          <w:rFonts w:hint="default" w:ascii="Times New Roman" w:hAnsi="Times New Roman" w:eastAsia="Times New Roman" w:cs="Times New Roman"/>
+          <w:b w:val="0"/>
+          <w:bCs w:val="0"/>
+          <w:sz w:val="24"/>
+          <w:szCs w:val="24"/>
+          <w:lang w:val="en-US" w:eastAsia="pt-BR"/>
+        </w:rPr>
+      </w:pPr>
+      <w:r>
+        <w:rPr>
+          <w:rFonts w:hint="default" w:ascii="Times New Roman" w:hAnsi="Times New Roman" w:eastAsia="Times New Roman" w:cs="Times New Roman"/>
+          <w:b w:val="0"/>
+          <w:bCs w:val="0"/>
+          <w:sz w:val="24"/>
+          <w:szCs w:val="24"/>
+          <w:lang w:val="en-US" w:eastAsia="pt-BR"/>
+        </w:rPr>
+        <w:br w:type="page"/>
       </w:r>
     </w:p>
     <w:p>
@@ -2866,9 +2867,10 @@
         <w:spacing w:before="60" w:after="100" w:afterAutospacing="1" w:line="360" w:lineRule="auto"/>
         <w:jc w:val="both"/>
         <w:rPr>
-          <w:rFonts w:ascii="Times New Roman" w:hAnsi="Times New Roman" w:cs="Times New Roman"/>
-          <w:sz w:val="24"/>
-          <w:szCs w:val="24"/>
+          <w:rFonts w:hint="default" w:ascii="Times New Roman" w:hAnsi="Times New Roman" w:cs="Times New Roman"/>
+          <w:sz w:val="24"/>
+          <w:szCs w:val="24"/>
+          <w:lang w:val="pt-BR"/>
         </w:rPr>
       </w:pPr>
       <w:r>
@@ -2885,7 +2887,24 @@
           <w:sz w:val="24"/>
           <w:szCs w:val="24"/>
         </w:rPr>
-        <w:t xml:space="preserve">- Relacionar o código, nome e tipo de todos os produtos. Ordene o relatório de forma descendente pelo código; </w:t>
+        <w:t xml:space="preserve">- </w:t>
+      </w:r>
+      <w:r>
+        <w:rPr>
+          <w:rFonts w:hint="default" w:ascii="Times New Roman" w:hAnsi="Times New Roman"/>
+          <w:sz w:val="24"/>
+          <w:szCs w:val="24"/>
+        </w:rPr>
+        <w:t>Relação com código da locomotiva, capacidade de carga máxima. Relacionar locomotivas fabricadas a partir de 1990. Ordene o relatório da locomotiva com maior capacidade para a locomotiva com menor capacidade</w:t>
+      </w:r>
+      <w:r>
+        <w:rPr>
+          <w:rFonts w:hint="default" w:ascii="Times New Roman" w:hAnsi="Times New Roman"/>
+          <w:sz w:val="24"/>
+          <w:szCs w:val="24"/>
+          <w:lang w:val="pt-BR"/>
+        </w:rPr>
+        <w:t>.</w:t>
       </w:r>
     </w:p>
     <w:p>
@@ -2894,18 +2913,18 @@
         <w:spacing w:before="60" w:after="100" w:afterAutospacing="1" w:line="360" w:lineRule="auto"/>
         <w:jc w:val="both"/>
         <w:rPr>
-          <w:rFonts w:ascii="Times New Roman" w:hAnsi="Times New Roman" w:cs="Times New Roman"/>
-          <w:sz w:val="24"/>
-          <w:szCs w:val="24"/>
-        </w:rPr>
-      </w:pPr>
-      <w:r>
-        <w:rPr>
-          <w:rFonts w:ascii="Times New Roman" w:hAnsi="Times New Roman" w:cs="Times New Roman"/>
-          <w:sz w:val="24"/>
-          <w:szCs w:val="24"/>
-        </w:rPr>
-        <w:t>select codpro , nompro , despro from produto</w:t>
+          <w:rFonts w:hint="default" w:ascii="Times New Roman" w:hAnsi="Times New Roman"/>
+          <w:sz w:val="24"/>
+          <w:szCs w:val="24"/>
+        </w:rPr>
+      </w:pPr>
+      <w:r>
+        <w:rPr>
+          <w:rFonts w:hint="default" w:ascii="Times New Roman" w:hAnsi="Times New Roman"/>
+          <w:sz w:val="24"/>
+          <w:szCs w:val="24"/>
+        </w:rPr>
+        <w:t>SELECT l.id_locomotiva, l.vl_capacidadecarga</w:t>
       </w:r>
     </w:p>
     <w:p>
@@ -2914,18 +2933,18 @@
         <w:spacing w:before="60" w:after="100" w:afterAutospacing="1" w:line="360" w:lineRule="auto"/>
         <w:jc w:val="both"/>
         <w:rPr>
-          <w:rFonts w:ascii="Times New Roman" w:hAnsi="Times New Roman" w:cs="Times New Roman"/>
-          <w:sz w:val="24"/>
-          <w:szCs w:val="24"/>
-        </w:rPr>
-      </w:pPr>
-      <w:r>
-        <w:rPr>
-          <w:rFonts w:ascii="Times New Roman" w:hAnsi="Times New Roman" w:cs="Times New Roman"/>
-          <w:sz w:val="24"/>
-          <w:szCs w:val="24"/>
-        </w:rPr>
-        <w:t xml:space="preserve"> order by codpro desc ;</w:t>
+          <w:rFonts w:hint="default" w:ascii="Times New Roman" w:hAnsi="Times New Roman"/>
+          <w:sz w:val="24"/>
+          <w:szCs w:val="24"/>
+        </w:rPr>
+      </w:pPr>
+      <w:r>
+        <w:rPr>
+          <w:rFonts w:hint="default" w:ascii="Times New Roman" w:hAnsi="Times New Roman"/>
+          <w:sz w:val="24"/>
+          <w:szCs w:val="24"/>
+        </w:rPr>
+        <w:t>FROM locomotiva l</w:t>
       </w:r>
     </w:p>
     <w:p>
@@ -2939,6 +2958,14 @@
           <w:szCs w:val="24"/>
         </w:rPr>
       </w:pPr>
+      <w:r>
+        <w:rPr>
+          <w:rFonts w:hint="default" w:ascii="Times New Roman" w:hAnsi="Times New Roman"/>
+          <w:sz w:val="24"/>
+          <w:szCs w:val="24"/>
+        </w:rPr>
+        <w:t>ORDER BY l.vl_capacidadecarga DESC;</w:t>
+      </w:r>
     </w:p>
     <w:p>
       <w:pPr>
@@ -2946,9 +2973,10 @@
         <w:spacing w:before="60" w:after="100" w:afterAutospacing="1" w:line="360" w:lineRule="auto"/>
         <w:jc w:val="both"/>
         <w:rPr>
-          <w:rFonts w:ascii="Times New Roman" w:hAnsi="Times New Roman" w:cs="Times New Roman"/>
-          <w:sz w:val="24"/>
-          <w:szCs w:val="24"/>
+          <w:rFonts w:hint="default" w:ascii="Times New Roman" w:hAnsi="Times New Roman" w:cs="Times New Roman"/>
+          <w:sz w:val="24"/>
+          <w:szCs w:val="24"/>
+          <w:lang w:val="pt-BR"/>
         </w:rPr>
       </w:pPr>
       <w:r>
@@ -2965,7 +2993,24 @@
           <w:sz w:val="24"/>
           <w:szCs w:val="24"/>
         </w:rPr>
-        <w:t xml:space="preserve">- Relacionar o nome do produto e o nome do fornecedor para os produtos. Filtre somente produtos com estoque entre 15 e 30. Ordene o relatório de forma ascendente pelo nome do fornecedor; </w:t>
+        <w:t xml:space="preserve">- </w:t>
+      </w:r>
+      <w:r>
+        <w:rPr>
+          <w:rFonts w:hint="default" w:ascii="Times New Roman" w:hAnsi="Times New Roman"/>
+          <w:sz w:val="24"/>
+          <w:szCs w:val="24"/>
+        </w:rPr>
+        <w:t>Relação de viagem(origem, destino, data e horário) realizadas em 2023. Ordene o relatório da viagem mais antiga para a mais recente</w:t>
+      </w:r>
+      <w:r>
+        <w:rPr>
+          <w:rFonts w:hint="default" w:ascii="Times New Roman" w:hAnsi="Times New Roman"/>
+          <w:sz w:val="24"/>
+          <w:szCs w:val="24"/>
+          <w:lang w:val="pt-BR"/>
+        </w:rPr>
+        <w:t>.</w:t>
       </w:r>
     </w:p>
     <w:p>
@@ -2974,18 +3019,18 @@
         <w:spacing w:before="60" w:after="100" w:afterAutospacing="1" w:line="360" w:lineRule="auto"/>
         <w:jc w:val="both"/>
         <w:rPr>
-          <w:rFonts w:ascii="Times New Roman" w:hAnsi="Times New Roman" w:cs="Times New Roman"/>
-          <w:sz w:val="24"/>
-          <w:szCs w:val="24"/>
-        </w:rPr>
-      </w:pPr>
-      <w:r>
-        <w:rPr>
-          <w:rFonts w:ascii="Times New Roman" w:hAnsi="Times New Roman" w:cs="Times New Roman"/>
-          <w:sz w:val="24"/>
-          <w:szCs w:val="24"/>
-        </w:rPr>
-        <w:t>select p.nompro, m.desmat from produto p</w:t>
+          <w:rFonts w:hint="default" w:ascii="Times New Roman" w:hAnsi="Times New Roman"/>
+          <w:sz w:val="24"/>
+          <w:szCs w:val="24"/>
+        </w:rPr>
+      </w:pPr>
+      <w:r>
+        <w:rPr>
+          <w:rFonts w:hint="default" w:ascii="Times New Roman" w:hAnsi="Times New Roman"/>
+          <w:sz w:val="24"/>
+          <w:szCs w:val="24"/>
+        </w:rPr>
+        <w:t>SELECT origem.tx_nome estacao_origem, origem.tx_cidade cidade_origem,</w:t>
       </w:r>
     </w:p>
     <w:p>
@@ -2994,18 +3039,18 @@
         <w:spacing w:before="60" w:after="100" w:afterAutospacing="1" w:line="360" w:lineRule="auto"/>
         <w:jc w:val="both"/>
         <w:rPr>
-          <w:rFonts w:ascii="Times New Roman" w:hAnsi="Times New Roman" w:cs="Times New Roman"/>
-          <w:sz w:val="24"/>
-          <w:szCs w:val="24"/>
-        </w:rPr>
-      </w:pPr>
-      <w:r>
-        <w:rPr>
-          <w:rFonts w:ascii="Times New Roman" w:hAnsi="Times New Roman" w:cs="Times New Roman"/>
-          <w:sz w:val="24"/>
-          <w:szCs w:val="24"/>
-        </w:rPr>
-        <w:t xml:space="preserve">inner join materiaprima m on m.codmat = p.codmat </w:t>
+          <w:rFonts w:hint="default" w:ascii="Times New Roman" w:hAnsi="Times New Roman"/>
+          <w:sz w:val="24"/>
+          <w:szCs w:val="24"/>
+        </w:rPr>
+      </w:pPr>
+      <w:r>
+        <w:rPr>
+          <w:rFonts w:hint="default" w:ascii="Times New Roman" w:hAnsi="Times New Roman"/>
+          <w:sz w:val="24"/>
+          <w:szCs w:val="24"/>
+        </w:rPr>
+        <w:t xml:space="preserve">destino.tx_nome estacao_destino, destino.tx_cidade cidade_destino, </w:t>
       </w:r>
     </w:p>
     <w:p>
@@ -3014,18 +3059,18 @@
         <w:spacing w:before="60" w:after="100" w:afterAutospacing="1" w:line="360" w:lineRule="auto"/>
         <w:jc w:val="both"/>
         <w:rPr>
-          <w:rFonts w:ascii="Times New Roman" w:hAnsi="Times New Roman" w:cs="Times New Roman"/>
-          <w:sz w:val="24"/>
-          <w:szCs w:val="24"/>
-        </w:rPr>
-      </w:pPr>
-      <w:r>
-        <w:rPr>
-          <w:rFonts w:ascii="Times New Roman" w:hAnsi="Times New Roman" w:cs="Times New Roman"/>
-          <w:sz w:val="24"/>
-          <w:szCs w:val="24"/>
-        </w:rPr>
-        <w:t xml:space="preserve">inner join estoque e on e.codpro = p.codpro </w:t>
+          <w:rFonts w:hint="default" w:ascii="Times New Roman" w:hAnsi="Times New Roman"/>
+          <w:sz w:val="24"/>
+          <w:szCs w:val="24"/>
+        </w:rPr>
+      </w:pPr>
+      <w:r>
+        <w:rPr>
+          <w:rFonts w:hint="default" w:ascii="Times New Roman" w:hAnsi="Times New Roman"/>
+          <w:sz w:val="24"/>
+          <w:szCs w:val="24"/>
+        </w:rPr>
+        <w:t>v.dt_momentosaida data_saida, v.dt_momentochegada data_chegada</w:t>
       </w:r>
     </w:p>
     <w:p>
@@ -3034,18 +3079,18 @@
         <w:spacing w:before="60" w:after="100" w:afterAutospacing="1" w:line="360" w:lineRule="auto"/>
         <w:jc w:val="both"/>
         <w:rPr>
-          <w:rFonts w:ascii="Times New Roman" w:hAnsi="Times New Roman" w:cs="Times New Roman"/>
-          <w:sz w:val="24"/>
-          <w:szCs w:val="24"/>
-        </w:rPr>
-      </w:pPr>
-      <w:r>
-        <w:rPr>
-          <w:rFonts w:ascii="Times New Roman" w:hAnsi="Times New Roman" w:cs="Times New Roman"/>
-          <w:sz w:val="24"/>
-          <w:szCs w:val="24"/>
-        </w:rPr>
-        <w:t>where e.qtdest &gt;=15 and e.qtdest &lt;=30</w:t>
+          <w:rFonts w:hint="default" w:ascii="Times New Roman" w:hAnsi="Times New Roman"/>
+          <w:sz w:val="24"/>
+          <w:szCs w:val="24"/>
+        </w:rPr>
+      </w:pPr>
+      <w:r>
+        <w:rPr>
+          <w:rFonts w:hint="default" w:ascii="Times New Roman" w:hAnsi="Times New Roman"/>
+          <w:sz w:val="24"/>
+          <w:szCs w:val="24"/>
+        </w:rPr>
+        <w:t>FROM viagem v</w:t>
       </w:r>
     </w:p>
     <w:p>
@@ -3054,18 +3099,18 @@
         <w:spacing w:before="60" w:after="100" w:afterAutospacing="1" w:line="360" w:lineRule="auto"/>
         <w:jc w:val="both"/>
         <w:rPr>
-          <w:rFonts w:ascii="Times New Roman" w:hAnsi="Times New Roman" w:cs="Times New Roman"/>
-          <w:sz w:val="24"/>
-          <w:szCs w:val="24"/>
-        </w:rPr>
-      </w:pPr>
-      <w:r>
-        <w:rPr>
-          <w:rFonts w:ascii="Times New Roman" w:hAnsi="Times New Roman" w:cs="Times New Roman"/>
-          <w:sz w:val="24"/>
-          <w:szCs w:val="24"/>
-        </w:rPr>
-        <w:t>order by m.desmat;</w:t>
+          <w:rFonts w:hint="default" w:ascii="Times New Roman" w:hAnsi="Times New Roman"/>
+          <w:sz w:val="24"/>
+          <w:szCs w:val="24"/>
+        </w:rPr>
+      </w:pPr>
+      <w:r>
+        <w:rPr>
+          <w:rFonts w:hint="default" w:ascii="Times New Roman" w:hAnsi="Times New Roman"/>
+          <w:sz w:val="24"/>
+          <w:szCs w:val="24"/>
+        </w:rPr>
+        <w:t>INNER JOIN rota r ON r.id_rota = v.cd_rota</w:t>
       </w:r>
     </w:p>
     <w:p>
@@ -3074,11 +3119,19 @@
         <w:spacing w:before="60" w:after="100" w:afterAutospacing="1" w:line="360" w:lineRule="auto"/>
         <w:jc w:val="both"/>
         <w:rPr>
-          <w:rFonts w:ascii="Times New Roman" w:hAnsi="Times New Roman" w:cs="Times New Roman"/>
-          <w:sz w:val="24"/>
-          <w:szCs w:val="24"/>
-        </w:rPr>
-      </w:pPr>
+          <w:rFonts w:hint="default" w:ascii="Times New Roman" w:hAnsi="Times New Roman"/>
+          <w:sz w:val="24"/>
+          <w:szCs w:val="24"/>
+        </w:rPr>
+      </w:pPr>
+      <w:r>
+        <w:rPr>
+          <w:rFonts w:hint="default" w:ascii="Times New Roman" w:hAnsi="Times New Roman"/>
+          <w:sz w:val="24"/>
+          <w:szCs w:val="24"/>
+        </w:rPr>
+        <w:t xml:space="preserve">INNER JOIN estacao origem ON origem.id_estacao = r.cd_estacaoorigem </w:t>
+      </w:r>
     </w:p>
     <w:p>
       <w:pPr>
@@ -3086,9 +3139,50 @@
         <w:spacing w:before="60" w:after="100" w:afterAutospacing="1" w:line="360" w:lineRule="auto"/>
         <w:jc w:val="both"/>
         <w:rPr>
-          <w:rFonts w:ascii="Times New Roman" w:hAnsi="Times New Roman" w:cs="Times New Roman"/>
-          <w:sz w:val="24"/>
-          <w:szCs w:val="24"/>
+          <w:rFonts w:hint="default" w:ascii="Times New Roman" w:hAnsi="Times New Roman"/>
+          <w:sz w:val="24"/>
+          <w:szCs w:val="24"/>
+        </w:rPr>
+      </w:pPr>
+      <w:r>
+        <w:rPr>
+          <w:rFonts w:hint="default" w:ascii="Times New Roman" w:hAnsi="Times New Roman"/>
+          <w:sz w:val="24"/>
+          <w:szCs w:val="24"/>
+        </w:rPr>
+        <w:t>INNER JOIN estacao destino ON destino.id_estacao = r.cd_estacaodestino</w:t>
+      </w:r>
+    </w:p>
+    <w:p>
+      <w:pPr>
+        <w:shd w:val="clear" w:color="auto" w:fill="FFFFFF" w:themeFill="background1"/>
+        <w:spacing w:before="60" w:after="100" w:afterAutospacing="1" w:line="360" w:lineRule="auto"/>
+        <w:jc w:val="both"/>
+        <w:rPr>
+          <w:rFonts w:ascii="Times New Roman" w:hAnsi="Times New Roman" w:cs="Times New Roman"/>
+          <w:sz w:val="24"/>
+          <w:szCs w:val="24"/>
+        </w:rPr>
+      </w:pPr>
+      <w:r>
+        <w:rPr>
+          <w:rFonts w:hint="default" w:ascii="Times New Roman" w:hAnsi="Times New Roman"/>
+          <w:sz w:val="24"/>
+          <w:szCs w:val="24"/>
+        </w:rPr>
+        <w:t>WHERE EXTRACT('year' FROM v.dt_momentosaida) = 2023;</w:t>
+      </w:r>
+    </w:p>
+    <w:p>
+      <w:pPr>
+        <w:shd w:val="clear" w:color="auto" w:fill="FFFFFF" w:themeFill="background1"/>
+        <w:spacing w:before="60" w:after="100" w:afterAutospacing="1" w:line="360" w:lineRule="auto"/>
+        <w:jc w:val="both"/>
+        <w:rPr>
+          <w:rFonts w:hint="default" w:ascii="Times New Roman" w:hAnsi="Times New Roman" w:cs="Times New Roman"/>
+          <w:sz w:val="24"/>
+          <w:szCs w:val="24"/>
+          <w:lang w:val="pt-BR"/>
         </w:rPr>
       </w:pPr>
       <w:r>
@@ -3105,7 +3199,24 @@
           <w:sz w:val="24"/>
           <w:szCs w:val="24"/>
         </w:rPr>
-        <w:t xml:space="preserve">- Relacionar o código do produto, nome do produto, mês da venda, quantidade total de vendas no mês para meses pares entre anos 2019 e 2021. Ordene o relatório do 3 produto com mais vendas(em termos de quantidade) para o produto com menos vendas; </w:t>
+        <w:t xml:space="preserve">- </w:t>
+      </w:r>
+      <w:r>
+        <w:rPr>
+          <w:rFonts w:hint="default" w:ascii="Times New Roman" w:hAnsi="Times New Roman"/>
+          <w:sz w:val="24"/>
+          <w:szCs w:val="24"/>
+        </w:rPr>
+        <w:t>Relação dos top 10 destinos com mais cargas transportadas em 2022</w:t>
+      </w:r>
+      <w:r>
+        <w:rPr>
+          <w:rFonts w:hint="default" w:ascii="Times New Roman" w:hAnsi="Times New Roman"/>
+          <w:sz w:val="24"/>
+          <w:szCs w:val="24"/>
+          <w:lang w:val="pt-BR"/>
+        </w:rPr>
+        <w:t>.</w:t>
       </w:r>
     </w:p>
     <w:p>
@@ -3114,18 +3225,18 @@
         <w:spacing w:before="60" w:after="100" w:afterAutospacing="1" w:line="360" w:lineRule="auto"/>
         <w:jc w:val="both"/>
         <w:rPr>
-          <w:rFonts w:ascii="Times New Roman" w:hAnsi="Times New Roman" w:cs="Times New Roman"/>
-          <w:sz w:val="24"/>
-          <w:szCs w:val="24"/>
-        </w:rPr>
-      </w:pPr>
-      <w:r>
-        <w:rPr>
-          <w:rFonts w:ascii="Times New Roman" w:hAnsi="Times New Roman" w:cs="Times New Roman"/>
-          <w:sz w:val="24"/>
-          <w:szCs w:val="24"/>
-        </w:rPr>
-        <w:t xml:space="preserve">select p.codpro, p.nompro, v.datven, count(codven) from produto p </w:t>
+          <w:rFonts w:hint="default" w:ascii="Times New Roman" w:hAnsi="Times New Roman"/>
+          <w:sz w:val="24"/>
+          <w:szCs w:val="24"/>
+        </w:rPr>
+      </w:pPr>
+      <w:r>
+        <w:rPr>
+          <w:rFonts w:hint="default" w:ascii="Times New Roman" w:hAnsi="Times New Roman"/>
+          <w:sz w:val="24"/>
+          <w:szCs w:val="24"/>
+        </w:rPr>
+        <w:t>SELECT count(destino.id_estacao) qtd_viagens, destino.tx_nome estacao, destino.tx_cidade cidade</w:t>
       </w:r>
     </w:p>
     <w:p>
@@ -3134,18 +3245,18 @@
         <w:spacing w:before="60" w:after="100" w:afterAutospacing="1" w:line="360" w:lineRule="auto"/>
         <w:jc w:val="both"/>
         <w:rPr>
-          <w:rFonts w:ascii="Times New Roman" w:hAnsi="Times New Roman" w:cs="Times New Roman"/>
-          <w:sz w:val="24"/>
-          <w:szCs w:val="24"/>
-        </w:rPr>
-      </w:pPr>
-      <w:r>
-        <w:rPr>
-          <w:rFonts w:ascii="Times New Roman" w:hAnsi="Times New Roman" w:cs="Times New Roman"/>
-          <w:sz w:val="24"/>
-          <w:szCs w:val="24"/>
-        </w:rPr>
-        <w:t>inner join venda v on v.codpro = p.codpro</w:t>
+          <w:rFonts w:hint="default" w:ascii="Times New Roman" w:hAnsi="Times New Roman"/>
+          <w:sz w:val="24"/>
+          <w:szCs w:val="24"/>
+        </w:rPr>
+      </w:pPr>
+      <w:r>
+        <w:rPr>
+          <w:rFonts w:hint="default" w:ascii="Times New Roman" w:hAnsi="Times New Roman"/>
+          <w:sz w:val="24"/>
+          <w:szCs w:val="24"/>
+        </w:rPr>
+        <w:t>FROM viagem v</w:t>
       </w:r>
     </w:p>
     <w:p>
@@ -3154,18 +3265,18 @@
         <w:spacing w:before="60" w:after="100" w:afterAutospacing="1" w:line="360" w:lineRule="auto"/>
         <w:jc w:val="both"/>
         <w:rPr>
-          <w:rFonts w:ascii="Times New Roman" w:hAnsi="Times New Roman" w:cs="Times New Roman"/>
-          <w:sz w:val="24"/>
-          <w:szCs w:val="24"/>
-        </w:rPr>
-      </w:pPr>
-      <w:r>
-        <w:rPr>
-          <w:rFonts w:ascii="Times New Roman" w:hAnsi="Times New Roman" w:cs="Times New Roman"/>
-          <w:sz w:val="24"/>
-          <w:szCs w:val="24"/>
-        </w:rPr>
-        <w:t>where (extract(year from v.datven)) &gt; 2018</w:t>
+          <w:rFonts w:hint="default" w:ascii="Times New Roman" w:hAnsi="Times New Roman"/>
+          <w:sz w:val="24"/>
+          <w:szCs w:val="24"/>
+        </w:rPr>
+      </w:pPr>
+      <w:r>
+        <w:rPr>
+          <w:rFonts w:hint="default" w:ascii="Times New Roman" w:hAnsi="Times New Roman"/>
+          <w:sz w:val="24"/>
+          <w:szCs w:val="24"/>
+        </w:rPr>
+        <w:t>INNER JOIN rota r ON r.id_rota = v.cd_rota</w:t>
       </w:r>
     </w:p>
     <w:p>
@@ -3174,9 +3285,90 @@
         <w:spacing w:before="60" w:after="100" w:afterAutospacing="1" w:line="360" w:lineRule="auto"/>
         <w:jc w:val="both"/>
         <w:rPr>
-          <w:rFonts w:ascii="Times New Roman" w:hAnsi="Times New Roman" w:cs="Times New Roman"/>
-          <w:sz w:val="24"/>
-          <w:szCs w:val="24"/>
+          <w:rFonts w:hint="default" w:ascii="Times New Roman" w:hAnsi="Times New Roman"/>
+          <w:sz w:val="24"/>
+          <w:szCs w:val="24"/>
+        </w:rPr>
+      </w:pPr>
+      <w:r>
+        <w:rPr>
+          <w:rFonts w:hint="default" w:ascii="Times New Roman" w:hAnsi="Times New Roman"/>
+          <w:sz w:val="24"/>
+          <w:szCs w:val="24"/>
+        </w:rPr>
+        <w:t>INNER JOIN estacao destino ON destino.id_estacao = r.cd_estacaodestino</w:t>
+      </w:r>
+    </w:p>
+    <w:p>
+      <w:pPr>
+        <w:shd w:val="clear" w:color="auto" w:fill="FFFFFF" w:themeFill="background1"/>
+        <w:spacing w:before="60" w:after="100" w:afterAutospacing="1" w:line="360" w:lineRule="auto"/>
+        <w:jc w:val="both"/>
+        <w:rPr>
+          <w:rFonts w:hint="default" w:ascii="Times New Roman" w:hAnsi="Times New Roman"/>
+          <w:sz w:val="24"/>
+          <w:szCs w:val="24"/>
+        </w:rPr>
+      </w:pPr>
+      <w:r>
+        <w:rPr>
+          <w:rFonts w:hint="default" w:ascii="Times New Roman" w:hAnsi="Times New Roman"/>
+          <w:sz w:val="24"/>
+          <w:szCs w:val="24"/>
+        </w:rPr>
+        <w:t xml:space="preserve">GROUP BY destino.id_estacao </w:t>
+      </w:r>
+    </w:p>
+    <w:p>
+      <w:pPr>
+        <w:shd w:val="clear" w:color="auto" w:fill="FFFFFF" w:themeFill="background1"/>
+        <w:spacing w:before="60" w:after="100" w:afterAutospacing="1" w:line="360" w:lineRule="auto"/>
+        <w:jc w:val="both"/>
+        <w:rPr>
+          <w:rFonts w:hint="default" w:ascii="Times New Roman" w:hAnsi="Times New Roman"/>
+          <w:sz w:val="24"/>
+          <w:szCs w:val="24"/>
+        </w:rPr>
+      </w:pPr>
+      <w:r>
+        <w:rPr>
+          <w:rFonts w:hint="default" w:ascii="Times New Roman" w:hAnsi="Times New Roman"/>
+          <w:sz w:val="24"/>
+          <w:szCs w:val="24"/>
+        </w:rPr>
+        <w:t>ORDER BY 1</w:t>
+      </w:r>
+    </w:p>
+    <w:p>
+      <w:pPr>
+        <w:shd w:val="clear" w:color="auto" w:fill="FFFFFF" w:themeFill="background1"/>
+        <w:spacing w:before="60" w:after="100" w:afterAutospacing="1" w:line="360" w:lineRule="auto"/>
+        <w:jc w:val="both"/>
+        <w:rPr>
+          <w:rFonts w:ascii="Times New Roman" w:hAnsi="Times New Roman" w:cs="Times New Roman"/>
+          <w:sz w:val="24"/>
+          <w:szCs w:val="24"/>
+        </w:rPr>
+      </w:pPr>
+      <w:r>
+        <w:rPr>
+          <w:rFonts w:hint="default" w:ascii="Times New Roman" w:hAnsi="Times New Roman"/>
+          <w:sz w:val="24"/>
+          <w:szCs w:val="24"/>
+        </w:rPr>
+        <w:t>LIMIT 10;</w:t>
+      </w:r>
+    </w:p>
+    <w:p>
+      <w:pPr>
+        <w:shd w:val="clear" w:color="auto" w:fill="FFFFFF" w:themeFill="background1"/>
+        <w:spacing w:before="60" w:after="100" w:afterAutospacing="1" w:line="360" w:lineRule="auto"/>
+        <w:jc w:val="both"/>
+        <w:rPr>
+          <w:rFonts w:ascii="Times New Roman" w:hAnsi="Times New Roman" w:eastAsia="Times New Roman" w:cs="Times New Roman"/>
+          <w:sz w:val="24"/>
+          <w:szCs w:val="24"/>
+          <w:lang w:eastAsia="pt-BR"/>
         </w:rPr>
       </w:pPr>
       <w:r>
@@ -3193,7 +3385,192 @@
           <w:sz w:val="24"/>
           <w:szCs w:val="24"/>
         </w:rPr>
-        <w:t xml:space="preserve">and (extract(year from v.datven)) &lt; 2021 </w:t>
+        <w:t xml:space="preserve">- </w:t>
+      </w:r>
+      <w:r>
+        <w:rPr>
+          <w:rFonts w:hint="default" w:ascii="Times New Roman" w:hAnsi="Times New Roman"/>
+          <w:sz w:val="24"/>
+          <w:szCs w:val="24"/>
+        </w:rPr>
+        <w:t>Relação das viagens, a quantidade de carga total e o valor total(R$). Relacionar somente viagens com valores totais superiores a R$ 4500, realizadas entre 2010 e 2021. Ordene o relatório da viagem com maior valor para a viagem com menor valor.</w:t>
+      </w:r>
+    </w:p>
+    <w:p>
+      <w:pPr>
+        <w:spacing w:line="360" w:lineRule="auto"/>
+        <w:jc w:val="both"/>
+        <w:rPr>
+          <w:rFonts w:hint="default" w:ascii="Times New Roman" w:hAnsi="Times New Roman" w:eastAsia="Times New Roman"/>
+          <w:sz w:val="24"/>
+          <w:szCs w:val="24"/>
+          <w:lang w:eastAsia="pt-BR"/>
+        </w:rPr>
+      </w:pPr>
+      <w:r>
+        <w:rPr>
+          <w:rFonts w:hint="default" w:ascii="Times New Roman" w:hAnsi="Times New Roman" w:eastAsia="Times New Roman"/>
+          <w:sz w:val="24"/>
+          <w:szCs w:val="24"/>
+          <w:lang w:eastAsia="pt-BR"/>
+        </w:rPr>
+        <w:t>SELECT v.id_viagem, SUM(r.vl_distancia * v2.vl_custoporkm) custo_total, TO_CHAR(v.dt_momentosaida, 'DD-MM-YYYY') data_viagem</w:t>
+      </w:r>
+    </w:p>
+    <w:p>
+      <w:pPr>
+        <w:spacing w:line="360" w:lineRule="auto"/>
+        <w:jc w:val="both"/>
+        <w:rPr>
+          <w:rFonts w:hint="default" w:ascii="Times New Roman" w:hAnsi="Times New Roman" w:eastAsia="Times New Roman"/>
+          <w:sz w:val="24"/>
+          <w:szCs w:val="24"/>
+          <w:lang w:eastAsia="pt-BR"/>
+        </w:rPr>
+      </w:pPr>
+      <w:r>
+        <w:rPr>
+          <w:rFonts w:hint="default" w:ascii="Times New Roman" w:hAnsi="Times New Roman" w:eastAsia="Times New Roman"/>
+          <w:sz w:val="24"/>
+          <w:szCs w:val="24"/>
+          <w:lang w:eastAsia="pt-BR"/>
+        </w:rPr>
+        <w:t>FROM viagem v</w:t>
+      </w:r>
+    </w:p>
+    <w:p>
+      <w:pPr>
+        <w:spacing w:line="360" w:lineRule="auto"/>
+        <w:jc w:val="both"/>
+        <w:rPr>
+          <w:rFonts w:hint="default" w:ascii="Times New Roman" w:hAnsi="Times New Roman" w:eastAsia="Times New Roman"/>
+          <w:sz w:val="24"/>
+          <w:szCs w:val="24"/>
+          <w:lang w:eastAsia="pt-BR"/>
+        </w:rPr>
+      </w:pPr>
+      <w:r>
+        <w:rPr>
+          <w:rFonts w:hint="default" w:ascii="Times New Roman" w:hAnsi="Times New Roman" w:eastAsia="Times New Roman"/>
+          <w:sz w:val="24"/>
+          <w:szCs w:val="24"/>
+          <w:lang w:eastAsia="pt-BR"/>
+        </w:rPr>
+        <w:t>INNER JOIN rota r ON r.id_rota = v.cd_rota</w:t>
+      </w:r>
+    </w:p>
+    <w:p>
+      <w:pPr>
+        <w:spacing w:line="360" w:lineRule="auto"/>
+        <w:jc w:val="both"/>
+        <w:rPr>
+          <w:rFonts w:hint="default" w:ascii="Times New Roman" w:hAnsi="Times New Roman" w:eastAsia="Times New Roman"/>
+          <w:sz w:val="24"/>
+          <w:szCs w:val="24"/>
+          <w:lang w:eastAsia="pt-BR"/>
+        </w:rPr>
+      </w:pPr>
+      <w:r>
+        <w:rPr>
+          <w:rFonts w:hint="default" w:ascii="Times New Roman" w:hAnsi="Times New Roman" w:eastAsia="Times New Roman"/>
+          <w:sz w:val="24"/>
+          <w:szCs w:val="24"/>
+          <w:lang w:eastAsia="pt-BR"/>
+        </w:rPr>
+        <w:t>INNER JOIN viagemvagao v2 ON v2.cd_viagem = v.id_viagem</w:t>
+      </w:r>
+    </w:p>
+    <w:p>
+      <w:pPr>
+        <w:spacing w:line="360" w:lineRule="auto"/>
+        <w:jc w:val="both"/>
+        <w:rPr>
+          <w:rFonts w:hint="default" w:ascii="Times New Roman" w:hAnsi="Times New Roman" w:eastAsia="Times New Roman"/>
+          <w:sz w:val="24"/>
+          <w:szCs w:val="24"/>
+          <w:lang w:eastAsia="pt-BR"/>
+        </w:rPr>
+      </w:pPr>
+      <w:r>
+        <w:rPr>
+          <w:rFonts w:hint="default" w:ascii="Times New Roman" w:hAnsi="Times New Roman" w:eastAsia="Times New Roman"/>
+          <w:sz w:val="24"/>
+          <w:szCs w:val="24"/>
+          <w:lang w:eastAsia="pt-BR"/>
+        </w:rPr>
+        <w:t>WHERE EXTRACT('Year' FROM v.dt_momentosaida) BETWEEN 2010 AND 2021</w:t>
+      </w:r>
+    </w:p>
+    <w:p>
+      <w:pPr>
+        <w:spacing w:line="360" w:lineRule="auto"/>
+        <w:jc w:val="both"/>
+        <w:rPr>
+          <w:rFonts w:hint="default" w:ascii="Times New Roman" w:hAnsi="Times New Roman" w:eastAsia="Times New Roman"/>
+          <w:sz w:val="24"/>
+          <w:szCs w:val="24"/>
+          <w:lang w:eastAsia="pt-BR"/>
+        </w:rPr>
+      </w:pPr>
+      <w:r>
+        <w:rPr>
+          <w:rFonts w:hint="default" w:ascii="Times New Roman" w:hAnsi="Times New Roman" w:eastAsia="Times New Roman"/>
+          <w:sz w:val="24"/>
+          <w:szCs w:val="24"/>
+          <w:lang w:eastAsia="pt-BR"/>
+        </w:rPr>
+        <w:t>GROUP BY v.id_viagem</w:t>
+      </w:r>
+    </w:p>
+    <w:p>
+      <w:pPr>
+        <w:spacing w:line="360" w:lineRule="auto"/>
+        <w:jc w:val="both"/>
+        <w:rPr>
+          <w:rFonts w:hint="default" w:ascii="Times New Roman" w:hAnsi="Times New Roman" w:eastAsia="Times New Roman"/>
+          <w:sz w:val="24"/>
+          <w:szCs w:val="24"/>
+          <w:lang w:eastAsia="pt-BR"/>
+        </w:rPr>
+      </w:pPr>
+      <w:r>
+        <w:rPr>
+          <w:rFonts w:hint="default" w:ascii="Times New Roman" w:hAnsi="Times New Roman" w:eastAsia="Times New Roman"/>
+          <w:sz w:val="24"/>
+          <w:szCs w:val="24"/>
+          <w:lang w:eastAsia="pt-BR"/>
+        </w:rPr>
+        <w:t>HAVING SUM(r.vl_distancia * v2.vl_custoporkm) &gt; 4500</w:t>
+      </w:r>
+    </w:p>
+    <w:p>
+      <w:pPr>
+        <w:spacing w:line="360" w:lineRule="auto"/>
+        <w:jc w:val="both"/>
+        <w:rPr>
+          <w:rFonts w:ascii="Times New Roman" w:hAnsi="Times New Roman" w:eastAsia="Times New Roman" w:cs="Times New Roman"/>
+          <w:sz w:val="24"/>
+          <w:szCs w:val="24"/>
+          <w:lang w:eastAsia="pt-BR"/>
+        </w:rPr>
+      </w:pPr>
+      <w:r>
+        <w:rPr>
+          <w:rFonts w:hint="default" w:ascii="Times New Roman" w:hAnsi="Times New Roman" w:eastAsia="Times New Roman"/>
+          <w:sz w:val="24"/>
+          <w:szCs w:val="24"/>
+          <w:lang w:eastAsia="pt-BR"/>
+        </w:rPr>
+        <w:t>ORDER BY custo_total;</w:t>
+      </w:r>
+      <w:r>
+        <w:rPr>
+          <w:rFonts w:ascii="Times New Roman" w:hAnsi="Times New Roman" w:eastAsia="Times New Roman" w:cs="Times New Roman"/>
+          <w:sz w:val="24"/>
+          <w:szCs w:val="24"/>
+          <w:lang w:eastAsia="pt-BR"/>
+        </w:rPr>
+        <w:br w:type="page"/>
       </w:r>
     </w:p>
     <w:p>
@@ -3202,26 +3579,22 @@
         <w:spacing w:before="60" w:after="100" w:afterAutospacing="1" w:line="360" w:lineRule="auto"/>
         <w:jc w:val="both"/>
         <w:rPr>
-          <w:rFonts w:ascii="Times New Roman" w:hAnsi="Times New Roman" w:cs="Times New Roman"/>
-          <w:sz w:val="24"/>
-          <w:szCs w:val="24"/>
-        </w:rPr>
-      </w:pPr>
-      <w:r>
-        <w:rPr>
-          <w:rFonts w:ascii="Times New Roman" w:hAnsi="Times New Roman" w:cs="Times New Roman"/>
-          <w:sz w:val="24"/>
-          <w:szCs w:val="24"/>
-        </w:rPr>
-        <w:tab/>
-      </w:r>
-      <w:r>
-        <w:rPr>
-          <w:rFonts w:ascii="Times New Roman" w:hAnsi="Times New Roman" w:cs="Times New Roman"/>
-          <w:sz w:val="24"/>
-          <w:szCs w:val="24"/>
-        </w:rPr>
-        <w:t>and mod((extract(month from v.datven)), 2) = 0</w:t>
+          <w:rFonts w:hint="default" w:ascii="Times New Roman" w:hAnsi="Times New Roman" w:eastAsia="Times New Roman" w:cs="Times New Roman"/>
+          <w:sz w:val="24"/>
+          <w:szCs w:val="24"/>
+          <w:lang w:val="en-US" w:eastAsia="pt-BR"/>
+        </w:rPr>
+      </w:pPr>
+      <w:r>
+        <w:rPr>
+          <w:rFonts w:hint="default" w:ascii="Times New Roman" w:hAnsi="Times New Roman" w:eastAsia="Times New Roman" w:cs="Times New Roman"/>
+          <w:b/>
+          <w:bCs/>
+          <w:sz w:val="24"/>
+          <w:szCs w:val="24"/>
+          <w:lang w:val="en-US" w:eastAsia="pt-BR"/>
+        </w:rPr>
+        <w:t>ANEXOS</w:t>
       </w:r>
     </w:p>
     <w:p>
@@ -3229,525 +3602,6 @@
         <w:shd w:val="clear" w:color="auto" w:fill="FFFFFF" w:themeFill="background1"/>
         <w:spacing w:before="60" w:after="100" w:afterAutospacing="1" w:line="360" w:lineRule="auto"/>
         <w:jc w:val="both"/>
-        <w:rPr>
-          <w:rFonts w:ascii="Times New Roman" w:hAnsi="Times New Roman" w:cs="Times New Roman"/>
-          <w:sz w:val="24"/>
-          <w:szCs w:val="24"/>
-        </w:rPr>
-      </w:pPr>
-      <w:r>
-        <w:rPr>
-          <w:rFonts w:ascii="Times New Roman" w:hAnsi="Times New Roman" w:cs="Times New Roman"/>
-          <w:sz w:val="24"/>
-          <w:szCs w:val="24"/>
-        </w:rPr>
-        <w:t>group by p.codpro, p.nompro, v.datven</w:t>
-      </w:r>
-    </w:p>
-    <w:p>
-      <w:pPr>
-        <w:shd w:val="clear" w:color="auto" w:fill="FFFFFF" w:themeFill="background1"/>
-        <w:spacing w:before="60" w:after="100" w:afterAutospacing="1" w:line="360" w:lineRule="auto"/>
-        <w:jc w:val="both"/>
-        <w:rPr>
-          <w:rFonts w:ascii="Times New Roman" w:hAnsi="Times New Roman" w:cs="Times New Roman"/>
-          <w:sz w:val="24"/>
-          <w:szCs w:val="24"/>
-        </w:rPr>
-      </w:pPr>
-      <w:r>
-        <w:rPr>
-          <w:rFonts w:ascii="Times New Roman" w:hAnsi="Times New Roman" w:cs="Times New Roman"/>
-          <w:sz w:val="24"/>
-          <w:szCs w:val="24"/>
-        </w:rPr>
-        <w:t>order by count(codven) desc;</w:t>
-      </w:r>
-    </w:p>
-    <w:p>
-      <w:pPr>
-        <w:shd w:val="clear" w:color="auto" w:fill="FFFFFF" w:themeFill="background1"/>
-        <w:spacing w:before="60" w:after="100" w:afterAutospacing="1" w:line="360" w:lineRule="auto"/>
-        <w:jc w:val="both"/>
-        <w:rPr>
-          <w:rFonts w:ascii="Times New Roman" w:hAnsi="Times New Roman" w:cs="Times New Roman"/>
-          <w:sz w:val="24"/>
-          <w:szCs w:val="24"/>
-        </w:rPr>
-      </w:pPr>
-    </w:p>
-    <w:p>
-      <w:pPr>
-        <w:shd w:val="clear" w:color="auto" w:fill="FFFFFF" w:themeFill="background1"/>
-        <w:spacing w:before="60" w:after="100" w:afterAutospacing="1" w:line="360" w:lineRule="auto"/>
-        <w:jc w:val="both"/>
-        <w:rPr>
-          <w:rFonts w:ascii="Times New Roman" w:hAnsi="Times New Roman" w:cs="Times New Roman"/>
-          <w:sz w:val="24"/>
-          <w:szCs w:val="24"/>
-        </w:rPr>
-      </w:pPr>
-      <w:r>
-        <w:rPr>
-          <w:rFonts w:ascii="Times New Roman" w:hAnsi="Times New Roman" w:cs="Times New Roman"/>
-          <w:sz w:val="24"/>
-          <w:szCs w:val="24"/>
-        </w:rPr>
-        <w:tab/>
-      </w:r>
-      <w:r>
-        <w:rPr>
-          <w:rFonts w:ascii="Times New Roman" w:hAnsi="Times New Roman" w:cs="Times New Roman"/>
-          <w:sz w:val="24"/>
-          <w:szCs w:val="24"/>
-        </w:rPr>
-        <w:t>- Relacionar o cpf do cliente, nome do cliente e o total gasto em produtos. Filtrar somente clientes do sexo masculino, com idades entre 30 e 40 anos e que realizaram compras entre os meses de março e outubro de 2021. Ordene o relatório do cliente com mais gastos para o cliente com menos gastos.</w:t>
-      </w:r>
-    </w:p>
-    <w:p>
-      <w:pPr>
-        <w:shd w:val="clear" w:color="auto" w:fill="FFFFFF" w:themeFill="background1"/>
-        <w:spacing w:before="60" w:after="100" w:afterAutospacing="1" w:line="360" w:lineRule="auto"/>
-        <w:jc w:val="both"/>
-        <w:rPr>
-          <w:rFonts w:ascii="Times New Roman" w:hAnsi="Times New Roman" w:eastAsia="Times New Roman" w:cs="Times New Roman"/>
-          <w:sz w:val="24"/>
-          <w:szCs w:val="24"/>
-          <w:lang w:eastAsia="pt-BR"/>
-        </w:rPr>
-      </w:pPr>
-      <w:r>
-        <w:rPr>
-          <w:rFonts w:ascii="Times New Roman" w:hAnsi="Times New Roman" w:eastAsia="Times New Roman" w:cs="Times New Roman"/>
-          <w:sz w:val="24"/>
-          <w:szCs w:val="24"/>
-          <w:lang w:eastAsia="pt-BR"/>
-        </w:rPr>
-        <w:t>select cf.cpfclf, cf.nomclf, sum(v.codven) from clientefisico cf</w:t>
-      </w:r>
-    </w:p>
-    <w:p>
-      <w:pPr>
-        <w:shd w:val="clear" w:color="auto" w:fill="FFFFFF" w:themeFill="background1"/>
-        <w:spacing w:before="60" w:after="100" w:afterAutospacing="1" w:line="360" w:lineRule="auto"/>
-        <w:jc w:val="both"/>
-        <w:rPr>
-          <w:rFonts w:ascii="Times New Roman" w:hAnsi="Times New Roman" w:eastAsia="Times New Roman" w:cs="Times New Roman"/>
-          <w:sz w:val="24"/>
-          <w:szCs w:val="24"/>
-          <w:lang w:eastAsia="pt-BR"/>
-        </w:rPr>
-      </w:pPr>
-      <w:r>
-        <w:rPr>
-          <w:rFonts w:ascii="Times New Roman" w:hAnsi="Times New Roman" w:eastAsia="Times New Roman" w:cs="Times New Roman"/>
-          <w:sz w:val="24"/>
-          <w:szCs w:val="24"/>
-          <w:lang w:eastAsia="pt-BR"/>
-        </w:rPr>
-        <w:t>inner join cliente c on  c.cpfclf = cf.cpfclf</w:t>
-      </w:r>
-    </w:p>
-    <w:p>
-      <w:pPr>
-        <w:shd w:val="clear" w:color="auto" w:fill="FFFFFF" w:themeFill="background1"/>
-        <w:spacing w:before="60" w:after="100" w:afterAutospacing="1" w:line="360" w:lineRule="auto"/>
-        <w:jc w:val="both"/>
-        <w:rPr>
-          <w:rFonts w:ascii="Times New Roman" w:hAnsi="Times New Roman" w:eastAsia="Times New Roman" w:cs="Times New Roman"/>
-          <w:sz w:val="24"/>
-          <w:szCs w:val="24"/>
-          <w:lang w:eastAsia="pt-BR"/>
-        </w:rPr>
-      </w:pPr>
-      <w:r>
-        <w:rPr>
-          <w:rFonts w:ascii="Times New Roman" w:hAnsi="Times New Roman" w:eastAsia="Times New Roman" w:cs="Times New Roman"/>
-          <w:sz w:val="24"/>
-          <w:szCs w:val="24"/>
-          <w:lang w:eastAsia="pt-BR"/>
-        </w:rPr>
-        <w:t>inner join venda v on v.codcli = c.codcli</w:t>
-      </w:r>
-    </w:p>
-    <w:p>
-      <w:pPr>
-        <w:shd w:val="clear" w:color="auto" w:fill="FFFFFF" w:themeFill="background1"/>
-        <w:spacing w:before="60" w:after="100" w:afterAutospacing="1" w:line="360" w:lineRule="auto"/>
-        <w:jc w:val="both"/>
-        <w:rPr>
-          <w:rFonts w:ascii="Times New Roman" w:hAnsi="Times New Roman" w:eastAsia="Times New Roman" w:cs="Times New Roman"/>
-          <w:sz w:val="24"/>
-          <w:szCs w:val="24"/>
-          <w:lang w:eastAsia="pt-BR"/>
-        </w:rPr>
-      </w:pPr>
-      <w:r>
-        <w:rPr>
-          <w:rFonts w:ascii="Times New Roman" w:hAnsi="Times New Roman" w:eastAsia="Times New Roman" w:cs="Times New Roman"/>
-          <w:sz w:val="24"/>
-          <w:szCs w:val="24"/>
-          <w:lang w:eastAsia="pt-BR"/>
-        </w:rPr>
-        <w:t>where (cf.sexclf = 'M') and (cf.idaclf &lt; 41) and (cf.idaclf &gt; 29)</w:t>
-      </w:r>
-    </w:p>
-    <w:p>
-      <w:pPr>
-        <w:shd w:val="clear" w:color="auto" w:fill="FFFFFF" w:themeFill="background1"/>
-        <w:spacing w:before="60" w:after="100" w:afterAutospacing="1" w:line="360" w:lineRule="auto"/>
-        <w:jc w:val="both"/>
-        <w:rPr>
-          <w:rFonts w:ascii="Times New Roman" w:hAnsi="Times New Roman" w:eastAsia="Times New Roman" w:cs="Times New Roman"/>
-          <w:sz w:val="24"/>
-          <w:szCs w:val="24"/>
-          <w:lang w:eastAsia="pt-BR"/>
-        </w:rPr>
-      </w:pPr>
-      <w:r>
-        <w:rPr>
-          <w:rFonts w:ascii="Times New Roman" w:hAnsi="Times New Roman" w:eastAsia="Times New Roman" w:cs="Times New Roman"/>
-          <w:sz w:val="24"/>
-          <w:szCs w:val="24"/>
-          <w:lang w:eastAsia="pt-BR"/>
-        </w:rPr>
-        <w:t>and (v.datven &gt; '31/03/2021') and (v.datven &lt; '01/11/2021')</w:t>
-      </w:r>
-    </w:p>
-    <w:p>
-      <w:pPr>
-        <w:shd w:val="clear" w:color="auto" w:fill="FFFFFF" w:themeFill="background1"/>
-        <w:spacing w:before="60" w:after="100" w:afterAutospacing="1" w:line="360" w:lineRule="auto"/>
-        <w:jc w:val="both"/>
-        <w:rPr>
-          <w:rFonts w:ascii="Times New Roman" w:hAnsi="Times New Roman" w:eastAsia="Times New Roman" w:cs="Times New Roman"/>
-          <w:sz w:val="24"/>
-          <w:szCs w:val="24"/>
-          <w:lang w:eastAsia="pt-BR"/>
-        </w:rPr>
-      </w:pPr>
-      <w:r>
-        <w:rPr>
-          <w:rFonts w:ascii="Times New Roman" w:hAnsi="Times New Roman" w:eastAsia="Times New Roman" w:cs="Times New Roman"/>
-          <w:sz w:val="24"/>
-          <w:szCs w:val="24"/>
-          <w:lang w:eastAsia="pt-BR"/>
-        </w:rPr>
-        <w:t>group by cf.cpfclf, cf.nomclf</w:t>
-      </w:r>
-    </w:p>
-    <w:p>
-      <w:pPr>
-        <w:shd w:val="clear" w:color="auto" w:fill="FFFFFF" w:themeFill="background1"/>
-        <w:spacing w:before="60" w:after="100" w:afterAutospacing="1" w:line="360" w:lineRule="auto"/>
-        <w:jc w:val="both"/>
-        <w:rPr>
-          <w:rFonts w:ascii="Times New Roman" w:hAnsi="Times New Roman" w:eastAsia="Times New Roman" w:cs="Times New Roman"/>
-          <w:sz w:val="24"/>
-          <w:szCs w:val="24"/>
-          <w:lang w:eastAsia="pt-BR"/>
-        </w:rPr>
-      </w:pPr>
-      <w:r>
-        <w:rPr>
-          <w:rFonts w:ascii="Times New Roman" w:hAnsi="Times New Roman" w:eastAsia="Times New Roman" w:cs="Times New Roman"/>
-          <w:sz w:val="24"/>
-          <w:szCs w:val="24"/>
-          <w:lang w:eastAsia="pt-BR"/>
-        </w:rPr>
-        <w:t>order by sum(v.codven) desc;</w:t>
-      </w:r>
-    </w:p>
-    <w:p>
-      <w:pPr>
-        <w:spacing w:line="360" w:lineRule="auto"/>
-        <w:jc w:val="both"/>
-        <w:rPr>
-          <w:rFonts w:ascii="Times New Roman" w:hAnsi="Times New Roman" w:eastAsia="Times New Roman" w:cs="Times New Roman"/>
-          <w:sz w:val="24"/>
-          <w:szCs w:val="24"/>
-          <w:lang w:eastAsia="pt-BR"/>
-        </w:rPr>
-      </w:pPr>
-      <w:r>
-        <w:rPr>
-          <w:rFonts w:ascii="Times New Roman" w:hAnsi="Times New Roman" w:eastAsia="Times New Roman" w:cs="Times New Roman"/>
-          <w:sz w:val="24"/>
-          <w:szCs w:val="24"/>
-          <w:lang w:eastAsia="pt-BR"/>
-        </w:rPr>
-        <w:br w:type="page"/>
-      </w:r>
-    </w:p>
-    <w:p>
-      <w:pPr>
-        <w:shd w:val="clear" w:color="auto" w:fill="FFFFFF" w:themeFill="background1"/>
-        <w:spacing w:before="60" w:after="100" w:afterAutospacing="1" w:line="360" w:lineRule="auto"/>
-        <w:jc w:val="both"/>
-        <w:rPr>
-          <w:rFonts w:ascii="Times New Roman" w:hAnsi="Times New Roman" w:eastAsia="Times New Roman" w:cs="Times New Roman"/>
-          <w:b/>
-          <w:bCs/>
-          <w:sz w:val="24"/>
-          <w:szCs w:val="24"/>
-          <w:lang w:eastAsia="pt-BR"/>
-        </w:rPr>
-      </w:pPr>
-      <w:r>
-        <w:rPr>
-          <w:rFonts w:ascii="Times New Roman" w:hAnsi="Times New Roman" w:eastAsia="Times New Roman" w:cs="Times New Roman"/>
-          <w:b/>
-          <w:bCs/>
-          <w:sz w:val="24"/>
-          <w:szCs w:val="24"/>
-          <w:lang w:eastAsia="pt-BR"/>
-        </w:rPr>
-        <w:t>CONCLUSÃO</w:t>
-      </w:r>
-    </w:p>
-    <w:p>
-      <w:pPr>
-        <w:shd w:val="clear" w:color="auto" w:fill="FFFFFF" w:themeFill="background1"/>
-        <w:spacing w:before="60" w:after="100" w:afterAutospacing="1" w:line="360" w:lineRule="auto"/>
-        <w:jc w:val="both"/>
-        <w:rPr>
-          <w:rFonts w:ascii="Times New Roman" w:hAnsi="Times New Roman" w:eastAsia="Times New Roman" w:cs="Times New Roman"/>
-          <w:sz w:val="24"/>
-          <w:szCs w:val="24"/>
-          <w:lang w:eastAsia="pt-BR"/>
-        </w:rPr>
-      </w:pPr>
-      <w:r>
-        <w:rPr>
-          <w:rFonts w:ascii="Times New Roman" w:hAnsi="Times New Roman" w:eastAsia="Times New Roman" w:cs="Times New Roman"/>
-          <w:sz w:val="24"/>
-          <w:szCs w:val="24"/>
-          <w:lang w:eastAsia="pt-BR"/>
-        </w:rPr>
-        <w:tab/>
-      </w:r>
-      <w:r>
-        <w:rPr>
-          <w:rFonts w:ascii="Times New Roman" w:hAnsi="Times New Roman" w:eastAsia="Times New Roman" w:cs="Times New Roman"/>
-          <w:sz w:val="24"/>
-          <w:szCs w:val="24"/>
-          <w:lang w:eastAsia="pt-BR"/>
-        </w:rPr>
-        <w:t>Neste trabalho abordamos o desenvolvimento de um banco de dados para o sistema SIM – Slipper Industry Management, e concluímos que a uma grande importância na organização de um banco de dados, principalmente os atributos das tabelas e as relações entre as tabelas, como chave estrangeira.</w:t>
-      </w:r>
-    </w:p>
-    <w:p>
-      <w:pPr>
-        <w:shd w:val="clear" w:color="auto" w:fill="FFFFFF" w:themeFill="background1"/>
-        <w:spacing w:before="60" w:after="100" w:afterAutospacing="1" w:line="360" w:lineRule="auto"/>
-        <w:jc w:val="both"/>
-        <w:rPr>
-          <w:rFonts w:ascii="Times New Roman" w:hAnsi="Times New Roman" w:eastAsia="Times New Roman" w:cs="Times New Roman"/>
-          <w:sz w:val="24"/>
-          <w:szCs w:val="24"/>
-          <w:lang w:eastAsia="pt-BR"/>
-        </w:rPr>
-      </w:pPr>
-      <w:r>
-        <w:rPr>
-          <w:rFonts w:ascii="Times New Roman" w:hAnsi="Times New Roman" w:eastAsia="Times New Roman" w:cs="Times New Roman"/>
-          <w:sz w:val="24"/>
-          <w:szCs w:val="24"/>
-          <w:lang w:eastAsia="pt-BR"/>
-        </w:rPr>
-        <w:tab/>
-      </w:r>
-      <w:r>
-        <w:rPr>
-          <w:rFonts w:ascii="Times New Roman" w:hAnsi="Times New Roman" w:eastAsia="Times New Roman" w:cs="Times New Roman"/>
-          <w:sz w:val="24"/>
-          <w:szCs w:val="24"/>
-          <w:lang w:eastAsia="pt-BR"/>
-        </w:rPr>
-        <w:t>Os objetivos foram cumpridos com sucesso, uma vez que o sistema teve um bom resultado, um banco de dados funcional, pronto para ser implementado em um sistema. E que conseguimos passar um conhecimento fundamental para a criação de um banco de dados apresentando na pratica o funcionamento do sistema.</w:t>
-      </w:r>
-    </w:p>
-    <w:p>
-      <w:pPr>
-        <w:shd w:val="clear" w:color="auto" w:fill="FFFFFF" w:themeFill="background1"/>
-        <w:spacing w:before="60" w:after="100" w:afterAutospacing="1" w:line="360" w:lineRule="auto"/>
-        <w:jc w:val="both"/>
-        <w:rPr>
-          <w:rFonts w:ascii="Times New Roman" w:hAnsi="Times New Roman" w:eastAsia="Times New Roman" w:cs="Times New Roman"/>
-          <w:sz w:val="24"/>
-          <w:szCs w:val="24"/>
-          <w:lang w:eastAsia="pt-BR"/>
-        </w:rPr>
-      </w:pPr>
-    </w:p>
-    <w:p>
-      <w:pPr>
-        <w:rPr>
-          <w:rFonts w:ascii="Times New Roman" w:hAnsi="Times New Roman" w:eastAsia="Times New Roman" w:cs="Times New Roman"/>
-          <w:sz w:val="24"/>
-          <w:szCs w:val="24"/>
-          <w:lang w:eastAsia="pt-BR"/>
-        </w:rPr>
-      </w:pPr>
-      <w:r>
-        <w:rPr>
-          <w:rFonts w:ascii="Times New Roman" w:hAnsi="Times New Roman" w:eastAsia="Times New Roman" w:cs="Times New Roman"/>
-          <w:sz w:val="24"/>
-          <w:szCs w:val="24"/>
-          <w:lang w:eastAsia="pt-BR"/>
-        </w:rPr>
-        <w:br w:type="page"/>
-      </w:r>
-    </w:p>
-    <w:p>
-      <w:pPr>
-        <w:shd w:val="clear" w:color="auto" w:fill="FFFFFF" w:themeFill="background1"/>
-        <w:spacing w:before="60" w:after="100" w:afterAutospacing="1" w:line="360" w:lineRule="auto"/>
-        <w:jc w:val="both"/>
-        <w:rPr>
-          <w:rFonts w:ascii="Times New Roman" w:hAnsi="Times New Roman" w:eastAsia="Times New Roman" w:cs="Times New Roman"/>
-          <w:b/>
-          <w:bCs/>
-          <w:sz w:val="24"/>
-          <w:szCs w:val="24"/>
-          <w:lang w:eastAsia="pt-BR"/>
-        </w:rPr>
-      </w:pPr>
-      <w:r>
-        <w:rPr>
-          <w:rFonts w:ascii="Times New Roman" w:hAnsi="Times New Roman" w:eastAsia="Times New Roman" w:cs="Times New Roman"/>
-          <w:b/>
-          <w:bCs/>
-          <w:sz w:val="24"/>
-          <w:szCs w:val="24"/>
-          <w:lang w:eastAsia="pt-BR"/>
-        </w:rPr>
-        <w:t>REFERÊNCIAS:</w:t>
-      </w:r>
-    </w:p>
-    <w:p>
-      <w:pPr>
-        <w:shd w:val="clear" w:color="auto" w:fill="FFFFFF" w:themeFill="background1"/>
-        <w:spacing w:before="60" w:after="100" w:afterAutospacing="1" w:line="360" w:lineRule="auto"/>
-        <w:jc w:val="both"/>
-        <w:rPr>
-          <w:rFonts w:ascii="Times New Roman" w:hAnsi="Times New Roman" w:eastAsia="Times New Roman" w:cs="Times New Roman"/>
-          <w:sz w:val="24"/>
-          <w:szCs w:val="24"/>
-          <w:lang w:eastAsia="pt-BR"/>
-        </w:rPr>
-      </w:pPr>
-      <w:r>
-        <w:rPr>
-          <w:rFonts w:ascii="Times New Roman" w:hAnsi="Times New Roman" w:eastAsia="Times New Roman" w:cs="Times New Roman"/>
-          <w:sz w:val="24"/>
-          <w:szCs w:val="24"/>
-          <w:lang w:eastAsia="pt-BR"/>
-        </w:rPr>
-        <w:t>Banco de Dados. Wikipedia, 2022. Disponível em: https://pt.wikipedia.org/wiki/Banco_de_dados. Acesso em: 07 mar 2022.</w:t>
-      </w:r>
-    </w:p>
-    <w:p>
-      <w:pPr>
-        <w:shd w:val="clear" w:color="auto" w:fill="FFFFFF" w:themeFill="background1"/>
-        <w:spacing w:before="60" w:after="100" w:afterAutospacing="1" w:line="360" w:lineRule="auto"/>
-        <w:jc w:val="both"/>
-        <w:rPr>
-          <w:rFonts w:ascii="Times New Roman" w:hAnsi="Times New Roman" w:eastAsia="Times New Roman" w:cs="Times New Roman"/>
-          <w:sz w:val="24"/>
-          <w:szCs w:val="24"/>
-          <w:lang w:eastAsia="pt-BR"/>
-        </w:rPr>
-      </w:pPr>
-      <w:r>
-        <w:rPr>
-          <w:rFonts w:ascii="Times New Roman" w:hAnsi="Times New Roman" w:eastAsia="Times New Roman" w:cs="Times New Roman"/>
-          <w:sz w:val="24"/>
-          <w:szCs w:val="24"/>
-          <w:lang w:eastAsia="pt-BR"/>
-        </w:rPr>
-        <w:t>Erp para confecção. Sistema para Confecção 2022. Disponível em: https://www.sistemaparaconfeccao.com.br/erp-para-confeccao-ad/?gclid=Cj0KCQjwntCVBhDdARIsAMEwAClrkrcKTpoA_RF0ejprNjADVQJHGLrfIkV0BDM7PEn7rVCgd-rubjsaApbyEALw_wcB. Acesso em: 23 mai. 2022.</w:t>
-      </w:r>
-    </w:p>
-    <w:p>
-      <w:pPr>
-        <w:shd w:val="clear" w:color="auto" w:fill="FFFFFF" w:themeFill="background1"/>
-        <w:spacing w:before="60" w:after="100" w:afterAutospacing="1" w:line="360" w:lineRule="auto"/>
-        <w:jc w:val="both"/>
-        <w:rPr>
-          <w:rFonts w:ascii="Times New Roman" w:hAnsi="Times New Roman" w:eastAsia="Times New Roman" w:cs="Times New Roman"/>
-          <w:sz w:val="24"/>
-          <w:szCs w:val="24"/>
-          <w:lang w:eastAsia="pt-BR"/>
-        </w:rPr>
-      </w:pPr>
-      <w:r>
-        <w:rPr>
-          <w:rFonts w:ascii="Times New Roman" w:hAnsi="Times New Roman" w:eastAsia="Times New Roman" w:cs="Times New Roman"/>
-          <w:sz w:val="24"/>
-          <w:szCs w:val="24"/>
-          <w:lang w:eastAsia="pt-BR"/>
-        </w:rPr>
-        <w:t>Principais comandos SQL. DevMedia, 2007. Disponível em: https://www.devmedia.com.br/principais-comandos-sql/5748. Acesso em: 28 mai. 2022</w:t>
-      </w:r>
-    </w:p>
-    <w:p>
-      <w:pPr>
-        <w:rPr>
-          <w:rFonts w:ascii="Times New Roman" w:hAnsi="Times New Roman" w:eastAsia="Times New Roman" w:cs="Times New Roman"/>
-          <w:sz w:val="24"/>
-          <w:szCs w:val="24"/>
-          <w:lang w:eastAsia="pt-BR"/>
-        </w:rPr>
-      </w:pPr>
-      <w:r>
-        <w:rPr>
-          <w:rFonts w:ascii="Times New Roman" w:hAnsi="Times New Roman" w:eastAsia="Times New Roman" w:cs="Times New Roman"/>
-          <w:sz w:val="24"/>
-          <w:szCs w:val="24"/>
-          <w:lang w:eastAsia="pt-BR"/>
-        </w:rPr>
-        <w:br w:type="page"/>
-      </w:r>
-    </w:p>
-    <w:p>
-      <w:pPr>
-        <w:shd w:val="clear" w:color="auto" w:fill="FFFFFF" w:themeFill="background1"/>
-        <w:spacing w:before="60" w:after="100" w:afterAutospacing="1" w:line="360" w:lineRule="auto"/>
-        <w:jc w:val="both"/>
-        <w:rPr>
-          <w:rFonts w:hint="default" w:ascii="Times New Roman" w:hAnsi="Times New Roman" w:eastAsia="Times New Roman" w:cs="Times New Roman"/>
-          <w:sz w:val="24"/>
-          <w:szCs w:val="24"/>
-          <w:lang w:val="en-US" w:eastAsia="pt-BR"/>
-        </w:rPr>
-      </w:pPr>
-      <w:r>
-        <w:rPr>
-          <w:rFonts w:hint="default" w:ascii="Times New Roman" w:hAnsi="Times New Roman" w:eastAsia="Times New Roman" w:cs="Times New Roman"/>
-          <w:b/>
-          <w:bCs/>
-          <w:sz w:val="24"/>
-          <w:szCs w:val="24"/>
-          <w:lang w:val="en-US" w:eastAsia="pt-BR"/>
-        </w:rPr>
-        <w:t>ANEXOS</w:t>
-      </w:r>
-    </w:p>
-    <w:p>
-      <w:pPr>
-        <w:shd w:val="clear" w:color="auto" w:fill="FFFFFF" w:themeFill="background1"/>
-        <w:spacing w:before="60" w:after="100" w:afterAutospacing="1" w:line="360" w:lineRule="auto"/>
-        <w:jc w:val="both"/>
-        <w:rPr>
-          <w:rStyle w:val="5"/>
-          <w:rFonts w:hint="default" w:ascii="Times New Roman" w:hAnsi="Times New Roman" w:eastAsia="Times New Roman" w:cs="Times New Roman"/>
-          <w:sz w:val="24"/>
-          <w:szCs w:val="24"/>
-          <w:lang w:val="en-US" w:eastAsia="pt-BR"/>
-        </w:rPr>
-      </w:pPr>
-      <w:r>
         <w:rPr>
           <w:rFonts w:hint="default" w:ascii="Times New Roman" w:hAnsi="Times New Roman" w:eastAsia="Times New Roman" w:cs="Times New Roman"/>
           <w:color w:val="auto"/>
@@ -3756,8 +3610,7 @@
           <w:u w:val="none"/>
           <w:lang w:val="en-US" w:eastAsia="pt-BR"/>
         </w:rPr>
-        <w:fldChar w:fldCharType="begin"/>
-      </w:r>
+      </w:pPr>
       <w:r>
         <w:rPr>
           <w:rFonts w:hint="default" w:ascii="Times New Roman" w:hAnsi="Times New Roman" w:eastAsia="Times New Roman" w:cs="Times New Roman"/>
@@ -3767,7 +3620,7 @@
           <w:u w:val="none"/>
           <w:lang w:val="en-US" w:eastAsia="pt-BR"/>
         </w:rPr>
-        <w:instrText xml:space="preserve"> HYPERLINK "https://github.com/joaopaludo/RailWise/blob/main/docs/Dicionario%20de%20dados.pdf" </w:instrText>
+        <w:fldChar w:fldCharType="begin"/>
       </w:r>
       <w:r>
         <w:rPr>
@@ -3778,49 +3631,8 @@
           <w:u w:val="none"/>
           <w:lang w:val="en-US" w:eastAsia="pt-BR"/>
         </w:rPr>
-        <w:fldChar w:fldCharType="separate"/>
-      </w:r>
-      <w:r>
-        <w:rPr>
-          <w:rStyle w:val="5"/>
-          <w:rFonts w:hint="default" w:ascii="Times New Roman" w:hAnsi="Times New Roman" w:eastAsia="Times New Roman" w:cs="Times New Roman"/>
-          <w:sz w:val="24"/>
-          <w:szCs w:val="24"/>
-          <w:lang w:val="en-US" w:eastAsia="pt-BR"/>
-        </w:rPr>
-        <w:t>ANEXO 01 (DICIONÁRIO DE DADOS)</w:t>
-      </w:r>
-      <w:r>
-        <w:rPr>
-          <w:rFonts w:hint="default" w:ascii="Times New Roman" w:hAnsi="Times New Roman" w:eastAsia="Times New Roman" w:cs="Times New Roman"/>
-          <w:sz w:val="24"/>
-          <w:szCs w:val="24"/>
-          <w:lang w:val="en-US" w:eastAsia="pt-BR"/>
-        </w:rPr>
-        <w:t xml:space="preserve">: Localizavel dentro do GitHub Em: </w:t>
-      </w:r>
-      <w:r>
-        <w:rPr>
-          <w:rFonts w:hint="default" w:ascii="Times New Roman" w:hAnsi="Times New Roman" w:eastAsia="Times New Roman"/>
-          <w:sz w:val="24"/>
-          <w:szCs w:val="24"/>
-          <w:lang w:val="en-US" w:eastAsia="pt-BR"/>
-        </w:rPr>
-        <w:t>docs/Dicionario de dados.pdf</w:t>
-      </w:r>
-    </w:p>
-    <w:p>
-      <w:pPr>
-        <w:shd w:val="clear" w:color="auto" w:fill="FFFFFF" w:themeFill="background1"/>
-        <w:spacing w:before="60" w:after="100" w:afterAutospacing="1" w:line="360" w:lineRule="auto"/>
-        <w:jc w:val="both"/>
-        <w:rPr>
-          <w:rFonts w:hint="default" w:ascii="Times New Roman" w:hAnsi="Times New Roman" w:eastAsia="Times New Roman" w:cs="Times New Roman"/>
-          <w:sz w:val="24"/>
-          <w:szCs w:val="24"/>
-          <w:lang w:val="en-US" w:eastAsia="pt-BR"/>
-        </w:rPr>
-      </w:pPr>
+        <w:instrText xml:space="preserve"> HYPERLINK "https://github.com/joaopaludo/RailWise/blob/main/docs/Dicionario%20de%20dados.pdf" </w:instrText>
+      </w:r>
       <w:r>
         <w:rPr>
           <w:rFonts w:hint="default" w:ascii="Times New Roman" w:hAnsi="Times New Roman" w:eastAsia="Times New Roman" w:cs="Times New Roman"/>
@@ -3830,48 +3642,21 @@
           <w:u w:val="none"/>
           <w:lang w:val="en-US" w:eastAsia="pt-BR"/>
         </w:rPr>
-        <w:fldChar w:fldCharType="end"/>
+        <w:fldChar w:fldCharType="separate"/>
       </w:r>
       <w:r>
         <w:rPr>
           <w:rFonts w:hint="default" w:ascii="Times New Roman" w:hAnsi="Times New Roman" w:eastAsia="Times New Roman" w:cs="Times New Roman"/>
-          <w:sz w:val="24"/>
-          <w:szCs w:val="24"/>
-          <w:lang w:val="en-US" w:eastAsia="pt-BR"/>
-        </w:rPr>
-        <w:fldChar w:fldCharType="begin"/>
-      </w:r>
-      <w:r>
-        <w:rPr>
-          <w:rFonts w:hint="default" w:ascii="Times New Roman" w:hAnsi="Times New Roman" w:eastAsia="Times New Roman" w:cs="Times New Roman"/>
-          <w:sz w:val="24"/>
-          <w:szCs w:val="24"/>
-          <w:lang w:val="en-US" w:eastAsia="pt-BR"/>
-        </w:rPr>
-        <w:instrText xml:space="preserve"> HYPERLINK "https://github.com/joaopaludo/RailWise/blob/main/scripts/script_criacao_railwise.sql" </w:instrText>
-      </w:r>
-      <w:r>
-        <w:rPr>
-          <w:rFonts w:hint="default" w:ascii="Times New Roman" w:hAnsi="Times New Roman" w:eastAsia="Times New Roman" w:cs="Times New Roman"/>
-          <w:sz w:val="24"/>
-          <w:szCs w:val="24"/>
-          <w:lang w:val="en-US" w:eastAsia="pt-BR"/>
-        </w:rPr>
-        <w:fldChar w:fldCharType="separate"/>
-      </w:r>
-      <w:r>
-        <w:rPr>
-          <w:rStyle w:val="5"/>
-          <w:rFonts w:hint="default" w:ascii="Times New Roman" w:hAnsi="Times New Roman" w:eastAsia="Times New Roman" w:cs="Times New Roman"/>
-          <w:sz w:val="24"/>
-          <w:szCs w:val="24"/>
-          <w:lang w:val="en-US" w:eastAsia="pt-BR"/>
-        </w:rPr>
-        <w:t>ANEXO 02 (</w:t>
-      </w:r>
-      <w:r>
-        <w:rPr>
-          <w:rStyle w:val="5"/>
+          <w:color w:val="auto"/>
+          <w:sz w:val="24"/>
+          <w:szCs w:val="24"/>
+          <w:u w:val="none"/>
+          <w:lang w:val="en-US" w:eastAsia="pt-BR"/>
+        </w:rPr>
+        <w:t>ANEXO 01 (</w:t>
+      </w:r>
+      <w:r>
+        <w:rPr>
           <w:rFonts w:ascii="Times New Roman" w:hAnsi="Times New Roman" w:eastAsia="Times New Roman" w:cs="Times New Roman"/>
           <w:b w:val="0"/>
           <w:bCs w:val="0"/>
@@ -3879,21 +3664,584 @@
           <w:szCs w:val="24"/>
           <w:lang w:eastAsia="pt-BR"/>
         </w:rPr>
-        <w:t>SCRIPTS</w:t>
+        <w:t>Dicion</w:t>
+      </w:r>
+      <w:r>
+        <w:rPr>
+          <w:rFonts w:hint="default" w:ascii="Times New Roman" w:hAnsi="Times New Roman" w:eastAsia="Times New Roman" w:cs="Times New Roman"/>
+          <w:b w:val="0"/>
+          <w:bCs w:val="0"/>
+          <w:sz w:val="24"/>
+          <w:szCs w:val="24"/>
+          <w:lang w:val="en-US" w:eastAsia="pt-BR"/>
+        </w:rPr>
+        <w:t>á</w:t>
+      </w:r>
+      <w:r>
+        <w:rPr>
+          <w:rFonts w:ascii="Times New Roman" w:hAnsi="Times New Roman" w:eastAsia="Times New Roman" w:cs="Times New Roman"/>
+          <w:b w:val="0"/>
+          <w:bCs w:val="0"/>
+          <w:sz w:val="24"/>
+          <w:szCs w:val="24"/>
+          <w:lang w:eastAsia="pt-BR"/>
+        </w:rPr>
+        <w:t>rio de dados</w:t>
+      </w:r>
+      <w:r>
+        <w:rPr>
+          <w:rFonts w:hint="default" w:ascii="Times New Roman" w:hAnsi="Times New Roman" w:eastAsia="Times New Roman" w:cs="Times New Roman"/>
+          <w:b/>
+          <w:bCs/>
+          <w:sz w:val="24"/>
+          <w:szCs w:val="24"/>
+          <w:lang w:val="en-US" w:eastAsia="pt-BR"/>
+        </w:rPr>
+        <w:t>)</w:t>
+      </w:r>
+      <w:r>
+        <w:rPr>
+          <w:rFonts w:hint="default" w:ascii="Times New Roman" w:hAnsi="Times New Roman" w:eastAsia="Times New Roman" w:cs="Times New Roman"/>
+          <w:color w:val="auto"/>
+          <w:sz w:val="24"/>
+          <w:szCs w:val="24"/>
+          <w:u w:val="none"/>
+          <w:lang w:val="en-US" w:eastAsia="pt-BR"/>
+        </w:rPr>
+        <w:t xml:space="preserve">: </w:t>
+      </w:r>
+      <w:r>
+        <w:rPr>
+          <w:rFonts w:hint="default" w:ascii="Times New Roman" w:hAnsi="Times New Roman" w:eastAsia="Times New Roman" w:cs="Times New Roman"/>
+          <w:sz w:val="24"/>
+          <w:szCs w:val="24"/>
+          <w:lang w:val="en-US" w:eastAsia="pt-BR"/>
+        </w:rPr>
+        <w:t xml:space="preserve">Localizado dentro do GitHub Em: </w:t>
+      </w:r>
+      <w:r>
+        <w:rPr>
+          <w:rFonts w:hint="default" w:ascii="Times New Roman" w:hAnsi="Times New Roman" w:eastAsia="Times New Roman"/>
+          <w:sz w:val="24"/>
+          <w:szCs w:val="24"/>
+          <w:lang w:val="en-US" w:eastAsia="pt-BR"/>
+        </w:rPr>
+        <w:t>https://github.com/joaopaludo/RailWise/blob/main/docs/Dicionario%20de%20dados.pdf</w:t>
+      </w:r>
+      <w:r>
+        <w:rPr>
+          <w:rFonts w:hint="default" w:ascii="Times New Roman" w:hAnsi="Times New Roman" w:eastAsia="Times New Roman" w:cs="Times New Roman"/>
+          <w:color w:val="auto"/>
+          <w:sz w:val="24"/>
+          <w:szCs w:val="24"/>
+          <w:u w:val="none"/>
+          <w:lang w:val="en-US" w:eastAsia="pt-BR"/>
+        </w:rPr>
+        <w:fldChar w:fldCharType="end"/>
+      </w:r>
+    </w:p>
+    <w:p>
+      <w:pPr>
+        <w:shd w:val="clear" w:color="auto" w:fill="FFFFFF" w:themeFill="background1"/>
+        <w:spacing w:before="60" w:after="100" w:afterAutospacing="1" w:line="360" w:lineRule="auto"/>
+        <w:jc w:val="both"/>
+        <w:rPr>
+          <w:rFonts w:hint="default" w:ascii="Times New Roman" w:hAnsi="Times New Roman" w:eastAsia="Times New Roman" w:cs="Times New Roman"/>
+          <w:b/>
+          <w:bCs/>
+          <w:sz w:val="24"/>
+          <w:szCs w:val="24"/>
+          <w:lang w:val="en-US" w:eastAsia="pt-BR"/>
+        </w:rPr>
+      </w:pPr>
+      <w:r>
+        <w:rPr>
+          <w:rFonts w:hint="default" w:ascii="Times New Roman" w:hAnsi="Times New Roman" w:eastAsia="Times New Roman" w:cs="Times New Roman"/>
+          <w:color w:val="auto"/>
+          <w:sz w:val="24"/>
+          <w:szCs w:val="24"/>
+          <w:u w:val="none"/>
+          <w:lang w:val="en-US" w:eastAsia="pt-BR"/>
+        </w:rPr>
+        <w:t>ANEXO 02 (</w:t>
+      </w:r>
+      <w:r>
+        <w:rPr>
+          <w:rFonts w:ascii="Times New Roman" w:hAnsi="Times New Roman" w:eastAsia="Times New Roman" w:cs="Times New Roman"/>
+          <w:b w:val="0"/>
+          <w:bCs w:val="0"/>
+          <w:sz w:val="24"/>
+          <w:szCs w:val="24"/>
+          <w:lang w:eastAsia="pt-BR"/>
+        </w:rPr>
+        <w:t>Modelo ER (Entidade Relacionamento</w:t>
+      </w:r>
+      <w:r>
+        <w:rPr>
+          <w:rFonts w:hint="default" w:ascii="Times New Roman" w:hAnsi="Times New Roman" w:eastAsia="Times New Roman" w:cs="Times New Roman"/>
+          <w:b w:val="0"/>
+          <w:bCs w:val="0"/>
+          <w:sz w:val="24"/>
+          <w:szCs w:val="24"/>
+          <w:lang w:val="en-US" w:eastAsia="pt-BR"/>
+        </w:rPr>
+        <w:t>)):</w:t>
+      </w:r>
+      <w:r>
+        <w:rPr>
+          <w:rFonts w:hint="default" w:ascii="Times New Roman" w:hAnsi="Times New Roman" w:eastAsia="Times New Roman" w:cs="Times New Roman"/>
+          <w:b/>
+          <w:bCs/>
+          <w:sz w:val="24"/>
+          <w:szCs w:val="24"/>
+          <w:lang w:val="en-US" w:eastAsia="pt-BR"/>
+        </w:rPr>
+        <w:t xml:space="preserve"> </w:t>
+      </w:r>
+      <w:r>
+        <w:rPr>
+          <w:rFonts w:hint="default" w:ascii="Times New Roman" w:hAnsi="Times New Roman" w:eastAsia="Times New Roman" w:cs="Times New Roman"/>
+          <w:sz w:val="24"/>
+          <w:szCs w:val="24"/>
+          <w:lang w:val="en-US" w:eastAsia="pt-BR"/>
+        </w:rPr>
+        <w:t xml:space="preserve">Localizado dentro do GitHub Em: </w:t>
+      </w:r>
+      <w:r>
+        <w:rPr>
+          <w:rFonts w:hint="default" w:ascii="Times New Roman" w:hAnsi="Times New Roman" w:eastAsia="Times New Roman"/>
+          <w:sz w:val="24"/>
+          <w:szCs w:val="24"/>
+          <w:lang w:val="en-US" w:eastAsia="pt-BR"/>
+        </w:rPr>
+        <w:t>https://drive.google.com/file/d/1LBKVQRPrkTmD-oIts0ntpA35ROGOFLHv/view?usp=sharing</w:t>
+      </w:r>
+    </w:p>
+    <w:p>
+      <w:pPr>
+        <w:shd w:val="clear" w:color="auto" w:fill="FFFFFF" w:themeFill="background1"/>
+        <w:spacing w:before="60" w:after="100" w:afterAutospacing="1" w:line="360" w:lineRule="auto"/>
+        <w:jc w:val="both"/>
+        <w:rPr>
+          <w:rFonts w:hint="default" w:ascii="Times New Roman" w:hAnsi="Times New Roman" w:eastAsia="Times New Roman"/>
+          <w:sz w:val="24"/>
+          <w:szCs w:val="24"/>
+          <w:lang w:val="en-US" w:eastAsia="pt-BR"/>
+        </w:rPr>
+      </w:pPr>
+      <w:r>
+        <w:rPr>
+          <w:rFonts w:hint="default" w:ascii="Times New Roman" w:hAnsi="Times New Roman" w:eastAsia="Times New Roman" w:cs="Times New Roman"/>
+          <w:sz w:val="24"/>
+          <w:szCs w:val="24"/>
+          <w:lang w:val="en-US" w:eastAsia="pt-BR"/>
+        </w:rPr>
+        <w:t xml:space="preserve">ANEXO 03 (SCRIPTS): Localizado dentro do GitHub Em: </w:t>
+      </w:r>
+      <w:r>
+        <w:rPr>
+          <w:rFonts w:hint="default" w:ascii="Times New Roman" w:hAnsi="Times New Roman" w:eastAsia="Times New Roman"/>
+          <w:sz w:val="24"/>
+          <w:szCs w:val="24"/>
+          <w:lang w:val="en-US" w:eastAsia="pt-BR"/>
+        </w:rPr>
+        <w:t>https://github.com/joaopaludo/RailWise/blob/main/scripts/script_criacao_railwise.sql</w:t>
+      </w:r>
+    </w:p>
+    <w:p>
+      <w:pPr>
+        <w:spacing w:line="360" w:lineRule="auto"/>
+        <w:jc w:val="both"/>
+        <w:rPr>
+          <w:rFonts w:ascii="Times New Roman" w:hAnsi="Times New Roman" w:eastAsia="Times New Roman" w:cs="Times New Roman"/>
+          <w:sz w:val="24"/>
+          <w:szCs w:val="24"/>
+          <w:lang w:eastAsia="pt-BR"/>
+        </w:rPr>
+      </w:pPr>
+    </w:p>
+    <w:p>
+      <w:pPr>
+        <w:rPr>
+          <w:rFonts w:ascii="Times New Roman" w:hAnsi="Times New Roman" w:eastAsia="Times New Roman" w:cs="Times New Roman"/>
+          <w:b/>
+          <w:bCs/>
+          <w:sz w:val="24"/>
+          <w:szCs w:val="24"/>
+          <w:lang w:eastAsia="pt-BR"/>
+        </w:rPr>
+      </w:pPr>
+      <w:r>
+        <w:rPr>
+          <w:rFonts w:ascii="Times New Roman" w:hAnsi="Times New Roman" w:eastAsia="Times New Roman" w:cs="Times New Roman"/>
+          <w:b/>
+          <w:bCs/>
+          <w:sz w:val="24"/>
+          <w:szCs w:val="24"/>
+          <w:lang w:eastAsia="pt-BR"/>
+        </w:rPr>
+        <w:br w:type="page"/>
+      </w:r>
+    </w:p>
+    <w:p>
+      <w:pPr>
+        <w:shd w:val="clear" w:color="auto" w:fill="FFFFFF" w:themeFill="background1"/>
+        <w:spacing w:before="60" w:after="100" w:afterAutospacing="1" w:line="360" w:lineRule="auto"/>
+        <w:jc w:val="both"/>
+        <w:rPr>
+          <w:rFonts w:ascii="Times New Roman" w:hAnsi="Times New Roman" w:eastAsia="Times New Roman" w:cs="Times New Roman"/>
+          <w:b/>
+          <w:bCs/>
+          <w:sz w:val="24"/>
+          <w:szCs w:val="24"/>
+          <w:lang w:eastAsia="pt-BR"/>
+        </w:rPr>
+      </w:pPr>
+      <w:r>
+        <w:rPr>
+          <w:rFonts w:ascii="Times New Roman" w:hAnsi="Times New Roman" w:eastAsia="Times New Roman" w:cs="Times New Roman"/>
+          <w:b/>
+          <w:bCs/>
+          <w:sz w:val="24"/>
+          <w:szCs w:val="24"/>
+          <w:lang w:eastAsia="pt-BR"/>
+        </w:rPr>
+        <w:t>CONCLUSÃO</w:t>
+      </w:r>
+    </w:p>
+    <w:p>
+      <w:pPr>
+        <w:shd w:val="clear" w:color="auto" w:fill="FFFFFF" w:themeFill="background1"/>
+        <w:spacing w:before="60" w:after="100" w:afterAutospacing="1" w:line="360" w:lineRule="auto"/>
+        <w:jc w:val="both"/>
+        <w:rPr>
+          <w:rFonts w:hint="default" w:ascii="Times New Roman" w:hAnsi="Times New Roman" w:eastAsia="Times New Roman" w:cs="Times New Roman"/>
+          <w:sz w:val="24"/>
+          <w:szCs w:val="24"/>
+          <w:lang w:val="en-US" w:eastAsia="pt-BR"/>
+        </w:rPr>
+      </w:pPr>
+      <w:r>
+        <w:rPr>
+          <w:rFonts w:ascii="Times New Roman" w:hAnsi="Times New Roman" w:eastAsia="Times New Roman" w:cs="Times New Roman"/>
+          <w:sz w:val="24"/>
+          <w:szCs w:val="24"/>
+          <w:lang w:eastAsia="pt-BR"/>
+        </w:rPr>
+        <w:tab/>
+      </w:r>
+      <w:r>
+        <w:rPr>
+          <w:rFonts w:hint="default" w:ascii="Times New Roman" w:hAnsi="Times New Roman" w:eastAsia="Times New Roman" w:cs="Times New Roman"/>
+          <w:sz w:val="24"/>
+          <w:szCs w:val="24"/>
+          <w:lang w:val="en-US" w:eastAsia="pt-BR"/>
+        </w:rPr>
+        <w:t>No desenvolvimento do banco de dados da RailWise, concluímos que não há como criar um bom banco de dados funcional, sem ter um levantamento completo e detalhado dos requisitos. Visamos também a importância das relações entre tabelas, uma vez que, em caso de erros, pode comprometer as demais funcionalidades do banco de dados. Sem o levantamento completo e detalhado dos requisitos e funcionalidades do banco de dados, percebeu-se que há dificuldade em criar material, e também elaborar um banco de dados de boa qualidade. Como nenhum membro da equipe possuía de fato experiência prática com a área e nenhum contato para esclarecer dúvidas diretamente, em alguns momentos foi difícil determinar quais atribuições o banco deveria ou não possuir.</w:t>
+      </w:r>
+    </w:p>
+    <w:p>
+      <w:pPr>
+        <w:shd w:val="clear" w:color="auto" w:fill="FFFFFF" w:themeFill="background1"/>
+        <w:spacing w:before="60" w:after="100" w:afterAutospacing="1" w:line="360" w:lineRule="auto"/>
+        <w:jc w:val="both"/>
+        <w:rPr>
+          <w:rFonts w:hint="default" w:ascii="Times New Roman" w:hAnsi="Times New Roman" w:eastAsia="Times New Roman" w:cs="Times New Roman"/>
+          <w:sz w:val="24"/>
+          <w:szCs w:val="24"/>
+          <w:lang w:val="en-US" w:eastAsia="pt-BR"/>
+        </w:rPr>
+      </w:pPr>
+      <w:r>
+        <w:rPr>
+          <w:rFonts w:hint="default" w:ascii="Times New Roman" w:hAnsi="Times New Roman" w:eastAsia="Times New Roman" w:cs="Times New Roman"/>
+          <w:sz w:val="24"/>
+          <w:szCs w:val="24"/>
+          <w:lang w:val="en-US" w:eastAsia="pt-BR"/>
+        </w:rPr>
+        <w:t>Acreditamos que cumprimos nosso principal objetivo neste trabalho, o qual era aprender como criar um bom banco de dados funcional, de forma a evitar possíveis problemas no  funcionamento do banco de dados.</w:t>
+      </w:r>
+    </w:p>
+    <w:p>
+      <w:pPr>
+        <w:rPr>
+          <w:rFonts w:ascii="Times New Roman" w:hAnsi="Times New Roman" w:eastAsia="Times New Roman" w:cs="Times New Roman"/>
+          <w:b/>
+          <w:bCs/>
+          <w:sz w:val="24"/>
+          <w:szCs w:val="24"/>
+          <w:lang w:eastAsia="pt-BR"/>
+        </w:rPr>
+      </w:pPr>
+    </w:p>
+    <w:p>
+      <w:pPr>
+        <w:rPr>
+          <w:rFonts w:ascii="Times New Roman" w:hAnsi="Times New Roman" w:eastAsia="Times New Roman" w:cs="Times New Roman"/>
+          <w:b/>
+          <w:bCs/>
+          <w:sz w:val="24"/>
+          <w:szCs w:val="24"/>
+          <w:lang w:eastAsia="pt-BR"/>
+        </w:rPr>
+      </w:pPr>
+      <w:r>
+        <w:rPr>
+          <w:rFonts w:ascii="Times New Roman" w:hAnsi="Times New Roman" w:eastAsia="Times New Roman" w:cs="Times New Roman"/>
+          <w:b/>
+          <w:bCs/>
+          <w:sz w:val="24"/>
+          <w:szCs w:val="24"/>
+          <w:lang w:eastAsia="pt-BR"/>
+        </w:rPr>
+        <w:br w:type="page"/>
+      </w:r>
+    </w:p>
+    <w:p>
+      <w:pPr>
+        <w:shd w:val="clear" w:color="auto" w:fill="FFFFFF" w:themeFill="background1"/>
+        <w:spacing w:before="60" w:after="100" w:afterAutospacing="1" w:line="360" w:lineRule="auto"/>
+        <w:jc w:val="both"/>
+        <w:rPr>
+          <w:rFonts w:ascii="Times New Roman" w:hAnsi="Times New Roman" w:eastAsia="Times New Roman" w:cs="Times New Roman"/>
+          <w:b/>
+          <w:bCs/>
+          <w:sz w:val="24"/>
+          <w:szCs w:val="24"/>
+          <w:lang w:eastAsia="pt-BR"/>
+        </w:rPr>
+      </w:pPr>
+      <w:r>
+        <w:rPr>
+          <w:rFonts w:ascii="Times New Roman" w:hAnsi="Times New Roman" w:eastAsia="Times New Roman" w:cs="Times New Roman"/>
+          <w:b/>
+          <w:bCs/>
+          <w:sz w:val="24"/>
+          <w:szCs w:val="24"/>
+          <w:lang w:eastAsia="pt-BR"/>
+        </w:rPr>
+        <w:t>REFERÊNCIAS:</w:t>
+      </w:r>
+    </w:p>
+    <w:p>
+      <w:pPr>
+        <w:spacing w:line="360" w:lineRule="auto"/>
+        <w:jc w:val="both"/>
+        <w:rPr>
+          <w:rFonts w:hint="default" w:ascii="Times New Roman" w:hAnsi="Times New Roman" w:eastAsia="Times New Roman" w:cs="Times New Roman"/>
+          <w:sz w:val="24"/>
+          <w:szCs w:val="24"/>
+          <w:lang w:val="en-US" w:eastAsia="pt-BR"/>
+        </w:rPr>
+      </w:pPr>
+      <w:r>
+        <w:rPr>
+          <w:rFonts w:hint="default" w:ascii="Times New Roman" w:hAnsi="Times New Roman" w:eastAsia="Times New Roman"/>
+          <w:b/>
+          <w:bCs/>
+          <w:sz w:val="24"/>
+          <w:szCs w:val="24"/>
+          <w:lang w:eastAsia="pt-BR"/>
+        </w:rPr>
+        <w:t>Boletim de Logística -  A Retomada dos Investimentos Ferroviários para Aumentar a Eficiência da Matriz de Transportes</w:t>
+      </w:r>
+      <w:r>
+        <w:rPr>
+          <w:rFonts w:hint="default" w:ascii="Times New Roman" w:hAnsi="Times New Roman" w:eastAsia="Times New Roman"/>
+          <w:b/>
+          <w:bCs/>
+          <w:sz w:val="24"/>
+          <w:szCs w:val="24"/>
+          <w:lang w:val="en-US" w:eastAsia="pt-BR"/>
+        </w:rPr>
+        <w:t>.</w:t>
+      </w:r>
+      <w:r>
+        <w:rPr>
+          <w:rFonts w:hint="default" w:ascii="Times New Roman" w:hAnsi="Times New Roman" w:eastAsia="Times New Roman"/>
+          <w:b w:val="0"/>
+          <w:bCs w:val="0"/>
+          <w:sz w:val="24"/>
+          <w:szCs w:val="24"/>
+          <w:lang w:val="en-US" w:eastAsia="pt-BR"/>
+        </w:rPr>
+        <w:t xml:space="preserve"> 2021</w:t>
+      </w:r>
+      <w:r>
+        <w:rPr>
+          <w:rFonts w:hint="default" w:ascii="Times New Roman" w:hAnsi="Times New Roman" w:eastAsia="Times New Roman"/>
+          <w:sz w:val="24"/>
+          <w:szCs w:val="24"/>
+          <w:lang w:val="en-US" w:eastAsia="pt-BR"/>
+        </w:rPr>
+        <w:t xml:space="preserve">. Disponível Em: </w:t>
+      </w:r>
+      <w:r>
+        <w:rPr>
+          <w:rFonts w:hint="default" w:ascii="Times New Roman" w:hAnsi="Times New Roman" w:eastAsia="Times New Roman"/>
+          <w:sz w:val="24"/>
+          <w:szCs w:val="24"/>
+          <w:lang w:val="en-US" w:eastAsia="pt-BR"/>
+        </w:rPr>
+        <w:fldChar w:fldCharType="begin"/>
+      </w:r>
+      <w:r>
+        <w:rPr>
+          <w:rFonts w:hint="default" w:ascii="Times New Roman" w:hAnsi="Times New Roman" w:eastAsia="Times New Roman"/>
+          <w:sz w:val="24"/>
+          <w:szCs w:val="24"/>
+          <w:lang w:val="en-US" w:eastAsia="pt-BR"/>
+        </w:rPr>
+        <w:instrText xml:space="preserve"> HYPERLINK "https://drive.google.com/drive/folders/1hCuJqvzqSq0HZNZeYxRIbI8rKLyNXt8E." </w:instrText>
+      </w:r>
+      <w:r>
+        <w:rPr>
+          <w:rFonts w:hint="default" w:ascii="Times New Roman" w:hAnsi="Times New Roman" w:eastAsia="Times New Roman"/>
+          <w:sz w:val="24"/>
+          <w:szCs w:val="24"/>
+          <w:lang w:val="en-US" w:eastAsia="pt-BR"/>
+        </w:rPr>
+        <w:fldChar w:fldCharType="separate"/>
       </w:r>
       <w:r>
         <w:rPr>
           <w:rStyle w:val="5"/>
+          <w:rFonts w:hint="default" w:ascii="Times New Roman" w:hAnsi="Times New Roman" w:eastAsia="Times New Roman"/>
+          <w:sz w:val="24"/>
+          <w:szCs w:val="24"/>
+          <w:lang w:val="en-US" w:eastAsia="pt-BR"/>
+        </w:rPr>
+        <w:t>https://drive.google.com/drive/folders/1hCuJqvzqSq0HZNZeYxRIbI8rKLyNXt8E.</w:t>
+      </w:r>
+      <w:r>
+        <w:rPr>
+          <w:rFonts w:hint="default" w:ascii="Times New Roman" w:hAnsi="Times New Roman" w:eastAsia="Times New Roman"/>
+          <w:sz w:val="24"/>
+          <w:szCs w:val="24"/>
+          <w:lang w:val="en-US" w:eastAsia="pt-BR"/>
+        </w:rPr>
+        <w:fldChar w:fldCharType="end"/>
+      </w:r>
+      <w:r>
+        <w:rPr>
+          <w:rFonts w:hint="default" w:ascii="Times New Roman" w:hAnsi="Times New Roman" w:eastAsia="Times New Roman"/>
+          <w:sz w:val="24"/>
+          <w:szCs w:val="24"/>
+          <w:lang w:val="en-US" w:eastAsia="pt-BR"/>
+        </w:rPr>
+        <w:t xml:space="preserve"> Acesso em: 01 jul. 2023.</w:t>
+      </w:r>
+    </w:p>
+    <w:p>
+      <w:pPr>
+        <w:spacing w:line="360" w:lineRule="auto"/>
+        <w:jc w:val="both"/>
+        <w:rPr>
+          <w:rFonts w:hint="default" w:ascii="Times New Roman" w:hAnsi="Times New Roman" w:eastAsia="Times New Roman"/>
+          <w:b/>
+          <w:bCs/>
+          <w:sz w:val="24"/>
+          <w:szCs w:val="24"/>
+          <w:lang w:val="en-US" w:eastAsia="pt-BR"/>
+        </w:rPr>
+      </w:pPr>
+      <w:r>
+        <w:rPr>
+          <w:rFonts w:hint="default" w:ascii="Times New Roman" w:hAnsi="Times New Roman" w:eastAsia="Times New Roman"/>
+          <w:b/>
+          <w:bCs/>
+          <w:sz w:val="24"/>
+          <w:szCs w:val="24"/>
+          <w:lang w:val="en-US" w:eastAsia="pt-BR"/>
+        </w:rPr>
+        <w:t>SISTEMA DE APOIO AO PLANEJAMENTO E GERENCIAMENTO DA</w:t>
+      </w:r>
+    </w:p>
+    <w:p>
+      <w:pPr>
+        <w:spacing w:line="360" w:lineRule="auto"/>
+        <w:jc w:val="both"/>
+        <w:rPr>
           <w:rFonts w:hint="default" w:ascii="Times New Roman" w:hAnsi="Times New Roman" w:eastAsia="Times New Roman" w:cs="Times New Roman"/>
-          <w:sz w:val="24"/>
-          <w:szCs w:val="24"/>
-          <w:lang w:val="en-US" w:eastAsia="pt-BR"/>
-        </w:rPr>
-        <w:t>)</w:t>
-      </w:r>
-      <w:r>
-        <w:rPr>
-          <w:rFonts w:hint="default" w:ascii="Times New Roman" w:hAnsi="Times New Roman" w:eastAsia="Times New Roman" w:cs="Times New Roman"/>
+          <w:b/>
+          <w:bCs/>
+          <w:sz w:val="24"/>
+          <w:szCs w:val="24"/>
+          <w:lang w:val="en-US" w:eastAsia="pt-BR"/>
+        </w:rPr>
+      </w:pPr>
+      <w:r>
+        <w:rPr>
+          <w:rFonts w:hint="default" w:ascii="Times New Roman" w:hAnsi="Times New Roman" w:eastAsia="Times New Roman"/>
+          <w:b/>
+          <w:bCs/>
+          <w:sz w:val="24"/>
+          <w:szCs w:val="24"/>
+          <w:lang w:val="en-US" w:eastAsia="pt-BR"/>
+        </w:rPr>
+        <w:t>OPERAÇÃO DO TRANSPORTE FERROVIÁRIO DE CARGA.</w:t>
+      </w:r>
+      <w:r>
+        <w:rPr>
+          <w:rFonts w:hint="default" w:ascii="Times New Roman" w:hAnsi="Times New Roman" w:eastAsia="Times New Roman"/>
+          <w:b w:val="0"/>
+          <w:bCs w:val="0"/>
+          <w:sz w:val="24"/>
+          <w:szCs w:val="24"/>
+          <w:lang w:val="en-US" w:eastAsia="pt-BR"/>
+        </w:rPr>
+        <w:t xml:space="preserve"> 1993. Disponível Em: </w:t>
+      </w:r>
+      <w:r>
+        <w:rPr>
+          <w:rFonts w:hint="default" w:ascii="Times New Roman" w:hAnsi="Times New Roman" w:eastAsia="Times New Roman"/>
+          <w:b w:val="0"/>
+          <w:bCs w:val="0"/>
+          <w:sz w:val="24"/>
+          <w:szCs w:val="24"/>
+          <w:lang w:val="en-US" w:eastAsia="pt-BR"/>
+        </w:rPr>
+        <w:fldChar w:fldCharType="begin"/>
+      </w:r>
+      <w:r>
+        <w:rPr>
+          <w:rFonts w:hint="default" w:ascii="Times New Roman" w:hAnsi="Times New Roman" w:eastAsia="Times New Roman"/>
+          <w:b w:val="0"/>
+          <w:bCs w:val="0"/>
+          <w:sz w:val="24"/>
+          <w:szCs w:val="24"/>
+          <w:lang w:val="en-US" w:eastAsia="pt-BR"/>
+        </w:rPr>
+        <w:instrText xml:space="preserve"> HYPERLINK "https://repositorio.ufsc.br/xmlui/bitstream/handle/123456789/75876/93253.pdf;jsessionid=1079880E00EAB9C8972CFDE2098C8DA2?sequence=1." </w:instrText>
+      </w:r>
+      <w:r>
+        <w:rPr>
+          <w:rFonts w:hint="default" w:ascii="Times New Roman" w:hAnsi="Times New Roman" w:eastAsia="Times New Roman"/>
+          <w:b w:val="0"/>
+          <w:bCs w:val="0"/>
+          <w:sz w:val="24"/>
+          <w:szCs w:val="24"/>
+          <w:lang w:val="en-US" w:eastAsia="pt-BR"/>
+        </w:rPr>
+        <w:fldChar w:fldCharType="separate"/>
+      </w:r>
+      <w:r>
+        <w:rPr>
+          <w:rStyle w:val="5"/>
+          <w:rFonts w:hint="default" w:ascii="Times New Roman" w:hAnsi="Times New Roman" w:eastAsia="Times New Roman"/>
+          <w:b w:val="0"/>
+          <w:bCs w:val="0"/>
+          <w:sz w:val="24"/>
+          <w:szCs w:val="24"/>
+          <w:lang w:val="en-US" w:eastAsia="pt-BR"/>
+        </w:rPr>
+        <w:t>https://repositorio.ufsc.br/xmlui/bitstream/handle/123456789/75876/93253.pdf;jsessionid=1079880E00EAB9C8972CFDE2098C8DA2?sequence=1.</w:t>
+      </w:r>
+      <w:r>
+        <w:rPr>
+          <w:rFonts w:hint="default" w:ascii="Times New Roman" w:hAnsi="Times New Roman" w:eastAsia="Times New Roman"/>
+          <w:b w:val="0"/>
+          <w:bCs w:val="0"/>
           <w:sz w:val="24"/>
           <w:szCs w:val="24"/>
           <w:lang w:val="en-US" w:eastAsia="pt-BR"/>
@@ -3902,21 +4250,23 @@
       </w:r>
       <w:r>
         <w:rPr>
-          <w:rFonts w:hint="default" w:ascii="Times New Roman" w:hAnsi="Times New Roman" w:eastAsia="Times New Roman" w:cs="Times New Roman"/>
-          <w:sz w:val="24"/>
-          <w:szCs w:val="24"/>
-          <w:lang w:val="en-US" w:eastAsia="pt-BR"/>
-        </w:rPr>
-        <w:t xml:space="preserve">: Localizavel dentro do GitHub Em: </w:t>
-      </w:r>
-      <w:r>
-        <w:rPr>
-          <w:rFonts w:hint="default" w:ascii="Times New Roman" w:hAnsi="Times New Roman" w:eastAsia="Times New Roman"/>
-          <w:sz w:val="24"/>
-          <w:szCs w:val="24"/>
-          <w:lang w:val="en-US" w:eastAsia="pt-BR"/>
-        </w:rPr>
-        <w:t>scripts/script_criacao_railwise.sql</w:t>
+          <w:rFonts w:hint="default" w:ascii="Times New Roman" w:hAnsi="Times New Roman" w:eastAsia="Times New Roman"/>
+          <w:b w:val="0"/>
+          <w:bCs w:val="0"/>
+          <w:sz w:val="24"/>
+          <w:szCs w:val="24"/>
+          <w:lang w:val="en-US" w:eastAsia="pt-BR"/>
+        </w:rPr>
+        <w:t xml:space="preserve"> Acesso em: </w:t>
+      </w:r>
+      <w:r>
+        <w:rPr>
+          <w:rFonts w:hint="default" w:ascii="Times New Roman" w:hAnsi="Times New Roman" w:eastAsia="Times New Roman"/>
+          <w:sz w:val="24"/>
+          <w:szCs w:val="24"/>
+          <w:lang w:val="en-US" w:eastAsia="pt-BR"/>
+        </w:rPr>
+        <w:t>01 jul. 2023.</w:t>
       </w:r>
     </w:p>
     <w:sectPr>

</xml_diff>